<commit_message>
Corrected a small grammatical error in my part
</commit_message>
<xml_diff>
--- a/Documents/Progress Report.docx
+++ b/Documents/Progress Report.docx
@@ -1,6 +1,6 @@
 
 <file path=word/document.xml><?xml version="1.0" encoding="utf-8"?>
-<w:document xmlns:wpc="http://schemas.microsoft.com/office/word/2010/wordprocessingCanvas" xmlns:mc="http://schemas.openxmlformats.org/markup-compatibility/2006" xmlns:o="urn:schemas-microsoft-com:office:office" xmlns:r="http://schemas.openxmlformats.org/officeDocument/2006/relationships" xmlns:m="http://schemas.openxmlformats.org/officeDocument/2006/math" xmlns:v="urn:schemas-microsoft-com:vml" xmlns:wp14="http://schemas.microsoft.com/office/word/2010/wordprocessingDrawing" xmlns:wp="http://schemas.openxmlformats.org/drawingml/2006/wordprocessingDrawing" xmlns:w10="urn:schemas-microsoft-com:office:word" xmlns:w="http://schemas.openxmlformats.org/wordprocessingml/2006/main" xmlns:w14="http://schemas.microsoft.com/office/word/2010/wordml" xmlns:w15="http://schemas.microsoft.com/office/word/2012/wordml" xmlns:wpg="http://schemas.microsoft.com/office/word/2010/wordprocessingGroup" xmlns:wpi="http://schemas.microsoft.com/office/word/2010/wordprocessingInk" xmlns:wne="http://schemas.microsoft.com/office/word/2006/wordml" xmlns:wps="http://schemas.microsoft.com/office/word/2010/wordprocessingShape" mc:Ignorable="w14 w15 wp14">
+<w:document xmlns:wpc="http://schemas.microsoft.com/office/word/2010/wordprocessingCanvas" xmlns:mc="http://schemas.openxmlformats.org/markup-compatibility/2006" xmlns:o="urn:schemas-microsoft-com:office:office" xmlns:r="http://schemas.openxmlformats.org/officeDocument/2006/relationships" xmlns:m="http://schemas.openxmlformats.org/officeDocument/2006/math" xmlns:v="urn:schemas-microsoft-com:vml" xmlns:wp14="http://schemas.microsoft.com/office/word/2010/wordprocessingDrawing" xmlns:wp="http://schemas.openxmlformats.org/drawingml/2006/wordprocessingDrawing" xmlns:w10="urn:schemas-microsoft-com:office:word" xmlns:w="http://schemas.openxmlformats.org/wordprocessingml/2006/main" xmlns:w14="http://schemas.microsoft.com/office/word/2010/wordml" xmlns:wpg="http://schemas.microsoft.com/office/word/2010/wordprocessingGroup" xmlns:wpi="http://schemas.microsoft.com/office/word/2010/wordprocessingInk" xmlns:wne="http://schemas.microsoft.com/office/word/2006/wordml" xmlns:wps="http://schemas.microsoft.com/office/word/2010/wordprocessingShape" mc:Ignorable="w14 wp14">
   <w:body>
     <w:sdt>
       <w:sdtPr>
@@ -27,7 +27,7 @@
             <w:tblLook w:val="04A0" w:firstRow="1" w:lastRow="0" w:firstColumn="1" w:lastColumn="0" w:noHBand="0" w:noVBand="1"/>
           </w:tblPr>
           <w:tblGrid>
-            <w:gridCol w:w="7476"/>
+            <w:gridCol w:w="7672"/>
           </w:tblGrid>
           <w:tr>
             <w:tc>
@@ -227,7 +227,7 @@
             <w:tblLook w:val="04A0" w:firstRow="1" w:lastRow="0" w:firstColumn="1" w:lastColumn="0" w:noHBand="0" w:noVBand="1"/>
           </w:tblPr>
           <w:tblGrid>
-            <w:gridCol w:w="7220"/>
+            <w:gridCol w:w="7398"/>
           </w:tblGrid>
           <w:tr>
             <w:tc>
@@ -240,8 +240,8 @@
                   <w:right w:w="115" w:type="dxa"/>
                 </w:tcMar>
               </w:tcPr>
-              <w:bookmarkStart w:id="0" w:name="OLE_LINK1" w:displacedByCustomXml="next"/>
-              <w:bookmarkStart w:id="1" w:name="OLE_LINK2" w:displacedByCustomXml="next"/>
+              <w:bookmarkStart w:id="0" w:name="OLE_LINK2" w:displacedByCustomXml="next"/>
+              <w:bookmarkStart w:id="1" w:name="OLE_LINK1" w:displacedByCustomXml="next"/>
               <w:sdt>
                 <w:sdtPr>
                   <w:rPr>
@@ -284,21 +284,7 @@
                   <w:rPr>
                     <w:color w:val="5B9BD5" w:themeColor="accent1"/>
                   </w:rPr>
-                  <w:t xml:space="preserve">Professor Werner </w:t>
-                </w:r>
-                <w:proofErr w:type="spellStart"/>
-                <w:r>
-                  <w:rPr>
-                    <w:color w:val="5B9BD5" w:themeColor="accent1"/>
-                  </w:rPr>
-                  <w:t>Dietl</w:t>
-                </w:r>
-                <w:proofErr w:type="spellEnd"/>
-                <w:r>
-                  <w:rPr>
-                    <w:color w:val="5B9BD5" w:themeColor="accent1"/>
-                  </w:rPr>
-                  <w:t xml:space="preserve"> (Consultant)</w:t>
+                  <w:t>Professor Werner Dietl (Consultant)</w:t>
                 </w:r>
               </w:p>
               <w:p>
@@ -461,8 +447,6 @@
       <w:r>
         <w:tab/>
       </w:r>
-      <w:bookmarkStart w:id="5" w:name="_GoBack"/>
-      <w:bookmarkEnd w:id="5"/>
       <w:r>
         <w:t>Original Project Timeline</w:t>
       </w:r>
@@ -560,23 +544,7 @@
               <w:spacing w:line="360" w:lineRule="auto"/>
             </w:pPr>
             <w:r>
-              <w:t xml:space="preserve">Compare, contrast and finalize type of cloud storage to use (Dropbox API, Google Drive </w:t>
-            </w:r>
-            <w:proofErr w:type="spellStart"/>
-            <w:r>
-              <w:t>SDK,SkyDrive</w:t>
-            </w:r>
-            <w:proofErr w:type="spellEnd"/>
-            <w:r>
-              <w:t xml:space="preserve"> API </w:t>
-            </w:r>
-            <w:proofErr w:type="spellStart"/>
-            <w:r>
-              <w:t>etc</w:t>
-            </w:r>
-            <w:proofErr w:type="spellEnd"/>
-            <w:r>
-              <w:t>)</w:t>
+              <w:t>Compare, contrast and finalize type of cloud storage to use (Dropbox API, Google Drive SDK,SkyDrive API etc)</w:t>
             </w:r>
           </w:p>
         </w:tc>
@@ -982,35 +950,38 @@
               <w:jc w:val="center"/>
             </w:pPr>
             <w:r>
+              <w:t>Sept 01, 2014</w:t>
+            </w:r>
+          </w:p>
+        </w:tc>
+        <w:tc>
+          <w:tcPr>
+            <w:tcW w:w="1843" w:type="dxa"/>
+          </w:tcPr>
+          <w:p>
+            <w:pPr>
+              <w:spacing w:line="360" w:lineRule="auto"/>
+              <w:jc w:val="center"/>
+            </w:pPr>
+            <w:r>
+              <w:t>Jan 30, 2015</w:t>
+            </w:r>
+          </w:p>
+        </w:tc>
+        <w:tc>
+          <w:tcPr>
+            <w:tcW w:w="5953" w:type="dxa"/>
+          </w:tcPr>
+          <w:p>
+            <w:pPr>
+              <w:spacing w:line="360" w:lineRule="auto"/>
+            </w:pPr>
+            <w:r>
+              <w:t>Investigate and implement any remaining essential and non-</w:t>
+            </w:r>
+            <w:r>
               <w:lastRenderedPageBreak/>
-              <w:t>Sept 01, 2014</w:t>
-            </w:r>
-          </w:p>
-        </w:tc>
-        <w:tc>
-          <w:tcPr>
-            <w:tcW w:w="1843" w:type="dxa"/>
-          </w:tcPr>
-          <w:p>
-            <w:pPr>
-              <w:spacing w:line="360" w:lineRule="auto"/>
-              <w:jc w:val="center"/>
-            </w:pPr>
-            <w:r>
-              <w:t>Jan 30, 2015</w:t>
-            </w:r>
-          </w:p>
-        </w:tc>
-        <w:tc>
-          <w:tcPr>
-            <w:tcW w:w="5953" w:type="dxa"/>
-          </w:tcPr>
-          <w:p>
-            <w:pPr>
-              <w:spacing w:line="360" w:lineRule="auto"/>
-            </w:pPr>
-            <w:r>
-              <w:t>Investigate and implement any remaining essential and non-essential features</w:t>
+              <w:t>essential features</w:t>
             </w:r>
           </w:p>
         </w:tc>
@@ -1026,6 +997,7 @@
               <w:jc w:val="center"/>
             </w:pPr>
             <w:r>
+              <w:lastRenderedPageBreak/>
               <w:t>Sept 01, 2014</w:t>
             </w:r>
           </w:p>
@@ -1283,17 +1255,17 @@
         </w:numPr>
         <w:ind w:left="0" w:firstLine="0"/>
       </w:pPr>
-      <w:bookmarkStart w:id="6" w:name="_Toc394476949"/>
+      <w:bookmarkStart w:id="5" w:name="_Toc394476949"/>
       <w:r>
         <w:t>Current Status</w:t>
       </w:r>
-      <w:bookmarkEnd w:id="6"/>
+      <w:bookmarkEnd w:id="5"/>
     </w:p>
     <w:p>
       <w:pPr>
         <w:pStyle w:val="Heading2"/>
       </w:pPr>
-      <w:bookmarkStart w:id="7" w:name="_Toc394476950"/>
+      <w:bookmarkStart w:id="6" w:name="_Toc394476950"/>
       <w:r>
         <w:t xml:space="preserve">2.1 </w:t>
       </w:r>
@@ -1303,11 +1275,19 @@
       <w:r>
         <w:t>Prototype Completion</w:t>
       </w:r>
-      <w:bookmarkEnd w:id="7"/>
+      <w:bookmarkEnd w:id="6"/>
     </w:p>
     <w:p>
       <w:r>
-        <w:t>Currently, all of our essential functional specifications has been completed. From the perspective of the developers, the entire backend and skeleton has been developed and successfully functioning. Some of the portion of the backend may need to be refactored to enforce the reliability aspect of our product. Nonetheless, we can conclude that our prototype is more than 50% completed. The remaining incomplete portion of our prototype is mostly comprised of the user interface polish, additional chat messaging features, settings and option panel, and most importantly the synchronization of the user’s profile and contact list. These remaining incomplete features are classified as non-essential fea</w:t>
+        <w:t>Currently, all of our essenti</w:t>
+      </w:r>
+      <w:r>
+        <w:t>al functional specifications have</w:t>
+      </w:r>
+      <w:bookmarkStart w:id="7" w:name="_GoBack"/>
+      <w:bookmarkEnd w:id="7"/>
+      <w:r>
+        <w:t xml:space="preserve"> been completed. From the perspective of the developers, the entire backend and skeleton has been developed and successfully functioning. Some of the portion of the backend may need to be refactored to enforce the reliability aspect of our product. Nonetheless, we can conclude that our prototype is more than 50% completed. The remaining incomplete portion of our prototype is mostly comprised of the user interface polish, additional chat messaging features, settings and option panel, and most importantly the synchronization of the user’s profile and contact list. These remaining incomplete features are classified as non-essential fea</w:t>
       </w:r>
       <w:r>
         <w:t>tures that encompass more than 3</w:t>
@@ -1441,19 +1421,11 @@
     </w:p>
     <w:p>
       <w:r>
-        <w:t xml:space="preserve">As mentioned before our prototype is over 50% and our project is on schedule. Even though our essential features are mostly finished there a number of non-essential features that we believe we can implement in our final prototype. We are very confident that the prototype will be 100% complete by the March symposium. This is because we have already implemented all of our essential features, what remains are the non-essential features, additional GUI modifications and polishing up the code. The entire codebase is set up on </w:t>
-      </w:r>
-      <w:proofErr w:type="spellStart"/>
-      <w:r>
-        <w:t>GitHub</w:t>
-      </w:r>
-      <w:proofErr w:type="spellEnd"/>
-      <w:r>
-        <w:t xml:space="preserve"> as the version control and it is designed to make it simple for individuals to add to it. Meaning we have the option to work on it individually during our work term.</w:t>
+        <w:t>As mentioned before our prototype is over 50% and our project is on schedule. Even though our essential features are mostly finished there a number of non-essential features that we believe we can implement in our final prototype. We are very confident that the prototype will be 100% complete by the March symposium. This is because we have already implemented all of our essential features, what remains are the non-essential features, additional GUI modifications and polishing up the code. The entire codebase is set up on GitHub as the version control and it is designed to make it simple for individuals to add to it. Meaning we have the option to work on it individually during our work term.</w:t>
       </w:r>
     </w:p>
     <w:sectPr>
-      <w:footerReference w:type="default" r:id="rId9"/>
+      <w:footerReference w:type="default" r:id="rId10"/>
       <w:pgSz w:w="12240" w:h="15840"/>
       <w:pgMar w:top="1440" w:right="1440" w:bottom="1440" w:left="1440" w:header="720" w:footer="720" w:gutter="0"/>
       <w:pgNumType w:start="0"/>
@@ -1466,7 +1438,7 @@
 </file>
 
 <file path=word/endnotes.xml><?xml version="1.0" encoding="utf-8"?>
-<w:endnotes xmlns:wpc="http://schemas.microsoft.com/office/word/2010/wordprocessingCanvas" xmlns:mc="http://schemas.openxmlformats.org/markup-compatibility/2006" xmlns:o="urn:schemas-microsoft-com:office:office" xmlns:r="http://schemas.openxmlformats.org/officeDocument/2006/relationships" xmlns:m="http://schemas.openxmlformats.org/officeDocument/2006/math" xmlns:v="urn:schemas-microsoft-com:vml" xmlns:wp14="http://schemas.microsoft.com/office/word/2010/wordprocessingDrawing" xmlns:wp="http://schemas.openxmlformats.org/drawingml/2006/wordprocessingDrawing" xmlns:w10="urn:schemas-microsoft-com:office:word" xmlns:w="http://schemas.openxmlformats.org/wordprocessingml/2006/main" xmlns:w14="http://schemas.microsoft.com/office/word/2010/wordml" xmlns:w15="http://schemas.microsoft.com/office/word/2012/wordml" xmlns:wpg="http://schemas.microsoft.com/office/word/2010/wordprocessingGroup" xmlns:wpi="http://schemas.microsoft.com/office/word/2010/wordprocessingInk" xmlns:wne="http://schemas.microsoft.com/office/word/2006/wordml" xmlns:wps="http://schemas.microsoft.com/office/word/2010/wordprocessingShape" mc:Ignorable="w14 w15 wp14">
+<w:endnotes xmlns:wpc="http://schemas.microsoft.com/office/word/2010/wordprocessingCanvas" xmlns:mc="http://schemas.openxmlformats.org/markup-compatibility/2006" xmlns:o="urn:schemas-microsoft-com:office:office" xmlns:r="http://schemas.openxmlformats.org/officeDocument/2006/relationships" xmlns:m="http://schemas.openxmlformats.org/officeDocument/2006/math" xmlns:v="urn:schemas-microsoft-com:vml" xmlns:wp14="http://schemas.microsoft.com/office/word/2010/wordprocessingDrawing" xmlns:wp="http://schemas.openxmlformats.org/drawingml/2006/wordprocessingDrawing" xmlns:w10="urn:schemas-microsoft-com:office:word" xmlns:w="http://schemas.openxmlformats.org/wordprocessingml/2006/main" xmlns:w14="http://schemas.microsoft.com/office/word/2010/wordml" xmlns:wpg="http://schemas.microsoft.com/office/word/2010/wordprocessingGroup" xmlns:wpi="http://schemas.microsoft.com/office/word/2010/wordprocessingInk" xmlns:wne="http://schemas.microsoft.com/office/word/2006/wordml" xmlns:wps="http://schemas.microsoft.com/office/word/2010/wordprocessingShape" mc:Ignorable="w14 wp14">
   <w:endnote w:type="separator" w:id="-1">
     <w:p>
       <w:pPr>
@@ -1491,7 +1463,7 @@
 </file>
 
 <file path=word/footer1.xml><?xml version="1.0" encoding="utf-8"?>
-<w:ftr xmlns:wpc="http://schemas.microsoft.com/office/word/2010/wordprocessingCanvas" xmlns:mc="http://schemas.openxmlformats.org/markup-compatibility/2006" xmlns:o="urn:schemas-microsoft-com:office:office" xmlns:r="http://schemas.openxmlformats.org/officeDocument/2006/relationships" xmlns:m="http://schemas.openxmlformats.org/officeDocument/2006/math" xmlns:v="urn:schemas-microsoft-com:vml" xmlns:wp14="http://schemas.microsoft.com/office/word/2010/wordprocessingDrawing" xmlns:wp="http://schemas.openxmlformats.org/drawingml/2006/wordprocessingDrawing" xmlns:w10="urn:schemas-microsoft-com:office:word" xmlns:w="http://schemas.openxmlformats.org/wordprocessingml/2006/main" xmlns:w14="http://schemas.microsoft.com/office/word/2010/wordml" xmlns:w15="http://schemas.microsoft.com/office/word/2012/wordml" xmlns:wpg="http://schemas.microsoft.com/office/word/2010/wordprocessingGroup" xmlns:wpi="http://schemas.microsoft.com/office/word/2010/wordprocessingInk" xmlns:wne="http://schemas.microsoft.com/office/word/2006/wordml" xmlns:wps="http://schemas.microsoft.com/office/word/2010/wordprocessingShape" mc:Ignorable="w14 w15 wp14">
+<w:ftr xmlns:wpc="http://schemas.microsoft.com/office/word/2010/wordprocessingCanvas" xmlns:mc="http://schemas.openxmlformats.org/markup-compatibility/2006" xmlns:o="urn:schemas-microsoft-com:office:office" xmlns:r="http://schemas.openxmlformats.org/officeDocument/2006/relationships" xmlns:m="http://schemas.openxmlformats.org/officeDocument/2006/math" xmlns:v="urn:schemas-microsoft-com:vml" xmlns:wp14="http://schemas.microsoft.com/office/word/2010/wordprocessingDrawing" xmlns:wp="http://schemas.openxmlformats.org/drawingml/2006/wordprocessingDrawing" xmlns:w10="urn:schemas-microsoft-com:office:word" xmlns:w="http://schemas.openxmlformats.org/wordprocessingml/2006/main" xmlns:w14="http://schemas.microsoft.com/office/word/2010/wordml" xmlns:wpg="http://schemas.microsoft.com/office/word/2010/wordprocessingGroup" xmlns:wpi="http://schemas.microsoft.com/office/word/2010/wordprocessingInk" xmlns:wne="http://schemas.microsoft.com/office/word/2006/wordml" xmlns:wps="http://schemas.microsoft.com/office/word/2010/wordprocessingShape" mc:Ignorable="w14 wp14">
   <w:sdt>
     <w:sdtPr>
       <w:id w:val="-934277428"/>
@@ -1558,7 +1530,7 @@
 </file>
 
 <file path=word/footnotes.xml><?xml version="1.0" encoding="utf-8"?>
-<w:footnotes xmlns:wpc="http://schemas.microsoft.com/office/word/2010/wordprocessingCanvas" xmlns:mc="http://schemas.openxmlformats.org/markup-compatibility/2006" xmlns:o="urn:schemas-microsoft-com:office:office" xmlns:r="http://schemas.openxmlformats.org/officeDocument/2006/relationships" xmlns:m="http://schemas.openxmlformats.org/officeDocument/2006/math" xmlns:v="urn:schemas-microsoft-com:vml" xmlns:wp14="http://schemas.microsoft.com/office/word/2010/wordprocessingDrawing" xmlns:wp="http://schemas.openxmlformats.org/drawingml/2006/wordprocessingDrawing" xmlns:w10="urn:schemas-microsoft-com:office:word" xmlns:w="http://schemas.openxmlformats.org/wordprocessingml/2006/main" xmlns:w14="http://schemas.microsoft.com/office/word/2010/wordml" xmlns:w15="http://schemas.microsoft.com/office/word/2012/wordml" xmlns:wpg="http://schemas.microsoft.com/office/word/2010/wordprocessingGroup" xmlns:wpi="http://schemas.microsoft.com/office/word/2010/wordprocessingInk" xmlns:wne="http://schemas.microsoft.com/office/word/2006/wordml" xmlns:wps="http://schemas.microsoft.com/office/word/2010/wordprocessingShape" mc:Ignorable="w14 w15 wp14">
+<w:footnotes xmlns:wpc="http://schemas.microsoft.com/office/word/2010/wordprocessingCanvas" xmlns:mc="http://schemas.openxmlformats.org/markup-compatibility/2006" xmlns:o="urn:schemas-microsoft-com:office:office" xmlns:r="http://schemas.openxmlformats.org/officeDocument/2006/relationships" xmlns:m="http://schemas.openxmlformats.org/officeDocument/2006/math" xmlns:v="urn:schemas-microsoft-com:vml" xmlns:wp14="http://schemas.microsoft.com/office/word/2010/wordprocessingDrawing" xmlns:wp="http://schemas.openxmlformats.org/drawingml/2006/wordprocessingDrawing" xmlns:w10="urn:schemas-microsoft-com:office:word" xmlns:w="http://schemas.openxmlformats.org/wordprocessingml/2006/main" xmlns:w14="http://schemas.microsoft.com/office/word/2010/wordml" xmlns:wpg="http://schemas.microsoft.com/office/word/2010/wordprocessingGroup" xmlns:wpi="http://schemas.microsoft.com/office/word/2010/wordprocessingInk" xmlns:wne="http://schemas.microsoft.com/office/word/2006/wordml" xmlns:wps="http://schemas.microsoft.com/office/word/2010/wordprocessingShape" mc:Ignorable="w14 wp14">
   <w:footnote w:type="separator" w:id="-1">
     <w:p>
       <w:pPr>
@@ -1583,7 +1555,7 @@
 </file>
 
 <file path=word/numbering.xml><?xml version="1.0" encoding="utf-8"?>
-<w:numbering xmlns:wpc="http://schemas.microsoft.com/office/word/2010/wordprocessingCanvas" xmlns:mc="http://schemas.openxmlformats.org/markup-compatibility/2006" xmlns:o="urn:schemas-microsoft-com:office:office" xmlns:r="http://schemas.openxmlformats.org/officeDocument/2006/relationships" xmlns:m="http://schemas.openxmlformats.org/officeDocument/2006/math" xmlns:v="urn:schemas-microsoft-com:vml" xmlns:wp14="http://schemas.microsoft.com/office/word/2010/wordprocessingDrawing" xmlns:wp="http://schemas.openxmlformats.org/drawingml/2006/wordprocessingDrawing" xmlns:w10="urn:schemas-microsoft-com:office:word" xmlns:w="http://schemas.openxmlformats.org/wordprocessingml/2006/main" xmlns:w14="http://schemas.microsoft.com/office/word/2010/wordml" xmlns:w15="http://schemas.microsoft.com/office/word/2012/wordml" xmlns:wpg="http://schemas.microsoft.com/office/word/2010/wordprocessingGroup" xmlns:wpi="http://schemas.microsoft.com/office/word/2010/wordprocessingInk" xmlns:wne="http://schemas.microsoft.com/office/word/2006/wordml" xmlns:wps="http://schemas.microsoft.com/office/word/2010/wordprocessingShape" mc:Ignorable="w14 w15 wp14">
+<w:numbering xmlns:wpc="http://schemas.microsoft.com/office/word/2010/wordprocessingCanvas" xmlns:mc="http://schemas.openxmlformats.org/markup-compatibility/2006" xmlns:o="urn:schemas-microsoft-com:office:office" xmlns:r="http://schemas.openxmlformats.org/officeDocument/2006/relationships" xmlns:m="http://schemas.openxmlformats.org/officeDocument/2006/math" xmlns:v="urn:schemas-microsoft-com:vml" xmlns:wp14="http://schemas.microsoft.com/office/word/2010/wordprocessingDrawing" xmlns:wp="http://schemas.openxmlformats.org/drawingml/2006/wordprocessingDrawing" xmlns:w10="urn:schemas-microsoft-com:office:word" xmlns:w="http://schemas.openxmlformats.org/wordprocessingml/2006/main" xmlns:w14="http://schemas.microsoft.com/office/word/2010/wordml" xmlns:wpg="http://schemas.microsoft.com/office/word/2010/wordprocessingGroup" xmlns:wpi="http://schemas.microsoft.com/office/word/2010/wordprocessingInk" xmlns:wne="http://schemas.microsoft.com/office/word/2006/wordml" xmlns:wps="http://schemas.microsoft.com/office/word/2010/wordprocessingShape" mc:Ignorable="w14 wp14">
   <w:abstractNum w:abstractNumId="0">
     <w:nsid w:val="45726626"/>
     <w:multiLevelType w:val="multilevel"/>
@@ -1712,7 +1684,7 @@
 </file>
 
 <file path=word/styles.xml><?xml version="1.0" encoding="utf-8"?>
-<w:styles xmlns:mc="http://schemas.openxmlformats.org/markup-compatibility/2006" xmlns:r="http://schemas.openxmlformats.org/officeDocument/2006/relationships" xmlns:w="http://schemas.openxmlformats.org/wordprocessingml/2006/main" xmlns:w14="http://schemas.microsoft.com/office/word/2010/wordml" xmlns:w15="http://schemas.microsoft.com/office/word/2012/wordml" mc:Ignorable="w14 w15">
+<w:styles xmlns:mc="http://schemas.openxmlformats.org/markup-compatibility/2006" xmlns:r="http://schemas.openxmlformats.org/officeDocument/2006/relationships" xmlns:w="http://schemas.openxmlformats.org/wordprocessingml/2006/main" xmlns:w14="http://schemas.microsoft.com/office/word/2010/wordml" mc:Ignorable="w14">
   <w:docDefaults>
     <w:rPrDefault>
       <w:rPr>
@@ -1728,378 +1700,144 @@
       </w:pPr>
     </w:pPrDefault>
   </w:docDefaults>
-  <w:latentStyles w:defLockedState="0" w:defUIPriority="99" w:defSemiHidden="0" w:defUnhideWhenUsed="0" w:defQFormat="0" w:count="371">
-    <w:lsdException w:name="Normal" w:uiPriority="0" w:qFormat="1"/>
-    <w:lsdException w:name="heading 1" w:uiPriority="9" w:qFormat="1"/>
-    <w:lsdException w:name="heading 2" w:semiHidden="1" w:uiPriority="9" w:unhideWhenUsed="1" w:qFormat="1"/>
-    <w:lsdException w:name="heading 3" w:semiHidden="1" w:uiPriority="9" w:unhideWhenUsed="1" w:qFormat="1"/>
-    <w:lsdException w:name="heading 4" w:semiHidden="1" w:uiPriority="9" w:unhideWhenUsed="1" w:qFormat="1"/>
-    <w:lsdException w:name="heading 5" w:semiHidden="1" w:uiPriority="9" w:unhideWhenUsed="1" w:qFormat="1"/>
-    <w:lsdException w:name="heading 6" w:semiHidden="1" w:uiPriority="9" w:unhideWhenUsed="1" w:qFormat="1"/>
-    <w:lsdException w:name="heading 7" w:semiHidden="1" w:uiPriority="9" w:unhideWhenUsed="1" w:qFormat="1"/>
-    <w:lsdException w:name="heading 8" w:semiHidden="1" w:uiPriority="9" w:unhideWhenUsed="1" w:qFormat="1"/>
-    <w:lsdException w:name="heading 9" w:semiHidden="1" w:uiPriority="9" w:unhideWhenUsed="1" w:qFormat="1"/>
-    <w:lsdException w:name="index 1" w:semiHidden="1" w:unhideWhenUsed="1"/>
-    <w:lsdException w:name="index 2" w:semiHidden="1" w:unhideWhenUsed="1"/>
-    <w:lsdException w:name="index 3" w:semiHidden="1" w:unhideWhenUsed="1"/>
-    <w:lsdException w:name="index 4" w:semiHidden="1" w:unhideWhenUsed="1"/>
-    <w:lsdException w:name="index 5" w:semiHidden="1" w:unhideWhenUsed="1"/>
-    <w:lsdException w:name="index 6" w:semiHidden="1" w:unhideWhenUsed="1"/>
-    <w:lsdException w:name="index 7" w:semiHidden="1" w:unhideWhenUsed="1"/>
-    <w:lsdException w:name="index 8" w:semiHidden="1" w:unhideWhenUsed="1"/>
-    <w:lsdException w:name="index 9" w:semiHidden="1" w:unhideWhenUsed="1"/>
-    <w:lsdException w:name="toc 1" w:semiHidden="1" w:uiPriority="39" w:unhideWhenUsed="1"/>
-    <w:lsdException w:name="toc 2" w:semiHidden="1" w:uiPriority="39" w:unhideWhenUsed="1"/>
-    <w:lsdException w:name="toc 3" w:semiHidden="1" w:uiPriority="39" w:unhideWhenUsed="1"/>
-    <w:lsdException w:name="toc 4" w:semiHidden="1" w:uiPriority="39" w:unhideWhenUsed="1"/>
-    <w:lsdException w:name="toc 5" w:semiHidden="1" w:uiPriority="39" w:unhideWhenUsed="1"/>
-    <w:lsdException w:name="toc 6" w:semiHidden="1" w:uiPriority="39" w:unhideWhenUsed="1"/>
-    <w:lsdException w:name="toc 7" w:semiHidden="1" w:uiPriority="39" w:unhideWhenUsed="1"/>
-    <w:lsdException w:name="toc 8" w:semiHidden="1" w:uiPriority="39" w:unhideWhenUsed="1"/>
-    <w:lsdException w:name="toc 9" w:semiHidden="1" w:uiPriority="39" w:unhideWhenUsed="1"/>
-    <w:lsdException w:name="Normal Indent" w:semiHidden="1" w:unhideWhenUsed="1"/>
-    <w:lsdException w:name="footnote text" w:semiHidden="1" w:unhideWhenUsed="1"/>
-    <w:lsdException w:name="annotation text" w:semiHidden="1" w:unhideWhenUsed="1"/>
-    <w:lsdException w:name="header" w:semiHidden="1" w:unhideWhenUsed="1"/>
-    <w:lsdException w:name="footer" w:semiHidden="1" w:unhideWhenUsed="1"/>
-    <w:lsdException w:name="index heading" w:semiHidden="1" w:unhideWhenUsed="1"/>
-    <w:lsdException w:name="caption" w:semiHidden="1" w:uiPriority="35" w:unhideWhenUsed="1" w:qFormat="1"/>
-    <w:lsdException w:name="table of figures" w:semiHidden="1" w:unhideWhenUsed="1"/>
-    <w:lsdException w:name="envelope address" w:semiHidden="1" w:unhideWhenUsed="1"/>
-    <w:lsdException w:name="envelope return" w:semiHidden="1" w:unhideWhenUsed="1"/>
-    <w:lsdException w:name="footnote reference" w:semiHidden="1" w:unhideWhenUsed="1"/>
-    <w:lsdException w:name="annotation reference" w:semiHidden="1" w:unhideWhenUsed="1"/>
-    <w:lsdException w:name="line number" w:semiHidden="1" w:unhideWhenUsed="1"/>
-    <w:lsdException w:name="page number" w:semiHidden="1" w:unhideWhenUsed="1"/>
-    <w:lsdException w:name="endnote reference" w:semiHidden="1" w:unhideWhenUsed="1"/>
-    <w:lsdException w:name="endnote text" w:semiHidden="1" w:unhideWhenUsed="1"/>
-    <w:lsdException w:name="table of authorities" w:semiHidden="1" w:unhideWhenUsed="1"/>
-    <w:lsdException w:name="macro" w:semiHidden="1" w:unhideWhenUsed="1"/>
-    <w:lsdException w:name="toa heading" w:semiHidden="1" w:unhideWhenUsed="1"/>
-    <w:lsdException w:name="List" w:semiHidden="1" w:unhideWhenUsed="1"/>
-    <w:lsdException w:name="List Bullet" w:semiHidden="1" w:unhideWhenUsed="1"/>
-    <w:lsdException w:name="List Number" w:semiHidden="1" w:unhideWhenUsed="1"/>
-    <w:lsdException w:name="List 2" w:semiHidden="1" w:unhideWhenUsed="1"/>
-    <w:lsdException w:name="List 3" w:semiHidden="1" w:unhideWhenUsed="1"/>
-    <w:lsdException w:name="List 4" w:semiHidden="1" w:unhideWhenUsed="1"/>
-    <w:lsdException w:name="List 5" w:semiHidden="1" w:unhideWhenUsed="1"/>
-    <w:lsdException w:name="List Bullet 2" w:semiHidden="1" w:unhideWhenUsed="1"/>
-    <w:lsdException w:name="List Bullet 3" w:semiHidden="1" w:unhideWhenUsed="1"/>
-    <w:lsdException w:name="List Bullet 4" w:semiHidden="1" w:unhideWhenUsed="1"/>
-    <w:lsdException w:name="List Bullet 5" w:semiHidden="1" w:unhideWhenUsed="1"/>
-    <w:lsdException w:name="List Number 2" w:semiHidden="1" w:unhideWhenUsed="1"/>
-    <w:lsdException w:name="List Number 3" w:semiHidden="1" w:unhideWhenUsed="1"/>
-    <w:lsdException w:name="List Number 4" w:semiHidden="1" w:unhideWhenUsed="1"/>
-    <w:lsdException w:name="List Number 5" w:semiHidden="1" w:unhideWhenUsed="1"/>
-    <w:lsdException w:name="Title" w:uiPriority="10" w:qFormat="1"/>
-    <w:lsdException w:name="Closing" w:semiHidden="1" w:unhideWhenUsed="1"/>
-    <w:lsdException w:name="Signature" w:semiHidden="1" w:unhideWhenUsed="1"/>
-    <w:lsdException w:name="Default Paragraph Font" w:semiHidden="1" w:uiPriority="1" w:unhideWhenUsed="1"/>
-    <w:lsdException w:name="Body Text" w:semiHidden="1" w:unhideWhenUsed="1"/>
-    <w:lsdException w:name="Body Text Indent" w:semiHidden="1" w:unhideWhenUsed="1"/>
-    <w:lsdException w:name="List Continue" w:semiHidden="1" w:unhideWhenUsed="1"/>
-    <w:lsdException w:name="List Continue 2" w:semiHidden="1" w:unhideWhenUsed="1"/>
-    <w:lsdException w:name="List Continue 3" w:semiHidden="1" w:unhideWhenUsed="1"/>
-    <w:lsdException w:name="List Continue 4" w:semiHidden="1" w:unhideWhenUsed="1"/>
-    <w:lsdException w:name="List Continue 5" w:semiHidden="1" w:unhideWhenUsed="1"/>
-    <w:lsdException w:name="Message Header" w:semiHidden="1" w:unhideWhenUsed="1"/>
-    <w:lsdException w:name="Subtitle" w:uiPriority="11" w:qFormat="1"/>
-    <w:lsdException w:name="Salutation" w:semiHidden="1" w:unhideWhenUsed="1"/>
-    <w:lsdException w:name="Date" w:semiHidden="1" w:unhideWhenUsed="1"/>
-    <w:lsdException w:name="Body Text First Indent" w:semiHidden="1" w:unhideWhenUsed="1"/>
-    <w:lsdException w:name="Body Text First Indent 2" w:semiHidden="1" w:unhideWhenUsed="1"/>
-    <w:lsdException w:name="Note Heading" w:semiHidden="1" w:unhideWhenUsed="1"/>
-    <w:lsdException w:name="Body Text 2" w:semiHidden="1" w:unhideWhenUsed="1"/>
-    <w:lsdException w:name="Body Text 3" w:semiHidden="1" w:unhideWhenUsed="1"/>
-    <w:lsdException w:name="Body Text Indent 2" w:semiHidden="1" w:unhideWhenUsed="1"/>
-    <w:lsdException w:name="Body Text Indent 3" w:semiHidden="1" w:unhideWhenUsed="1"/>
-    <w:lsdException w:name="Block Text" w:semiHidden="1" w:unhideWhenUsed="1"/>
-    <w:lsdException w:name="Hyperlink" w:semiHidden="1" w:unhideWhenUsed="1"/>
-    <w:lsdException w:name="FollowedHyperlink" w:semiHidden="1" w:unhideWhenUsed="1"/>
-    <w:lsdException w:name="Strong" w:uiPriority="22" w:qFormat="1"/>
-    <w:lsdException w:name="Emphasis" w:uiPriority="20" w:qFormat="1"/>
-    <w:lsdException w:name="Document Map" w:semiHidden="1" w:unhideWhenUsed="1"/>
-    <w:lsdException w:name="Plain Text" w:semiHidden="1" w:unhideWhenUsed="1"/>
-    <w:lsdException w:name="E-mail Signature" w:semiHidden="1" w:unhideWhenUsed="1"/>
-    <w:lsdException w:name="HTML Top of Form" w:semiHidden="1" w:unhideWhenUsed="1"/>
-    <w:lsdException w:name="HTML Bottom of Form" w:semiHidden="1" w:unhideWhenUsed="1"/>
-    <w:lsdException w:name="Normal (Web)" w:semiHidden="1" w:unhideWhenUsed="1"/>
-    <w:lsdException w:name="HTML Acronym" w:semiHidden="1" w:unhideWhenUsed="1"/>
-    <w:lsdException w:name="HTML Address" w:semiHidden="1" w:unhideWhenUsed="1"/>
-    <w:lsdException w:name="HTML Cite" w:semiHidden="1" w:unhideWhenUsed="1"/>
-    <w:lsdException w:name="HTML Code" w:semiHidden="1" w:unhideWhenUsed="1"/>
-    <w:lsdException w:name="HTML Definition" w:semiHidden="1" w:unhideWhenUsed="1"/>
-    <w:lsdException w:name="HTML Keyboard" w:semiHidden="1" w:unhideWhenUsed="1"/>
-    <w:lsdException w:name="HTML Preformatted" w:semiHidden="1" w:unhideWhenUsed="1"/>
-    <w:lsdException w:name="HTML Sample" w:semiHidden="1" w:unhideWhenUsed="1"/>
-    <w:lsdException w:name="HTML Typewriter" w:semiHidden="1" w:unhideWhenUsed="1"/>
-    <w:lsdException w:name="HTML Variable" w:semiHidden="1" w:unhideWhenUsed="1"/>
-    <w:lsdException w:name="Normal Table" w:semiHidden="1" w:unhideWhenUsed="1"/>
-    <w:lsdException w:name="annotation subject" w:semiHidden="1" w:unhideWhenUsed="1"/>
-    <w:lsdException w:name="No List" w:semiHidden="1" w:unhideWhenUsed="1"/>
-    <w:lsdException w:name="Outline List 1" w:semiHidden="1" w:unhideWhenUsed="1"/>
-    <w:lsdException w:name="Outline List 2" w:semiHidden="1" w:unhideWhenUsed="1"/>
-    <w:lsdException w:name="Outline List 3" w:semiHidden="1" w:unhideWhenUsed="1"/>
-    <w:lsdException w:name="Table Simple 1" w:semiHidden="1" w:unhideWhenUsed="1"/>
-    <w:lsdException w:name="Table Simple 2" w:semiHidden="1" w:unhideWhenUsed="1"/>
-    <w:lsdException w:name="Table Simple 3" w:semiHidden="1" w:unhideWhenUsed="1"/>
-    <w:lsdException w:name="Table Classic 1" w:semiHidden="1" w:unhideWhenUsed="1"/>
-    <w:lsdException w:name="Table Classic 2" w:semiHidden="1" w:unhideWhenUsed="1"/>
-    <w:lsdException w:name="Table Classic 3" w:semiHidden="1" w:unhideWhenUsed="1"/>
-    <w:lsdException w:name="Table Classic 4" w:semiHidden="1" w:unhideWhenUsed="1"/>
-    <w:lsdException w:name="Table Colorful 1" w:semiHidden="1" w:unhideWhenUsed="1"/>
-    <w:lsdException w:name="Table Colorful 2" w:semiHidden="1" w:unhideWhenUsed="1"/>
-    <w:lsdException w:name="Table Colorful 3" w:semiHidden="1" w:unhideWhenUsed="1"/>
-    <w:lsdException w:name="Table Columns 1" w:semiHidden="1" w:unhideWhenUsed="1"/>
-    <w:lsdException w:name="Table Columns 2" w:semiHidden="1" w:unhideWhenUsed="1"/>
-    <w:lsdException w:name="Table Columns 3" w:semiHidden="1" w:unhideWhenUsed="1"/>
-    <w:lsdException w:name="Table Columns 4" w:semiHidden="1" w:unhideWhenUsed="1"/>
-    <w:lsdException w:name="Table Columns 5" w:semiHidden="1" w:unhideWhenUsed="1"/>
-    <w:lsdException w:name="Table Grid 1" w:semiHidden="1" w:unhideWhenUsed="1"/>
-    <w:lsdException w:name="Table Grid 2" w:semiHidden="1" w:unhideWhenUsed="1"/>
-    <w:lsdException w:name="Table Grid 3" w:semiHidden="1" w:unhideWhenUsed="1"/>
-    <w:lsdException w:name="Table Grid 4" w:semiHidden="1" w:unhideWhenUsed="1"/>
-    <w:lsdException w:name="Table Grid 5" w:semiHidden="1" w:unhideWhenUsed="1"/>
-    <w:lsdException w:name="Table Grid 6" w:semiHidden="1" w:unhideWhenUsed="1"/>
-    <w:lsdException w:name="Table Grid 7" w:semiHidden="1" w:unhideWhenUsed="1"/>
-    <w:lsdException w:name="Table Grid 8" w:semiHidden="1" w:unhideWhenUsed="1"/>
-    <w:lsdException w:name="Table List 1" w:semiHidden="1" w:unhideWhenUsed="1"/>
-    <w:lsdException w:name="Table List 2" w:semiHidden="1" w:unhideWhenUsed="1"/>
-    <w:lsdException w:name="Table List 3" w:semiHidden="1" w:unhideWhenUsed="1"/>
-    <w:lsdException w:name="Table List 4" w:semiHidden="1" w:unhideWhenUsed="1"/>
-    <w:lsdException w:name="Table List 5" w:semiHidden="1" w:unhideWhenUsed="1"/>
-    <w:lsdException w:name="Table List 6" w:semiHidden="1" w:unhideWhenUsed="1"/>
-    <w:lsdException w:name="Table List 7" w:semiHidden="1" w:unhideWhenUsed="1"/>
-    <w:lsdException w:name="Table List 8" w:semiHidden="1" w:unhideWhenUsed="1"/>
-    <w:lsdException w:name="Table 3D effects 1" w:semiHidden="1" w:unhideWhenUsed="1"/>
-    <w:lsdException w:name="Table 3D effects 2" w:semiHidden="1" w:unhideWhenUsed="1"/>
-    <w:lsdException w:name="Table 3D effects 3" w:semiHidden="1" w:unhideWhenUsed="1"/>
-    <w:lsdException w:name="Table Contemporary" w:semiHidden="1" w:unhideWhenUsed="1"/>
-    <w:lsdException w:name="Table Elegant" w:semiHidden="1" w:unhideWhenUsed="1"/>
-    <w:lsdException w:name="Table Professional" w:semiHidden="1" w:unhideWhenUsed="1"/>
-    <w:lsdException w:name="Table Subtle 1" w:semiHidden="1" w:unhideWhenUsed="1"/>
-    <w:lsdException w:name="Table Subtle 2" w:semiHidden="1" w:unhideWhenUsed="1"/>
-    <w:lsdException w:name="Table Web 1" w:semiHidden="1" w:unhideWhenUsed="1"/>
-    <w:lsdException w:name="Table Web 2" w:semiHidden="1" w:unhideWhenUsed="1"/>
-    <w:lsdException w:name="Table Web 3" w:semiHidden="1" w:unhideWhenUsed="1"/>
-    <w:lsdException w:name="Balloon Text" w:semiHidden="1" w:unhideWhenUsed="1"/>
-    <w:lsdException w:name="Table Grid" w:uiPriority="59"/>
-    <w:lsdException w:name="Table Theme" w:semiHidden="1" w:unhideWhenUsed="1"/>
-    <w:lsdException w:name="Placeholder Text" w:semiHidden="1"/>
-    <w:lsdException w:name="No Spacing" w:uiPriority="1" w:qFormat="1"/>
-    <w:lsdException w:name="Light Shading" w:uiPriority="60"/>
-    <w:lsdException w:name="Light List" w:uiPriority="61"/>
-    <w:lsdException w:name="Light Grid" w:uiPriority="62"/>
-    <w:lsdException w:name="Medium Shading 1" w:uiPriority="63"/>
-    <w:lsdException w:name="Medium Shading 2" w:uiPriority="64"/>
-    <w:lsdException w:name="Medium List 1" w:uiPriority="65"/>
-    <w:lsdException w:name="Medium List 2" w:uiPriority="66"/>
-    <w:lsdException w:name="Medium Grid 1" w:uiPriority="67"/>
-    <w:lsdException w:name="Medium Grid 2" w:uiPriority="68"/>
-    <w:lsdException w:name="Medium Grid 3" w:uiPriority="69"/>
-    <w:lsdException w:name="Dark List" w:uiPriority="70"/>
-    <w:lsdException w:name="Colorful Shading" w:uiPriority="71"/>
-    <w:lsdException w:name="Colorful List" w:uiPriority="72"/>
-    <w:lsdException w:name="Colorful Grid" w:uiPriority="73"/>
-    <w:lsdException w:name="Light Shading Accent 1" w:uiPriority="60"/>
-    <w:lsdException w:name="Light List Accent 1" w:uiPriority="61"/>
-    <w:lsdException w:name="Light Grid Accent 1" w:uiPriority="62"/>
-    <w:lsdException w:name="Medium Shading 1 Accent 1" w:uiPriority="63"/>
-    <w:lsdException w:name="Medium Shading 2 Accent 1" w:uiPriority="64"/>
-    <w:lsdException w:name="Medium List 1 Accent 1" w:uiPriority="65"/>
-    <w:lsdException w:name="Revision" w:semiHidden="1"/>
-    <w:lsdException w:name="List Paragraph" w:uiPriority="34" w:qFormat="1"/>
-    <w:lsdException w:name="Quote" w:uiPriority="29" w:qFormat="1"/>
-    <w:lsdException w:name="Intense Quote" w:uiPriority="30" w:qFormat="1"/>
-    <w:lsdException w:name="Medium List 2 Accent 1" w:uiPriority="66"/>
-    <w:lsdException w:name="Medium Grid 1 Accent 1" w:uiPriority="67"/>
-    <w:lsdException w:name="Medium Grid 2 Accent 1" w:uiPriority="68"/>
-    <w:lsdException w:name="Medium Grid 3 Accent 1" w:uiPriority="69"/>
-    <w:lsdException w:name="Dark List Accent 1" w:uiPriority="70"/>
-    <w:lsdException w:name="Colorful Shading Accent 1" w:uiPriority="71"/>
-    <w:lsdException w:name="Colorful List Accent 1" w:uiPriority="72"/>
-    <w:lsdException w:name="Colorful Grid Accent 1" w:uiPriority="73"/>
-    <w:lsdException w:name="Light Shading Accent 2" w:uiPriority="60"/>
-    <w:lsdException w:name="Light List Accent 2" w:uiPriority="61"/>
-    <w:lsdException w:name="Light Grid Accent 2" w:uiPriority="62"/>
-    <w:lsdException w:name="Medium Shading 1 Accent 2" w:uiPriority="63"/>
-    <w:lsdException w:name="Medium Shading 2 Accent 2" w:uiPriority="64"/>
-    <w:lsdException w:name="Medium List 1 Accent 2" w:uiPriority="65"/>
-    <w:lsdException w:name="Medium List 2 Accent 2" w:uiPriority="66"/>
-    <w:lsdException w:name="Medium Grid 1 Accent 2" w:uiPriority="67"/>
-    <w:lsdException w:name="Medium Grid 2 Accent 2" w:uiPriority="68"/>
-    <w:lsdException w:name="Medium Grid 3 Accent 2" w:uiPriority="69"/>
-    <w:lsdException w:name="Dark List Accent 2" w:uiPriority="70"/>
-    <w:lsdException w:name="Colorful Shading Accent 2" w:uiPriority="71"/>
-    <w:lsdException w:name="Colorful List Accent 2" w:uiPriority="72"/>
-    <w:lsdException w:name="Colorful Grid Accent 2" w:uiPriority="73"/>
-    <w:lsdException w:name="Light Shading Accent 3" w:uiPriority="60"/>
-    <w:lsdException w:name="Light List Accent 3" w:uiPriority="61"/>
-    <w:lsdException w:name="Light Grid Accent 3" w:uiPriority="62"/>
-    <w:lsdException w:name="Medium Shading 1 Accent 3" w:uiPriority="63"/>
-    <w:lsdException w:name="Medium Shading 2 Accent 3" w:uiPriority="64"/>
-    <w:lsdException w:name="Medium List 1 Accent 3" w:uiPriority="65"/>
-    <w:lsdException w:name="Medium List 2 Accent 3" w:uiPriority="66"/>
-    <w:lsdException w:name="Medium Grid 1 Accent 3" w:uiPriority="67"/>
-    <w:lsdException w:name="Medium Grid 2 Accent 3" w:uiPriority="68"/>
-    <w:lsdException w:name="Medium Grid 3 Accent 3" w:uiPriority="69"/>
-    <w:lsdException w:name="Dark List Accent 3" w:uiPriority="70"/>
-    <w:lsdException w:name="Colorful Shading Accent 3" w:uiPriority="71"/>
-    <w:lsdException w:name="Colorful List Accent 3" w:uiPriority="72"/>
-    <w:lsdException w:name="Colorful Grid Accent 3" w:uiPriority="73"/>
-    <w:lsdException w:name="Light Shading Accent 4" w:uiPriority="60"/>
-    <w:lsdException w:name="Light List Accent 4" w:uiPriority="61"/>
-    <w:lsdException w:name="Light Grid Accent 4" w:uiPriority="62"/>
-    <w:lsdException w:name="Medium Shading 1 Accent 4" w:uiPriority="63"/>
-    <w:lsdException w:name="Medium Shading 2 Accent 4" w:uiPriority="64"/>
-    <w:lsdException w:name="Medium List 1 Accent 4" w:uiPriority="65"/>
-    <w:lsdException w:name="Medium List 2 Accent 4" w:uiPriority="66"/>
-    <w:lsdException w:name="Medium Grid 1 Accent 4" w:uiPriority="67"/>
-    <w:lsdException w:name="Medium Grid 2 Accent 4" w:uiPriority="68"/>
-    <w:lsdException w:name="Medium Grid 3 Accent 4" w:uiPriority="69"/>
-    <w:lsdException w:name="Dark List Accent 4" w:uiPriority="70"/>
-    <w:lsdException w:name="Colorful Shading Accent 4" w:uiPriority="71"/>
-    <w:lsdException w:name="Colorful List Accent 4" w:uiPriority="72"/>
-    <w:lsdException w:name="Colorful Grid Accent 4" w:uiPriority="73"/>
-    <w:lsdException w:name="Light Shading Accent 5" w:uiPriority="60"/>
-    <w:lsdException w:name="Light List Accent 5" w:uiPriority="61"/>
-    <w:lsdException w:name="Light Grid Accent 5" w:uiPriority="62"/>
-    <w:lsdException w:name="Medium Shading 1 Accent 5" w:uiPriority="63"/>
-    <w:lsdException w:name="Medium Shading 2 Accent 5" w:uiPriority="64"/>
-    <w:lsdException w:name="Medium List 1 Accent 5" w:uiPriority="65"/>
-    <w:lsdException w:name="Medium List 2 Accent 5" w:uiPriority="66"/>
-    <w:lsdException w:name="Medium Grid 1 Accent 5" w:uiPriority="67"/>
-    <w:lsdException w:name="Medium Grid 2 Accent 5" w:uiPriority="68"/>
-    <w:lsdException w:name="Medium Grid 3 Accent 5" w:uiPriority="69"/>
-    <w:lsdException w:name="Dark List Accent 5" w:uiPriority="70"/>
-    <w:lsdException w:name="Colorful Shading Accent 5" w:uiPriority="71"/>
-    <w:lsdException w:name="Colorful List Accent 5" w:uiPriority="72"/>
-    <w:lsdException w:name="Colorful Grid Accent 5" w:uiPriority="73"/>
-    <w:lsdException w:name="Light Shading Accent 6" w:uiPriority="60"/>
-    <w:lsdException w:name="Light List Accent 6" w:uiPriority="61"/>
-    <w:lsdException w:name="Light Grid Accent 6" w:uiPriority="62"/>
-    <w:lsdException w:name="Medium Shading 1 Accent 6" w:uiPriority="63"/>
-    <w:lsdException w:name="Medium Shading 2 Accent 6" w:uiPriority="64"/>
-    <w:lsdException w:name="Medium List 1 Accent 6" w:uiPriority="65"/>
-    <w:lsdException w:name="Medium List 2 Accent 6" w:uiPriority="66"/>
-    <w:lsdException w:name="Medium Grid 1 Accent 6" w:uiPriority="67"/>
-    <w:lsdException w:name="Medium Grid 2 Accent 6" w:uiPriority="68"/>
-    <w:lsdException w:name="Medium Grid 3 Accent 6" w:uiPriority="69"/>
-    <w:lsdException w:name="Dark List Accent 6" w:uiPriority="70"/>
-    <w:lsdException w:name="Colorful Shading Accent 6" w:uiPriority="71"/>
-    <w:lsdException w:name="Colorful List Accent 6" w:uiPriority="72"/>
-    <w:lsdException w:name="Colorful Grid Accent 6" w:uiPriority="73"/>
-    <w:lsdException w:name="Subtle Emphasis" w:uiPriority="19" w:qFormat="1"/>
-    <w:lsdException w:name="Intense Emphasis" w:uiPriority="21" w:qFormat="1"/>
-    <w:lsdException w:name="Subtle Reference" w:uiPriority="31" w:qFormat="1"/>
-    <w:lsdException w:name="Intense Reference" w:uiPriority="32" w:qFormat="1"/>
-    <w:lsdException w:name="Book Title" w:uiPriority="33" w:qFormat="1"/>
-    <w:lsdException w:name="Bibliography" w:semiHidden="1" w:uiPriority="37" w:unhideWhenUsed="1"/>
-    <w:lsdException w:name="TOC Heading" w:semiHidden="1" w:uiPriority="39" w:unhideWhenUsed="1" w:qFormat="1"/>
-    <w:lsdException w:name="Plain Table 1" w:uiPriority="41"/>
-    <w:lsdException w:name="Plain Table 2" w:uiPriority="42"/>
-    <w:lsdException w:name="Plain Table 3" w:uiPriority="43"/>
-    <w:lsdException w:name="Plain Table 4" w:uiPriority="44"/>
-    <w:lsdException w:name="Plain Table 5" w:uiPriority="45"/>
-    <w:lsdException w:name="Grid Table Light" w:uiPriority="40"/>
-    <w:lsdException w:name="Grid Table 1 Light" w:uiPriority="46"/>
-    <w:lsdException w:name="Grid Table 2" w:uiPriority="47"/>
-    <w:lsdException w:name="Grid Table 3" w:uiPriority="48"/>
-    <w:lsdException w:name="Grid Table 4" w:uiPriority="49"/>
-    <w:lsdException w:name="Grid Table 5 Dark" w:uiPriority="50"/>
-    <w:lsdException w:name="Grid Table 6 Colorful" w:uiPriority="51"/>
-    <w:lsdException w:name="Grid Table 7 Colorful" w:uiPriority="52"/>
-    <w:lsdException w:name="Grid Table 1 Light Accent 1" w:uiPriority="46"/>
-    <w:lsdException w:name="Grid Table 2 Accent 1" w:uiPriority="47"/>
-    <w:lsdException w:name="Grid Table 3 Accent 1" w:uiPriority="48"/>
-    <w:lsdException w:name="Grid Table 4 Accent 1" w:uiPriority="49"/>
-    <w:lsdException w:name="Grid Table 5 Dark Accent 1" w:uiPriority="50"/>
-    <w:lsdException w:name="Grid Table 6 Colorful Accent 1" w:uiPriority="51"/>
-    <w:lsdException w:name="Grid Table 7 Colorful Accent 1" w:uiPriority="52"/>
-    <w:lsdException w:name="Grid Table 1 Light Accent 2" w:uiPriority="46"/>
-    <w:lsdException w:name="Grid Table 2 Accent 2" w:uiPriority="47"/>
-    <w:lsdException w:name="Grid Table 3 Accent 2" w:uiPriority="48"/>
-    <w:lsdException w:name="Grid Table 4 Accent 2" w:uiPriority="49"/>
-    <w:lsdException w:name="Grid Table 5 Dark Accent 2" w:uiPriority="50"/>
-    <w:lsdException w:name="Grid Table 6 Colorful Accent 2" w:uiPriority="51"/>
-    <w:lsdException w:name="Grid Table 7 Colorful Accent 2" w:uiPriority="52"/>
-    <w:lsdException w:name="Grid Table 1 Light Accent 3" w:uiPriority="46"/>
-    <w:lsdException w:name="Grid Table 2 Accent 3" w:uiPriority="47"/>
-    <w:lsdException w:name="Grid Table 3 Accent 3" w:uiPriority="48"/>
-    <w:lsdException w:name="Grid Table 4 Accent 3" w:uiPriority="49"/>
-    <w:lsdException w:name="Grid Table 5 Dark Accent 3" w:uiPriority="50"/>
-    <w:lsdException w:name="Grid Table 6 Colorful Accent 3" w:uiPriority="51"/>
-    <w:lsdException w:name="Grid Table 7 Colorful Accent 3" w:uiPriority="52"/>
-    <w:lsdException w:name="Grid Table 1 Light Accent 4" w:uiPriority="46"/>
-    <w:lsdException w:name="Grid Table 2 Accent 4" w:uiPriority="47"/>
-    <w:lsdException w:name="Grid Table 3 Accent 4" w:uiPriority="48"/>
-    <w:lsdException w:name="Grid Table 4 Accent 4" w:uiPriority="49"/>
-    <w:lsdException w:name="Grid Table 5 Dark Accent 4" w:uiPriority="50"/>
-    <w:lsdException w:name="Grid Table 6 Colorful Accent 4" w:uiPriority="51"/>
-    <w:lsdException w:name="Grid Table 7 Colorful Accent 4" w:uiPriority="52"/>
-    <w:lsdException w:name="Grid Table 1 Light Accent 5" w:uiPriority="46"/>
-    <w:lsdException w:name="Grid Table 2 Accent 5" w:uiPriority="47"/>
-    <w:lsdException w:name="Grid Table 3 Accent 5" w:uiPriority="48"/>
-    <w:lsdException w:name="Grid Table 4 Accent 5" w:uiPriority="49"/>
-    <w:lsdException w:name="Grid Table 5 Dark Accent 5" w:uiPriority="50"/>
-    <w:lsdException w:name="Grid Table 6 Colorful Accent 5" w:uiPriority="51"/>
-    <w:lsdException w:name="Grid Table 7 Colorful Accent 5" w:uiPriority="52"/>
-    <w:lsdException w:name="Grid Table 1 Light Accent 6" w:uiPriority="46"/>
-    <w:lsdException w:name="Grid Table 2 Accent 6" w:uiPriority="47"/>
-    <w:lsdException w:name="Grid Table 3 Accent 6" w:uiPriority="48"/>
-    <w:lsdException w:name="Grid Table 4 Accent 6" w:uiPriority="49"/>
-    <w:lsdException w:name="Grid Table 5 Dark Accent 6" w:uiPriority="50"/>
-    <w:lsdException w:name="Grid Table 6 Colorful Accent 6" w:uiPriority="51"/>
-    <w:lsdException w:name="Grid Table 7 Colorful Accent 6" w:uiPriority="52"/>
-    <w:lsdException w:name="List Table 1 Light" w:uiPriority="46"/>
-    <w:lsdException w:name="List Table 2" w:uiPriority="47"/>
-    <w:lsdException w:name="List Table 3" w:uiPriority="48"/>
-    <w:lsdException w:name="List Table 4" w:uiPriority="49"/>
-    <w:lsdException w:name="List Table 5 Dark" w:uiPriority="50"/>
-    <w:lsdException w:name="List Table 6 Colorful" w:uiPriority="51"/>
-    <w:lsdException w:name="List Table 7 Colorful" w:uiPriority="52"/>
-    <w:lsdException w:name="List Table 1 Light Accent 1" w:uiPriority="46"/>
-    <w:lsdException w:name="List Table 2 Accent 1" w:uiPriority="47"/>
-    <w:lsdException w:name="List Table 3 Accent 1" w:uiPriority="48"/>
-    <w:lsdException w:name="List Table 4 Accent 1" w:uiPriority="49"/>
-    <w:lsdException w:name="List Table 5 Dark Accent 1" w:uiPriority="50"/>
-    <w:lsdException w:name="List Table 6 Colorful Accent 1" w:uiPriority="51"/>
-    <w:lsdException w:name="List Table 7 Colorful Accent 1" w:uiPriority="52"/>
-    <w:lsdException w:name="List Table 1 Light Accent 2" w:uiPriority="46"/>
-    <w:lsdException w:name="List Table 2 Accent 2" w:uiPriority="47"/>
-    <w:lsdException w:name="List Table 3 Accent 2" w:uiPriority="48"/>
-    <w:lsdException w:name="List Table 4 Accent 2" w:uiPriority="49"/>
-    <w:lsdException w:name="List Table 5 Dark Accent 2" w:uiPriority="50"/>
-    <w:lsdException w:name="List Table 6 Colorful Accent 2" w:uiPriority="51"/>
-    <w:lsdException w:name="List Table 7 Colorful Accent 2" w:uiPriority="52"/>
-    <w:lsdException w:name="List Table 1 Light Accent 3" w:uiPriority="46"/>
-    <w:lsdException w:name="List Table 2 Accent 3" w:uiPriority="47"/>
-    <w:lsdException w:name="List Table 3 Accent 3" w:uiPriority="48"/>
-    <w:lsdException w:name="List Table 4 Accent 3" w:uiPriority="49"/>
-    <w:lsdException w:name="List Table 5 Dark Accent 3" w:uiPriority="50"/>
-    <w:lsdException w:name="List Table 6 Colorful Accent 3" w:uiPriority="51"/>
-    <w:lsdException w:name="List Table 7 Colorful Accent 3" w:uiPriority="52"/>
-    <w:lsdException w:name="List Table 1 Light Accent 4" w:uiPriority="46"/>
-    <w:lsdException w:name="List Table 2 Accent 4" w:uiPriority="47"/>
-    <w:lsdException w:name="List Table 3 Accent 4" w:uiPriority="48"/>
-    <w:lsdException w:name="List Table 4 Accent 4" w:uiPriority="49"/>
-    <w:lsdException w:name="List Table 5 Dark Accent 4" w:uiPriority="50"/>
-    <w:lsdException w:name="List Table 6 Colorful Accent 4" w:uiPriority="51"/>
-    <w:lsdException w:name="List Table 7 Colorful Accent 4" w:uiPriority="52"/>
-    <w:lsdException w:name="List Table 1 Light Accent 5" w:uiPriority="46"/>
-    <w:lsdException w:name="List Table 2 Accent 5" w:uiPriority="47"/>
-    <w:lsdException w:name="List Table 3 Accent 5" w:uiPriority="48"/>
-    <w:lsdException w:name="List Table 4 Accent 5" w:uiPriority="49"/>
-    <w:lsdException w:name="List Table 5 Dark Accent 5" w:uiPriority="50"/>
-    <w:lsdException w:name="List Table 6 Colorful Accent 5" w:uiPriority="51"/>
-    <w:lsdException w:name="List Table 7 Colorful Accent 5" w:uiPriority="52"/>
-    <w:lsdException w:name="List Table 1 Light Accent 6" w:uiPriority="46"/>
-    <w:lsdException w:name="List Table 2 Accent 6" w:uiPriority="47"/>
-    <w:lsdException w:name="List Table 3 Accent 6" w:uiPriority="48"/>
-    <w:lsdException w:name="List Table 4 Accent 6" w:uiPriority="49"/>
-    <w:lsdException w:name="List Table 5 Dark Accent 6" w:uiPriority="50"/>
-    <w:lsdException w:name="List Table 6 Colorful Accent 6" w:uiPriority="51"/>
-    <w:lsdException w:name="List Table 7 Colorful Accent 6" w:uiPriority="52"/>
+  <w:latentStyles w:defLockedState="0" w:defUIPriority="99" w:defSemiHidden="1" w:defUnhideWhenUsed="1" w:defQFormat="0" w:count="267">
+    <w:lsdException w:name="Normal" w:semiHidden="0" w:uiPriority="0" w:unhideWhenUsed="0" w:qFormat="1"/>
+    <w:lsdException w:name="heading 1" w:semiHidden="0" w:uiPriority="9" w:unhideWhenUsed="0" w:qFormat="1"/>
+    <w:lsdException w:name="heading 2" w:uiPriority="9" w:qFormat="1"/>
+    <w:lsdException w:name="heading 3" w:uiPriority="9" w:qFormat="1"/>
+    <w:lsdException w:name="heading 4" w:uiPriority="9" w:qFormat="1"/>
+    <w:lsdException w:name="heading 5" w:uiPriority="9" w:qFormat="1"/>
+    <w:lsdException w:name="heading 6" w:uiPriority="9" w:qFormat="1"/>
+    <w:lsdException w:name="heading 7" w:uiPriority="9" w:qFormat="1"/>
+    <w:lsdException w:name="heading 8" w:uiPriority="9" w:qFormat="1"/>
+    <w:lsdException w:name="heading 9" w:uiPriority="9" w:qFormat="1"/>
+    <w:lsdException w:name="toc 1" w:uiPriority="39"/>
+    <w:lsdException w:name="toc 2" w:uiPriority="39"/>
+    <w:lsdException w:name="toc 3" w:uiPriority="39"/>
+    <w:lsdException w:name="toc 4" w:uiPriority="39"/>
+    <w:lsdException w:name="toc 5" w:uiPriority="39"/>
+    <w:lsdException w:name="toc 6" w:uiPriority="39"/>
+    <w:lsdException w:name="toc 7" w:uiPriority="39"/>
+    <w:lsdException w:name="toc 8" w:uiPriority="39"/>
+    <w:lsdException w:name="toc 9" w:uiPriority="39"/>
+    <w:lsdException w:name="caption" w:uiPriority="35" w:qFormat="1"/>
+    <w:lsdException w:name="Title" w:semiHidden="0" w:uiPriority="10" w:unhideWhenUsed="0" w:qFormat="1"/>
+    <w:lsdException w:name="Default Paragraph Font" w:uiPriority="1"/>
+    <w:lsdException w:name="Subtitle" w:semiHidden="0" w:uiPriority="11" w:unhideWhenUsed="0" w:qFormat="1"/>
+    <w:lsdException w:name="Strong" w:semiHidden="0" w:uiPriority="22" w:unhideWhenUsed="0" w:qFormat="1"/>
+    <w:lsdException w:name="Emphasis" w:semiHidden="0" w:uiPriority="20" w:unhideWhenUsed="0" w:qFormat="1"/>
+    <w:lsdException w:name="Table Grid" w:semiHidden="0" w:uiPriority="59" w:unhideWhenUsed="0"/>
+    <w:lsdException w:name="Placeholder Text" w:unhideWhenUsed="0"/>
+    <w:lsdException w:name="No Spacing" w:semiHidden="0" w:uiPriority="1" w:unhideWhenUsed="0" w:qFormat="1"/>
+    <w:lsdException w:name="Light Shading" w:semiHidden="0" w:uiPriority="60" w:unhideWhenUsed="0"/>
+    <w:lsdException w:name="Light List" w:semiHidden="0" w:uiPriority="61" w:unhideWhenUsed="0"/>
+    <w:lsdException w:name="Light Grid" w:semiHidden="0" w:uiPriority="62" w:unhideWhenUsed="0"/>
+    <w:lsdException w:name="Medium Shading 1" w:semiHidden="0" w:uiPriority="63" w:unhideWhenUsed="0"/>
+    <w:lsdException w:name="Medium Shading 2" w:semiHidden="0" w:uiPriority="64" w:unhideWhenUsed="0"/>
+    <w:lsdException w:name="Medium List 1" w:semiHidden="0" w:uiPriority="65" w:unhideWhenUsed="0"/>
+    <w:lsdException w:name="Medium List 2" w:semiHidden="0" w:uiPriority="66" w:unhideWhenUsed="0"/>
+    <w:lsdException w:name="Medium Grid 1" w:semiHidden="0" w:uiPriority="67" w:unhideWhenUsed="0"/>
+    <w:lsdException w:name="Medium Grid 2" w:semiHidden="0" w:uiPriority="68" w:unhideWhenUsed="0"/>
+    <w:lsdException w:name="Medium Grid 3" w:semiHidden="0" w:uiPriority="69" w:unhideWhenUsed="0"/>
+    <w:lsdException w:name="Dark List" w:semiHidden="0" w:uiPriority="70" w:unhideWhenUsed="0"/>
+    <w:lsdException w:name="Colorful Shading" w:semiHidden="0" w:uiPriority="71" w:unhideWhenUsed="0"/>
+    <w:lsdException w:name="Colorful List" w:semiHidden="0" w:uiPriority="72" w:unhideWhenUsed="0"/>
+    <w:lsdException w:name="Colorful Grid" w:semiHidden="0" w:uiPriority="73" w:unhideWhenUsed="0"/>
+    <w:lsdException w:name="Light Shading Accent 1" w:semiHidden="0" w:uiPriority="60" w:unhideWhenUsed="0"/>
+    <w:lsdException w:name="Light List Accent 1" w:semiHidden="0" w:uiPriority="61" w:unhideWhenUsed="0"/>
+    <w:lsdException w:name="Light Grid Accent 1" w:semiHidden="0" w:uiPriority="62" w:unhideWhenUsed="0"/>
+    <w:lsdException w:name="Medium Shading 1 Accent 1" w:semiHidden="0" w:uiPriority="63" w:unhideWhenUsed="0"/>
+    <w:lsdException w:name="Medium Shading 2 Accent 1" w:semiHidden="0" w:uiPriority="64" w:unhideWhenUsed="0"/>
+    <w:lsdException w:name="Medium List 1 Accent 1" w:semiHidden="0" w:uiPriority="65" w:unhideWhenUsed="0"/>
+    <w:lsdException w:name="Revision" w:unhideWhenUsed="0"/>
+    <w:lsdException w:name="List Paragraph" w:semiHidden="0" w:uiPriority="34" w:unhideWhenUsed="0" w:qFormat="1"/>
+    <w:lsdException w:name="Quote" w:semiHidden="0" w:uiPriority="29" w:unhideWhenUsed="0" w:qFormat="1"/>
+    <w:lsdException w:name="Intense Quote" w:semiHidden="0" w:uiPriority="30" w:unhideWhenUsed="0" w:qFormat="1"/>
+    <w:lsdException w:name="Medium List 2 Accent 1" w:semiHidden="0" w:uiPriority="66" w:unhideWhenUsed="0"/>
+    <w:lsdException w:name="Medium Grid 1 Accent 1" w:semiHidden="0" w:uiPriority="67" w:unhideWhenUsed="0"/>
+    <w:lsdException w:name="Medium Grid 2 Accent 1" w:semiHidden="0" w:uiPriority="68" w:unhideWhenUsed="0"/>
+    <w:lsdException w:name="Medium Grid 3 Accent 1" w:semiHidden="0" w:uiPriority="69" w:unhideWhenUsed="0"/>
+    <w:lsdException w:name="Dark List Accent 1" w:semiHidden="0" w:uiPriority="70" w:unhideWhenUsed="0"/>
+    <w:lsdException w:name="Colorful Shading Accent 1" w:semiHidden="0" w:uiPriority="71" w:unhideWhenUsed="0"/>
+    <w:lsdException w:name="Colorful List Accent 1" w:semiHidden="0" w:uiPriority="72" w:unhideWhenUsed="0"/>
+    <w:lsdException w:name="Colorful Grid Accent 1" w:semiHidden="0" w:uiPriority="73" w:unhideWhenUsed="0"/>
+    <w:lsdException w:name="Light Shading Accent 2" w:semiHidden="0" w:uiPriority="60" w:unhideWhenUsed="0"/>
+    <w:lsdException w:name="Light List Accent 2" w:semiHidden="0" w:uiPriority="61" w:unhideWhenUsed="0"/>
+    <w:lsdException w:name="Light Grid Accent 2" w:semiHidden="0" w:uiPriority="62" w:unhideWhenUsed="0"/>
+    <w:lsdException w:name="Medium Shading 1 Accent 2" w:semiHidden="0" w:uiPriority="63" w:unhideWhenUsed="0"/>
+    <w:lsdException w:name="Medium Shading 2 Accent 2" w:semiHidden="0" w:uiPriority="64" w:unhideWhenUsed="0"/>
+    <w:lsdException w:name="Medium List 1 Accent 2" w:semiHidden="0" w:uiPriority="65" w:unhideWhenUsed="0"/>
+    <w:lsdException w:name="Medium List 2 Accent 2" w:semiHidden="0" w:uiPriority="66" w:unhideWhenUsed="0"/>
+    <w:lsdException w:name="Medium Grid 1 Accent 2" w:semiHidden="0" w:uiPriority="67" w:unhideWhenUsed="0"/>
+    <w:lsdException w:name="Medium Grid 2 Accent 2" w:semiHidden="0" w:uiPriority="68" w:unhideWhenUsed="0"/>
+    <w:lsdException w:name="Medium Grid 3 Accent 2" w:semiHidden="0" w:uiPriority="69" w:unhideWhenUsed="0"/>
+    <w:lsdException w:name="Dark List Accent 2" w:semiHidden="0" w:uiPriority="70" w:unhideWhenUsed="0"/>
+    <w:lsdException w:name="Colorful Shading Accent 2" w:semiHidden="0" w:uiPriority="71" w:unhideWhenUsed="0"/>
+    <w:lsdException w:name="Colorful List Accent 2" w:semiHidden="0" w:uiPriority="72" w:unhideWhenUsed="0"/>
+    <w:lsdException w:name="Colorful Grid Accent 2" w:semiHidden="0" w:uiPriority="73" w:unhideWhenUsed="0"/>
+    <w:lsdException w:name="Light Shading Accent 3" w:semiHidden="0" w:uiPriority="60" w:unhideWhenUsed="0"/>
+    <w:lsdException w:name="Light List Accent 3" w:semiHidden="0" w:uiPriority="61" w:unhideWhenUsed="0"/>
+    <w:lsdException w:name="Light Grid Accent 3" w:semiHidden="0" w:uiPriority="62" w:unhideWhenUsed="0"/>
+    <w:lsdException w:name="Medium Shading 1 Accent 3" w:semiHidden="0" w:uiPriority="63" w:unhideWhenUsed="0"/>
+    <w:lsdException w:name="Medium Shading 2 Accent 3" w:semiHidden="0" w:uiPriority="64" w:unhideWhenUsed="0"/>
+    <w:lsdException w:name="Medium List 1 Accent 3" w:semiHidden="0" w:uiPriority="65" w:unhideWhenUsed="0"/>
+    <w:lsdException w:name="Medium List 2 Accent 3" w:semiHidden="0" w:uiPriority="66" w:unhideWhenUsed="0"/>
+    <w:lsdException w:name="Medium Grid 1 Accent 3" w:semiHidden="0" w:uiPriority="67" w:unhideWhenUsed="0"/>
+    <w:lsdException w:name="Medium Grid 2 Accent 3" w:semiHidden="0" w:uiPriority="68" w:unhideWhenUsed="0"/>
+    <w:lsdException w:name="Medium Grid 3 Accent 3" w:semiHidden="0" w:uiPriority="69" w:unhideWhenUsed="0"/>
+    <w:lsdException w:name="Dark List Accent 3" w:semiHidden="0" w:uiPriority="70" w:unhideWhenUsed="0"/>
+    <w:lsdException w:name="Colorful Shading Accent 3" w:semiHidden="0" w:uiPriority="71" w:unhideWhenUsed="0"/>
+    <w:lsdException w:name="Colorful List Accent 3" w:semiHidden="0" w:uiPriority="72" w:unhideWhenUsed="0"/>
+    <w:lsdException w:name="Colorful Grid Accent 3" w:semiHidden="0" w:uiPriority="73" w:unhideWhenUsed="0"/>
+    <w:lsdException w:name="Light Shading Accent 4" w:semiHidden="0" w:uiPriority="60" w:unhideWhenUsed="0"/>
+    <w:lsdException w:name="Light List Accent 4" w:semiHidden="0" w:uiPriority="61" w:unhideWhenUsed="0"/>
+    <w:lsdException w:name="Light Grid Accent 4" w:semiHidden="0" w:uiPriority="62" w:unhideWhenUsed="0"/>
+    <w:lsdException w:name="Medium Shading 1 Accent 4" w:semiHidden="0" w:uiPriority="63" w:unhideWhenUsed="0"/>
+    <w:lsdException w:name="Medium Shading 2 Accent 4" w:semiHidden="0" w:uiPriority="64" w:unhideWhenUsed="0"/>
+    <w:lsdException w:name="Medium List 1 Accent 4" w:semiHidden="0" w:uiPriority="65" w:unhideWhenUsed="0"/>
+    <w:lsdException w:name="Medium List 2 Accent 4" w:semiHidden="0" w:uiPriority="66" w:unhideWhenUsed="0"/>
+    <w:lsdException w:name="Medium Grid 1 Accent 4" w:semiHidden="0" w:uiPriority="67" w:unhideWhenUsed="0"/>
+    <w:lsdException w:name="Medium Grid 2 Accent 4" w:semiHidden="0" w:uiPriority="68" w:unhideWhenUsed="0"/>
+    <w:lsdException w:name="Medium Grid 3 Accent 4" w:semiHidden="0" w:uiPriority="69" w:unhideWhenUsed="0"/>
+    <w:lsdException w:name="Dark List Accent 4" w:semiHidden="0" w:uiPriority="70" w:unhideWhenUsed="0"/>
+    <w:lsdException w:name="Colorful Shading Accent 4" w:semiHidden="0" w:uiPriority="71" w:unhideWhenUsed="0"/>
+    <w:lsdException w:name="Colorful List Accent 4" w:semiHidden="0" w:uiPriority="72" w:unhideWhenUsed="0"/>
+    <w:lsdException w:name="Colorful Grid Accent 4" w:semiHidden="0" w:uiPriority="73" w:unhideWhenUsed="0"/>
+    <w:lsdException w:name="Light Shading Accent 5" w:semiHidden="0" w:uiPriority="60" w:unhideWhenUsed="0"/>
+    <w:lsdException w:name="Light List Accent 5" w:semiHidden="0" w:uiPriority="61" w:unhideWhenUsed="0"/>
+    <w:lsdException w:name="Light Grid Accent 5" w:semiHidden="0" w:uiPriority="62" w:unhideWhenUsed="0"/>
+    <w:lsdException w:name="Medium Shading 1 Accent 5" w:semiHidden="0" w:uiPriority="63" w:unhideWhenUsed="0"/>
+    <w:lsdException w:name="Medium Shading 2 Accent 5" w:semiHidden="0" w:uiPriority="64" w:unhideWhenUsed="0"/>
+    <w:lsdException w:name="Medium List 1 Accent 5" w:semiHidden="0" w:uiPriority="65" w:unhideWhenUsed="0"/>
+    <w:lsdException w:name="Medium List 2 Accent 5" w:semiHidden="0" w:uiPriority="66" w:unhideWhenUsed="0"/>
+    <w:lsdException w:name="Medium Grid 1 Accent 5" w:semiHidden="0" w:uiPriority="67" w:unhideWhenUsed="0"/>
+    <w:lsdException w:name="Medium Grid 2 Accent 5" w:semiHidden="0" w:uiPriority="68" w:unhideWhenUsed="0"/>
+    <w:lsdException w:name="Medium Grid 3 Accent 5" w:semiHidden="0" w:uiPriority="69" w:unhideWhenUsed="0"/>
+    <w:lsdException w:name="Dark List Accent 5" w:semiHidden="0" w:uiPriority="70" w:unhideWhenUsed="0"/>
+    <w:lsdException w:name="Colorful Shading Accent 5" w:semiHidden="0" w:uiPriority="71" w:unhideWhenUsed="0"/>
+    <w:lsdException w:name="Colorful List Accent 5" w:semiHidden="0" w:uiPriority="72" w:unhideWhenUsed="0"/>
+    <w:lsdException w:name="Colorful Grid Accent 5" w:semiHidden="0" w:uiPriority="73" w:unhideWhenUsed="0"/>
+    <w:lsdException w:name="Light Shading Accent 6" w:semiHidden="0" w:uiPriority="60" w:unhideWhenUsed="0"/>
+    <w:lsdException w:name="Light List Accent 6" w:semiHidden="0" w:uiPriority="61" w:unhideWhenUsed="0"/>
+    <w:lsdException w:name="Light Grid Accent 6" w:semiHidden="0" w:uiPriority="62" w:unhideWhenUsed="0"/>
+    <w:lsdException w:name="Medium Shading 1 Accent 6" w:semiHidden="0" w:uiPriority="63" w:unhideWhenUsed="0"/>
+    <w:lsdException w:name="Medium Shading 2 Accent 6" w:semiHidden="0" w:uiPriority="64" w:unhideWhenUsed="0"/>
+    <w:lsdException w:name="Medium List 1 Accent 6" w:semiHidden="0" w:uiPriority="65" w:unhideWhenUsed="0"/>
+    <w:lsdException w:name="Medium List 2 Accent 6" w:semiHidden="0" w:uiPriority="66" w:unhideWhenUsed="0"/>
+    <w:lsdException w:name="Medium Grid 1 Accent 6" w:semiHidden="0" w:uiPriority="67" w:unhideWhenUsed="0"/>
+    <w:lsdException w:name="Medium Grid 2 Accent 6" w:semiHidden="0" w:uiPriority="68" w:unhideWhenUsed="0"/>
+    <w:lsdException w:name="Medium Grid 3 Accent 6" w:semiHidden="0" w:uiPriority="69" w:unhideWhenUsed="0"/>
+    <w:lsdException w:name="Dark List Accent 6" w:semiHidden="0" w:uiPriority="70" w:unhideWhenUsed="0"/>
+    <w:lsdException w:name="Colorful Shading Accent 6" w:semiHidden="0" w:uiPriority="71" w:unhideWhenUsed="0"/>
+    <w:lsdException w:name="Colorful List Accent 6" w:semiHidden="0" w:uiPriority="72" w:unhideWhenUsed="0"/>
+    <w:lsdException w:name="Colorful Grid Accent 6" w:semiHidden="0" w:uiPriority="73" w:unhideWhenUsed="0"/>
+    <w:lsdException w:name="Subtle Emphasis" w:semiHidden="0" w:uiPriority="19" w:unhideWhenUsed="0" w:qFormat="1"/>
+    <w:lsdException w:name="Intense Emphasis" w:semiHidden="0" w:uiPriority="21" w:unhideWhenUsed="0" w:qFormat="1"/>
+    <w:lsdException w:name="Subtle Reference" w:semiHidden="0" w:uiPriority="31" w:unhideWhenUsed="0" w:qFormat="1"/>
+    <w:lsdException w:name="Intense Reference" w:semiHidden="0" w:uiPriority="32" w:unhideWhenUsed="0" w:qFormat="1"/>
+    <w:lsdException w:name="Book Title" w:semiHidden="0" w:uiPriority="33" w:unhideWhenUsed="0" w:qFormat="1"/>
+    <w:lsdException w:name="Bibliography" w:uiPriority="37"/>
+    <w:lsdException w:name="TOC Heading" w:uiPriority="39" w:qFormat="1"/>
   </w:latentStyles>
   <w:style w:type="paragraph" w:default="1" w:styleId="Normal">
     <w:name w:val="Normal"/>
@@ -2401,8 +2139,464 @@
 </w:styles>
 </file>
 
+<file path=word/stylesWithEffects.xml><?xml version="1.0" encoding="utf-8"?>
+<w:styles xmlns:wpc="http://schemas.microsoft.com/office/word/2010/wordprocessingCanvas" xmlns:mc="http://schemas.openxmlformats.org/markup-compatibility/2006" xmlns:o="urn:schemas-microsoft-com:office:office" xmlns:r="http://schemas.openxmlformats.org/officeDocument/2006/relationships" xmlns:m="http://schemas.openxmlformats.org/officeDocument/2006/math" xmlns:v="urn:schemas-microsoft-com:vml" xmlns:wp14="http://schemas.microsoft.com/office/word/2010/wordprocessingDrawing" xmlns:wp="http://schemas.openxmlformats.org/drawingml/2006/wordprocessingDrawing" xmlns:w10="urn:schemas-microsoft-com:office:word" xmlns:w="http://schemas.openxmlformats.org/wordprocessingml/2006/main" xmlns:w14="http://schemas.microsoft.com/office/word/2010/wordml" xmlns:wpg="http://schemas.microsoft.com/office/word/2010/wordprocessingGroup" xmlns:wpi="http://schemas.microsoft.com/office/word/2010/wordprocessingInk" xmlns:wne="http://schemas.microsoft.com/office/word/2006/wordml" xmlns:wps="http://schemas.microsoft.com/office/word/2010/wordprocessingShape" mc:Ignorable="w14 wp14">
+  <w:docDefaults>
+    <w:rPrDefault>
+      <w:rPr>
+        <w:rFonts w:asciiTheme="minorHAnsi" w:eastAsiaTheme="minorEastAsia" w:hAnsiTheme="minorHAnsi" w:cstheme="minorBidi"/>
+        <w:sz w:val="22"/>
+        <w:szCs w:val="22"/>
+        <w:lang w:val="en-US" w:eastAsia="ja-JP" w:bidi="ar-SA"/>
+      </w:rPr>
+    </w:rPrDefault>
+    <w:pPrDefault>
+      <w:pPr>
+        <w:spacing w:after="160" w:line="259" w:lineRule="auto"/>
+      </w:pPr>
+    </w:pPrDefault>
+  </w:docDefaults>
+  <w:latentStyles w:defLockedState="0" w:defUIPriority="99" w:defSemiHidden="1" w:defUnhideWhenUsed="1" w:defQFormat="0" w:count="267">
+    <w:lsdException w:name="Normal" w:semiHidden="0" w:uiPriority="0" w:unhideWhenUsed="0" w:qFormat="1"/>
+    <w:lsdException w:name="heading 1" w:semiHidden="0" w:uiPriority="9" w:unhideWhenUsed="0" w:qFormat="1"/>
+    <w:lsdException w:name="heading 2" w:uiPriority="9" w:qFormat="1"/>
+    <w:lsdException w:name="heading 3" w:uiPriority="9" w:qFormat="1"/>
+    <w:lsdException w:name="heading 4" w:uiPriority="9" w:qFormat="1"/>
+    <w:lsdException w:name="heading 5" w:uiPriority="9" w:qFormat="1"/>
+    <w:lsdException w:name="heading 6" w:uiPriority="9" w:qFormat="1"/>
+    <w:lsdException w:name="heading 7" w:uiPriority="9" w:qFormat="1"/>
+    <w:lsdException w:name="heading 8" w:uiPriority="9" w:qFormat="1"/>
+    <w:lsdException w:name="heading 9" w:uiPriority="9" w:qFormat="1"/>
+    <w:lsdException w:name="toc 1" w:uiPriority="39"/>
+    <w:lsdException w:name="toc 2" w:uiPriority="39"/>
+    <w:lsdException w:name="toc 3" w:uiPriority="39"/>
+    <w:lsdException w:name="toc 4" w:uiPriority="39"/>
+    <w:lsdException w:name="toc 5" w:uiPriority="39"/>
+    <w:lsdException w:name="toc 6" w:uiPriority="39"/>
+    <w:lsdException w:name="toc 7" w:uiPriority="39"/>
+    <w:lsdException w:name="toc 8" w:uiPriority="39"/>
+    <w:lsdException w:name="toc 9" w:uiPriority="39"/>
+    <w:lsdException w:name="caption" w:uiPriority="35" w:qFormat="1"/>
+    <w:lsdException w:name="Title" w:semiHidden="0" w:uiPriority="10" w:unhideWhenUsed="0" w:qFormat="1"/>
+    <w:lsdException w:name="Default Paragraph Font" w:uiPriority="1"/>
+    <w:lsdException w:name="Subtitle" w:semiHidden="0" w:uiPriority="11" w:unhideWhenUsed="0" w:qFormat="1"/>
+    <w:lsdException w:name="Strong" w:semiHidden="0" w:uiPriority="22" w:unhideWhenUsed="0" w:qFormat="1"/>
+    <w:lsdException w:name="Emphasis" w:semiHidden="0" w:uiPriority="20" w:unhideWhenUsed="0" w:qFormat="1"/>
+    <w:lsdException w:name="Table Grid" w:semiHidden="0" w:uiPriority="59" w:unhideWhenUsed="0"/>
+    <w:lsdException w:name="Placeholder Text" w:unhideWhenUsed="0"/>
+    <w:lsdException w:name="No Spacing" w:semiHidden="0" w:uiPriority="1" w:unhideWhenUsed="0" w:qFormat="1"/>
+    <w:lsdException w:name="Light Shading" w:semiHidden="0" w:uiPriority="60" w:unhideWhenUsed="0"/>
+    <w:lsdException w:name="Light List" w:semiHidden="0" w:uiPriority="61" w:unhideWhenUsed="0"/>
+    <w:lsdException w:name="Light Grid" w:semiHidden="0" w:uiPriority="62" w:unhideWhenUsed="0"/>
+    <w:lsdException w:name="Medium Shading 1" w:semiHidden="0" w:uiPriority="63" w:unhideWhenUsed="0"/>
+    <w:lsdException w:name="Medium Shading 2" w:semiHidden="0" w:uiPriority="64" w:unhideWhenUsed="0"/>
+    <w:lsdException w:name="Medium List 1" w:semiHidden="0" w:uiPriority="65" w:unhideWhenUsed="0"/>
+    <w:lsdException w:name="Medium List 2" w:semiHidden="0" w:uiPriority="66" w:unhideWhenUsed="0"/>
+    <w:lsdException w:name="Medium Grid 1" w:semiHidden="0" w:uiPriority="67" w:unhideWhenUsed="0"/>
+    <w:lsdException w:name="Medium Grid 2" w:semiHidden="0" w:uiPriority="68" w:unhideWhenUsed="0"/>
+    <w:lsdException w:name="Medium Grid 3" w:semiHidden="0" w:uiPriority="69" w:unhideWhenUsed="0"/>
+    <w:lsdException w:name="Dark List" w:semiHidden="0" w:uiPriority="70" w:unhideWhenUsed="0"/>
+    <w:lsdException w:name="Colorful Shading" w:semiHidden="0" w:uiPriority="71" w:unhideWhenUsed="0"/>
+    <w:lsdException w:name="Colorful List" w:semiHidden="0" w:uiPriority="72" w:unhideWhenUsed="0"/>
+    <w:lsdException w:name="Colorful Grid" w:semiHidden="0" w:uiPriority="73" w:unhideWhenUsed="0"/>
+    <w:lsdException w:name="Light Shading Accent 1" w:semiHidden="0" w:uiPriority="60" w:unhideWhenUsed="0"/>
+    <w:lsdException w:name="Light List Accent 1" w:semiHidden="0" w:uiPriority="61" w:unhideWhenUsed="0"/>
+    <w:lsdException w:name="Light Grid Accent 1" w:semiHidden="0" w:uiPriority="62" w:unhideWhenUsed="0"/>
+    <w:lsdException w:name="Medium Shading 1 Accent 1" w:semiHidden="0" w:uiPriority="63" w:unhideWhenUsed="0"/>
+    <w:lsdException w:name="Medium Shading 2 Accent 1" w:semiHidden="0" w:uiPriority="64" w:unhideWhenUsed="0"/>
+    <w:lsdException w:name="Medium List 1 Accent 1" w:semiHidden="0" w:uiPriority="65" w:unhideWhenUsed="0"/>
+    <w:lsdException w:name="Revision" w:unhideWhenUsed="0"/>
+    <w:lsdException w:name="List Paragraph" w:semiHidden="0" w:uiPriority="34" w:unhideWhenUsed="0" w:qFormat="1"/>
+    <w:lsdException w:name="Quote" w:semiHidden="0" w:uiPriority="29" w:unhideWhenUsed="0" w:qFormat="1"/>
+    <w:lsdException w:name="Intense Quote" w:semiHidden="0" w:uiPriority="30" w:unhideWhenUsed="0" w:qFormat="1"/>
+    <w:lsdException w:name="Medium List 2 Accent 1" w:semiHidden="0" w:uiPriority="66" w:unhideWhenUsed="0"/>
+    <w:lsdException w:name="Medium Grid 1 Accent 1" w:semiHidden="0" w:uiPriority="67" w:unhideWhenUsed="0"/>
+    <w:lsdException w:name="Medium Grid 2 Accent 1" w:semiHidden="0" w:uiPriority="68" w:unhideWhenUsed="0"/>
+    <w:lsdException w:name="Medium Grid 3 Accent 1" w:semiHidden="0" w:uiPriority="69" w:unhideWhenUsed="0"/>
+    <w:lsdException w:name="Dark List Accent 1" w:semiHidden="0" w:uiPriority="70" w:unhideWhenUsed="0"/>
+    <w:lsdException w:name="Colorful Shading Accent 1" w:semiHidden="0" w:uiPriority="71" w:unhideWhenUsed="0"/>
+    <w:lsdException w:name="Colorful List Accent 1" w:semiHidden="0" w:uiPriority="72" w:unhideWhenUsed="0"/>
+    <w:lsdException w:name="Colorful Grid Accent 1" w:semiHidden="0" w:uiPriority="73" w:unhideWhenUsed="0"/>
+    <w:lsdException w:name="Light Shading Accent 2" w:semiHidden="0" w:uiPriority="60" w:unhideWhenUsed="0"/>
+    <w:lsdException w:name="Light List Accent 2" w:semiHidden="0" w:uiPriority="61" w:unhideWhenUsed="0"/>
+    <w:lsdException w:name="Light Grid Accent 2" w:semiHidden="0" w:uiPriority="62" w:unhideWhenUsed="0"/>
+    <w:lsdException w:name="Medium Shading 1 Accent 2" w:semiHidden="0" w:uiPriority="63" w:unhideWhenUsed="0"/>
+    <w:lsdException w:name="Medium Shading 2 Accent 2" w:semiHidden="0" w:uiPriority="64" w:unhideWhenUsed="0"/>
+    <w:lsdException w:name="Medium List 1 Accent 2" w:semiHidden="0" w:uiPriority="65" w:unhideWhenUsed="0"/>
+    <w:lsdException w:name="Medium List 2 Accent 2" w:semiHidden="0" w:uiPriority="66" w:unhideWhenUsed="0"/>
+    <w:lsdException w:name="Medium Grid 1 Accent 2" w:semiHidden="0" w:uiPriority="67" w:unhideWhenUsed="0"/>
+    <w:lsdException w:name="Medium Grid 2 Accent 2" w:semiHidden="0" w:uiPriority="68" w:unhideWhenUsed="0"/>
+    <w:lsdException w:name="Medium Grid 3 Accent 2" w:semiHidden="0" w:uiPriority="69" w:unhideWhenUsed="0"/>
+    <w:lsdException w:name="Dark List Accent 2" w:semiHidden="0" w:uiPriority="70" w:unhideWhenUsed="0"/>
+    <w:lsdException w:name="Colorful Shading Accent 2" w:semiHidden="0" w:uiPriority="71" w:unhideWhenUsed="0"/>
+    <w:lsdException w:name="Colorful List Accent 2" w:semiHidden="0" w:uiPriority="72" w:unhideWhenUsed="0"/>
+    <w:lsdException w:name="Colorful Grid Accent 2" w:semiHidden="0" w:uiPriority="73" w:unhideWhenUsed="0"/>
+    <w:lsdException w:name="Light Shading Accent 3" w:semiHidden="0" w:uiPriority="60" w:unhideWhenUsed="0"/>
+    <w:lsdException w:name="Light List Accent 3" w:semiHidden="0" w:uiPriority="61" w:unhideWhenUsed="0"/>
+    <w:lsdException w:name="Light Grid Accent 3" w:semiHidden="0" w:uiPriority="62" w:unhideWhenUsed="0"/>
+    <w:lsdException w:name="Medium Shading 1 Accent 3" w:semiHidden="0" w:uiPriority="63" w:unhideWhenUsed="0"/>
+    <w:lsdException w:name="Medium Shading 2 Accent 3" w:semiHidden="0" w:uiPriority="64" w:unhideWhenUsed="0"/>
+    <w:lsdException w:name="Medium List 1 Accent 3" w:semiHidden="0" w:uiPriority="65" w:unhideWhenUsed="0"/>
+    <w:lsdException w:name="Medium List 2 Accent 3" w:semiHidden="0" w:uiPriority="66" w:unhideWhenUsed="0"/>
+    <w:lsdException w:name="Medium Grid 1 Accent 3" w:semiHidden="0" w:uiPriority="67" w:unhideWhenUsed="0"/>
+    <w:lsdException w:name="Medium Grid 2 Accent 3" w:semiHidden="0" w:uiPriority="68" w:unhideWhenUsed="0"/>
+    <w:lsdException w:name="Medium Grid 3 Accent 3" w:semiHidden="0" w:uiPriority="69" w:unhideWhenUsed="0"/>
+    <w:lsdException w:name="Dark List Accent 3" w:semiHidden="0" w:uiPriority="70" w:unhideWhenUsed="0"/>
+    <w:lsdException w:name="Colorful Shading Accent 3" w:semiHidden="0" w:uiPriority="71" w:unhideWhenUsed="0"/>
+    <w:lsdException w:name="Colorful List Accent 3" w:semiHidden="0" w:uiPriority="72" w:unhideWhenUsed="0"/>
+    <w:lsdException w:name="Colorful Grid Accent 3" w:semiHidden="0" w:uiPriority="73" w:unhideWhenUsed="0"/>
+    <w:lsdException w:name="Light Shading Accent 4" w:semiHidden="0" w:uiPriority="60" w:unhideWhenUsed="0"/>
+    <w:lsdException w:name="Light List Accent 4" w:semiHidden="0" w:uiPriority="61" w:unhideWhenUsed="0"/>
+    <w:lsdException w:name="Light Grid Accent 4" w:semiHidden="0" w:uiPriority="62" w:unhideWhenUsed="0"/>
+    <w:lsdException w:name="Medium Shading 1 Accent 4" w:semiHidden="0" w:uiPriority="63" w:unhideWhenUsed="0"/>
+    <w:lsdException w:name="Medium Shading 2 Accent 4" w:semiHidden="0" w:uiPriority="64" w:unhideWhenUsed="0"/>
+    <w:lsdException w:name="Medium List 1 Accent 4" w:semiHidden="0" w:uiPriority="65" w:unhideWhenUsed="0"/>
+    <w:lsdException w:name="Medium List 2 Accent 4" w:semiHidden="0" w:uiPriority="66" w:unhideWhenUsed="0"/>
+    <w:lsdException w:name="Medium Grid 1 Accent 4" w:semiHidden="0" w:uiPriority="67" w:unhideWhenUsed="0"/>
+    <w:lsdException w:name="Medium Grid 2 Accent 4" w:semiHidden="0" w:uiPriority="68" w:unhideWhenUsed="0"/>
+    <w:lsdException w:name="Medium Grid 3 Accent 4" w:semiHidden="0" w:uiPriority="69" w:unhideWhenUsed="0"/>
+    <w:lsdException w:name="Dark List Accent 4" w:semiHidden="0" w:uiPriority="70" w:unhideWhenUsed="0"/>
+    <w:lsdException w:name="Colorful Shading Accent 4" w:semiHidden="0" w:uiPriority="71" w:unhideWhenUsed="0"/>
+    <w:lsdException w:name="Colorful List Accent 4" w:semiHidden="0" w:uiPriority="72" w:unhideWhenUsed="0"/>
+    <w:lsdException w:name="Colorful Grid Accent 4" w:semiHidden="0" w:uiPriority="73" w:unhideWhenUsed="0"/>
+    <w:lsdException w:name="Light Shading Accent 5" w:semiHidden="0" w:uiPriority="60" w:unhideWhenUsed="0"/>
+    <w:lsdException w:name="Light List Accent 5" w:semiHidden="0" w:uiPriority="61" w:unhideWhenUsed="0"/>
+    <w:lsdException w:name="Light Grid Accent 5" w:semiHidden="0" w:uiPriority="62" w:unhideWhenUsed="0"/>
+    <w:lsdException w:name="Medium Shading 1 Accent 5" w:semiHidden="0" w:uiPriority="63" w:unhideWhenUsed="0"/>
+    <w:lsdException w:name="Medium Shading 2 Accent 5" w:semiHidden="0" w:uiPriority="64" w:unhideWhenUsed="0"/>
+    <w:lsdException w:name="Medium List 1 Accent 5" w:semiHidden="0" w:uiPriority="65" w:unhideWhenUsed="0"/>
+    <w:lsdException w:name="Medium List 2 Accent 5" w:semiHidden="0" w:uiPriority="66" w:unhideWhenUsed="0"/>
+    <w:lsdException w:name="Medium Grid 1 Accent 5" w:semiHidden="0" w:uiPriority="67" w:unhideWhenUsed="0"/>
+    <w:lsdException w:name="Medium Grid 2 Accent 5" w:semiHidden="0" w:uiPriority="68" w:unhideWhenUsed="0"/>
+    <w:lsdException w:name="Medium Grid 3 Accent 5" w:semiHidden="0" w:uiPriority="69" w:unhideWhenUsed="0"/>
+    <w:lsdException w:name="Dark List Accent 5" w:semiHidden="0" w:uiPriority="70" w:unhideWhenUsed="0"/>
+    <w:lsdException w:name="Colorful Shading Accent 5" w:semiHidden="0" w:uiPriority="71" w:unhideWhenUsed="0"/>
+    <w:lsdException w:name="Colorful List Accent 5" w:semiHidden="0" w:uiPriority="72" w:unhideWhenUsed="0"/>
+    <w:lsdException w:name="Colorful Grid Accent 5" w:semiHidden="0" w:uiPriority="73" w:unhideWhenUsed="0"/>
+    <w:lsdException w:name="Light Shading Accent 6" w:semiHidden="0" w:uiPriority="60" w:unhideWhenUsed="0"/>
+    <w:lsdException w:name="Light List Accent 6" w:semiHidden="0" w:uiPriority="61" w:unhideWhenUsed="0"/>
+    <w:lsdException w:name="Light Grid Accent 6" w:semiHidden="0" w:uiPriority="62" w:unhideWhenUsed="0"/>
+    <w:lsdException w:name="Medium Shading 1 Accent 6" w:semiHidden="0" w:uiPriority="63" w:unhideWhenUsed="0"/>
+    <w:lsdException w:name="Medium Shading 2 Accent 6" w:semiHidden="0" w:uiPriority="64" w:unhideWhenUsed="0"/>
+    <w:lsdException w:name="Medium List 1 Accent 6" w:semiHidden="0" w:uiPriority="65" w:unhideWhenUsed="0"/>
+    <w:lsdException w:name="Medium List 2 Accent 6" w:semiHidden="0" w:uiPriority="66" w:unhideWhenUsed="0"/>
+    <w:lsdException w:name="Medium Grid 1 Accent 6" w:semiHidden="0" w:uiPriority="67" w:unhideWhenUsed="0"/>
+    <w:lsdException w:name="Medium Grid 2 Accent 6" w:semiHidden="0" w:uiPriority="68" w:unhideWhenUsed="0"/>
+    <w:lsdException w:name="Medium Grid 3 Accent 6" w:semiHidden="0" w:uiPriority="69" w:unhideWhenUsed="0"/>
+    <w:lsdException w:name="Dark List Accent 6" w:semiHidden="0" w:uiPriority="70" w:unhideWhenUsed="0"/>
+    <w:lsdException w:name="Colorful Shading Accent 6" w:semiHidden="0" w:uiPriority="71" w:unhideWhenUsed="0"/>
+    <w:lsdException w:name="Colorful List Accent 6" w:semiHidden="0" w:uiPriority="72" w:unhideWhenUsed="0"/>
+    <w:lsdException w:name="Colorful Grid Accent 6" w:semiHidden="0" w:uiPriority="73" w:unhideWhenUsed="0"/>
+    <w:lsdException w:name="Subtle Emphasis" w:semiHidden="0" w:uiPriority="19" w:unhideWhenUsed="0" w:qFormat="1"/>
+    <w:lsdException w:name="Intense Emphasis" w:semiHidden="0" w:uiPriority="21" w:unhideWhenUsed="0" w:qFormat="1"/>
+    <w:lsdException w:name="Subtle Reference" w:semiHidden="0" w:uiPriority="31" w:unhideWhenUsed="0" w:qFormat="1"/>
+    <w:lsdException w:name="Intense Reference" w:semiHidden="0" w:uiPriority="32" w:unhideWhenUsed="0" w:qFormat="1"/>
+    <w:lsdException w:name="Book Title" w:semiHidden="0" w:uiPriority="33" w:unhideWhenUsed="0" w:qFormat="1"/>
+    <w:lsdException w:name="Bibliography" w:uiPriority="37"/>
+    <w:lsdException w:name="TOC Heading" w:uiPriority="39" w:qFormat="1"/>
+  </w:latentStyles>
+  <w:style w:type="paragraph" w:default="1" w:styleId="Normal">
+    <w:name w:val="Normal"/>
+    <w:qFormat/>
+  </w:style>
+  <w:style w:type="paragraph" w:styleId="Heading1">
+    <w:name w:val="heading 1"/>
+    <w:basedOn w:val="Normal"/>
+    <w:next w:val="Normal"/>
+    <w:link w:val="Heading1Char"/>
+    <w:uiPriority w:val="9"/>
+    <w:qFormat/>
+    <w:rsid w:val="0079351E"/>
+    <w:pPr>
+      <w:keepNext/>
+      <w:keepLines/>
+      <w:spacing w:before="240" w:after="0"/>
+      <w:outlineLvl w:val="0"/>
+    </w:pPr>
+    <w:rPr>
+      <w:rFonts w:asciiTheme="majorHAnsi" w:eastAsiaTheme="majorEastAsia" w:hAnsiTheme="majorHAnsi" w:cstheme="majorBidi"/>
+      <w:color w:val="2E74B5" w:themeColor="accent1" w:themeShade="BF"/>
+      <w:sz w:val="32"/>
+      <w:szCs w:val="32"/>
+    </w:rPr>
+  </w:style>
+  <w:style w:type="paragraph" w:styleId="Heading2">
+    <w:name w:val="heading 2"/>
+    <w:basedOn w:val="Normal"/>
+    <w:next w:val="Normal"/>
+    <w:link w:val="Heading2Char"/>
+    <w:uiPriority w:val="9"/>
+    <w:unhideWhenUsed/>
+    <w:qFormat/>
+    <w:rsid w:val="0079351E"/>
+    <w:pPr>
+      <w:keepNext/>
+      <w:keepLines/>
+      <w:spacing w:before="40" w:after="0"/>
+      <w:outlineLvl w:val="1"/>
+    </w:pPr>
+    <w:rPr>
+      <w:rFonts w:asciiTheme="majorHAnsi" w:eastAsiaTheme="majorEastAsia" w:hAnsiTheme="majorHAnsi" w:cstheme="majorBidi"/>
+      <w:color w:val="2E74B5" w:themeColor="accent1" w:themeShade="BF"/>
+      <w:sz w:val="26"/>
+      <w:szCs w:val="26"/>
+    </w:rPr>
+  </w:style>
+  <w:style w:type="character" w:default="1" w:styleId="DefaultParagraphFont">
+    <w:name w:val="Default Paragraph Font"/>
+    <w:uiPriority w:val="1"/>
+    <w:semiHidden/>
+    <w:unhideWhenUsed/>
+  </w:style>
+  <w:style w:type="table" w:default="1" w:styleId="TableNormal">
+    <w:name w:val="Normal Table"/>
+    <w:uiPriority w:val="99"/>
+    <w:semiHidden/>
+    <w:unhideWhenUsed/>
+    <w:tblPr>
+      <w:tblInd w:w="0" w:type="dxa"/>
+      <w:tblCellMar>
+        <w:top w:w="0" w:type="dxa"/>
+        <w:left w:w="108" w:type="dxa"/>
+        <w:bottom w:w="0" w:type="dxa"/>
+        <w:right w:w="108" w:type="dxa"/>
+      </w:tblCellMar>
+    </w:tblPr>
+  </w:style>
+  <w:style w:type="numbering" w:default="1" w:styleId="NoList">
+    <w:name w:val="No List"/>
+    <w:uiPriority w:val="99"/>
+    <w:semiHidden/>
+    <w:unhideWhenUsed/>
+  </w:style>
+  <w:style w:type="paragraph" w:styleId="NoSpacing">
+    <w:name w:val="No Spacing"/>
+    <w:link w:val="NoSpacingChar"/>
+    <w:uiPriority w:val="1"/>
+    <w:qFormat/>
+    <w:rsid w:val="00B11C4D"/>
+    <w:pPr>
+      <w:spacing w:after="0" w:line="240" w:lineRule="auto"/>
+    </w:pPr>
+    <w:rPr>
+      <w:lang w:eastAsia="en-US"/>
+    </w:rPr>
+  </w:style>
+  <w:style w:type="character" w:customStyle="1" w:styleId="NoSpacingChar">
+    <w:name w:val="No Spacing Char"/>
+    <w:basedOn w:val="DefaultParagraphFont"/>
+    <w:link w:val="NoSpacing"/>
+    <w:uiPriority w:val="1"/>
+    <w:rsid w:val="00B11C4D"/>
+    <w:rPr>
+      <w:lang w:eastAsia="en-US"/>
+    </w:rPr>
+  </w:style>
+  <w:style w:type="character" w:customStyle="1" w:styleId="Heading1Char">
+    <w:name w:val="Heading 1 Char"/>
+    <w:basedOn w:val="DefaultParagraphFont"/>
+    <w:link w:val="Heading1"/>
+    <w:uiPriority w:val="9"/>
+    <w:rsid w:val="0079351E"/>
+    <w:rPr>
+      <w:rFonts w:asciiTheme="majorHAnsi" w:eastAsiaTheme="majorEastAsia" w:hAnsiTheme="majorHAnsi" w:cstheme="majorBidi"/>
+      <w:color w:val="2E74B5" w:themeColor="accent1" w:themeShade="BF"/>
+      <w:sz w:val="32"/>
+      <w:szCs w:val="32"/>
+    </w:rPr>
+  </w:style>
+  <w:style w:type="paragraph" w:styleId="TOCHeading">
+    <w:name w:val="TOC Heading"/>
+    <w:basedOn w:val="Heading1"/>
+    <w:next w:val="Normal"/>
+    <w:uiPriority w:val="39"/>
+    <w:unhideWhenUsed/>
+    <w:qFormat/>
+    <w:rsid w:val="0079351E"/>
+    <w:pPr>
+      <w:outlineLvl w:val="9"/>
+    </w:pPr>
+    <w:rPr>
+      <w:lang w:eastAsia="en-US"/>
+    </w:rPr>
+  </w:style>
+  <w:style w:type="character" w:customStyle="1" w:styleId="Heading2Char">
+    <w:name w:val="Heading 2 Char"/>
+    <w:basedOn w:val="DefaultParagraphFont"/>
+    <w:link w:val="Heading2"/>
+    <w:uiPriority w:val="9"/>
+    <w:rsid w:val="0079351E"/>
+    <w:rPr>
+      <w:rFonts w:asciiTheme="majorHAnsi" w:eastAsiaTheme="majorEastAsia" w:hAnsiTheme="majorHAnsi" w:cstheme="majorBidi"/>
+      <w:color w:val="2E74B5" w:themeColor="accent1" w:themeShade="BF"/>
+      <w:sz w:val="26"/>
+      <w:szCs w:val="26"/>
+    </w:rPr>
+  </w:style>
+  <w:style w:type="paragraph" w:styleId="ListParagraph">
+    <w:name w:val="List Paragraph"/>
+    <w:basedOn w:val="Normal"/>
+    <w:uiPriority w:val="34"/>
+    <w:qFormat/>
+    <w:rsid w:val="0079351E"/>
+    <w:pPr>
+      <w:ind w:left="720"/>
+      <w:contextualSpacing/>
+    </w:pPr>
+  </w:style>
+  <w:style w:type="paragraph" w:styleId="TOC1">
+    <w:name w:val="toc 1"/>
+    <w:basedOn w:val="Normal"/>
+    <w:next w:val="Normal"/>
+    <w:autoRedefine/>
+    <w:uiPriority w:val="39"/>
+    <w:unhideWhenUsed/>
+    <w:rsid w:val="0079351E"/>
+    <w:pPr>
+      <w:spacing w:after="100"/>
+    </w:pPr>
+  </w:style>
+  <w:style w:type="paragraph" w:styleId="TOC2">
+    <w:name w:val="toc 2"/>
+    <w:basedOn w:val="Normal"/>
+    <w:next w:val="Normal"/>
+    <w:autoRedefine/>
+    <w:uiPriority w:val="39"/>
+    <w:unhideWhenUsed/>
+    <w:rsid w:val="0079351E"/>
+    <w:pPr>
+      <w:spacing w:after="100"/>
+      <w:ind w:left="220"/>
+    </w:pPr>
+  </w:style>
+  <w:style w:type="character" w:styleId="Hyperlink">
+    <w:name w:val="Hyperlink"/>
+    <w:basedOn w:val="DefaultParagraphFont"/>
+    <w:uiPriority w:val="99"/>
+    <w:unhideWhenUsed/>
+    <w:rsid w:val="0079351E"/>
+    <w:rPr>
+      <w:color w:val="0563C1" w:themeColor="hyperlink"/>
+      <w:u w:val="single"/>
+    </w:rPr>
+  </w:style>
+  <w:style w:type="table" w:styleId="TableGrid">
+    <w:name w:val="Table Grid"/>
+    <w:basedOn w:val="TableNormal"/>
+    <w:uiPriority w:val="59"/>
+    <w:rsid w:val="00CC0B5B"/>
+    <w:pPr>
+      <w:spacing w:after="0" w:line="240" w:lineRule="auto"/>
+    </w:pPr>
+    <w:rPr>
+      <w:rFonts w:eastAsiaTheme="minorHAnsi"/>
+      <w:lang w:val="en-CA" w:eastAsia="en-US"/>
+    </w:rPr>
+    <w:tblPr>
+      <w:tblInd w:w="0" w:type="dxa"/>
+      <w:tblBorders>
+        <w:top w:val="single" w:sz="4" w:space="0" w:color="auto"/>
+        <w:left w:val="single" w:sz="4" w:space="0" w:color="auto"/>
+        <w:bottom w:val="single" w:sz="4" w:space="0" w:color="auto"/>
+        <w:right w:val="single" w:sz="4" w:space="0" w:color="auto"/>
+        <w:insideH w:val="single" w:sz="4" w:space="0" w:color="auto"/>
+        <w:insideV w:val="single" w:sz="4" w:space="0" w:color="auto"/>
+      </w:tblBorders>
+      <w:tblCellMar>
+        <w:top w:w="0" w:type="dxa"/>
+        <w:left w:w="108" w:type="dxa"/>
+        <w:bottom w:w="0" w:type="dxa"/>
+        <w:right w:w="108" w:type="dxa"/>
+      </w:tblCellMar>
+    </w:tblPr>
+  </w:style>
+  <w:style w:type="paragraph" w:styleId="Bibliography">
+    <w:name w:val="Bibliography"/>
+    <w:basedOn w:val="Normal"/>
+    <w:next w:val="Normal"/>
+    <w:uiPriority w:val="37"/>
+    <w:unhideWhenUsed/>
+    <w:rsid w:val="00272EAA"/>
+  </w:style>
+  <w:style w:type="paragraph" w:styleId="Header">
+    <w:name w:val="header"/>
+    <w:basedOn w:val="Normal"/>
+    <w:link w:val="HeaderChar"/>
+    <w:uiPriority w:val="99"/>
+    <w:unhideWhenUsed/>
+    <w:rsid w:val="00B048DF"/>
+    <w:pPr>
+      <w:tabs>
+        <w:tab w:val="center" w:pos="4680"/>
+        <w:tab w:val="right" w:pos="9360"/>
+      </w:tabs>
+      <w:spacing w:after="0" w:line="240" w:lineRule="auto"/>
+    </w:pPr>
+  </w:style>
+  <w:style w:type="character" w:customStyle="1" w:styleId="HeaderChar">
+    <w:name w:val="Header Char"/>
+    <w:basedOn w:val="DefaultParagraphFont"/>
+    <w:link w:val="Header"/>
+    <w:uiPriority w:val="99"/>
+    <w:rsid w:val="00B048DF"/>
+  </w:style>
+  <w:style w:type="paragraph" w:styleId="Footer">
+    <w:name w:val="footer"/>
+    <w:basedOn w:val="Normal"/>
+    <w:link w:val="FooterChar"/>
+    <w:uiPriority w:val="99"/>
+    <w:unhideWhenUsed/>
+    <w:rsid w:val="00B048DF"/>
+    <w:pPr>
+      <w:tabs>
+        <w:tab w:val="center" w:pos="4680"/>
+        <w:tab w:val="right" w:pos="9360"/>
+      </w:tabs>
+      <w:spacing w:after="0" w:line="240" w:lineRule="auto"/>
+    </w:pPr>
+  </w:style>
+  <w:style w:type="character" w:customStyle="1" w:styleId="FooterChar">
+    <w:name w:val="Footer Char"/>
+    <w:basedOn w:val="DefaultParagraphFont"/>
+    <w:link w:val="Footer"/>
+    <w:uiPriority w:val="99"/>
+    <w:rsid w:val="00B048DF"/>
+  </w:style>
+  <w:style w:type="paragraph" w:styleId="BalloonText">
+    <w:name w:val="Balloon Text"/>
+    <w:basedOn w:val="Normal"/>
+    <w:link w:val="BalloonTextChar"/>
+    <w:uiPriority w:val="99"/>
+    <w:semiHidden/>
+    <w:unhideWhenUsed/>
+    <w:rsid w:val="008423C0"/>
+    <w:pPr>
+      <w:spacing w:after="0" w:line="240" w:lineRule="auto"/>
+    </w:pPr>
+    <w:rPr>
+      <w:rFonts w:ascii="Tahoma" w:hAnsi="Tahoma" w:cs="Tahoma"/>
+      <w:sz w:val="16"/>
+      <w:szCs w:val="16"/>
+    </w:rPr>
+  </w:style>
+  <w:style w:type="character" w:customStyle="1" w:styleId="BalloonTextChar">
+    <w:name w:val="Balloon Text Char"/>
+    <w:basedOn w:val="DefaultParagraphFont"/>
+    <w:link w:val="BalloonText"/>
+    <w:uiPriority w:val="99"/>
+    <w:semiHidden/>
+    <w:rsid w:val="008423C0"/>
+    <w:rPr>
+      <w:rFonts w:ascii="Tahoma" w:hAnsi="Tahoma" w:cs="Tahoma"/>
+      <w:sz w:val="16"/>
+      <w:szCs w:val="16"/>
+    </w:rPr>
+  </w:style>
+</w:styles>
+</file>
+
 <file path=word/glossary/document.xml><?xml version="1.0" encoding="utf-8"?>
-<w:glossaryDocument xmlns:wpc="http://schemas.microsoft.com/office/word/2010/wordprocessingCanvas" xmlns:mc="http://schemas.openxmlformats.org/markup-compatibility/2006" xmlns:o="urn:schemas-microsoft-com:office:office" xmlns:r="http://schemas.openxmlformats.org/officeDocument/2006/relationships" xmlns:m="http://schemas.openxmlformats.org/officeDocument/2006/math" xmlns:v="urn:schemas-microsoft-com:vml" xmlns:wp14="http://schemas.microsoft.com/office/word/2010/wordprocessingDrawing" xmlns:wp="http://schemas.openxmlformats.org/drawingml/2006/wordprocessingDrawing" xmlns:w10="urn:schemas-microsoft-com:office:word" xmlns:w="http://schemas.openxmlformats.org/wordprocessingml/2006/main" xmlns:w14="http://schemas.microsoft.com/office/word/2010/wordml" xmlns:w15="http://schemas.microsoft.com/office/word/2012/wordml" xmlns:wpg="http://schemas.microsoft.com/office/word/2010/wordprocessingGroup" xmlns:wpi="http://schemas.microsoft.com/office/word/2010/wordprocessingInk" xmlns:wne="http://schemas.microsoft.com/office/word/2006/wordml" xmlns:wps="http://schemas.microsoft.com/office/word/2010/wordprocessingShape" mc:Ignorable="w14 w15 wp14">
+<w:glossaryDocument xmlns:wpc="http://schemas.microsoft.com/office/word/2010/wordprocessingCanvas" xmlns:mc="http://schemas.openxmlformats.org/markup-compatibility/2006" xmlns:o="urn:schemas-microsoft-com:office:office" xmlns:r="http://schemas.openxmlformats.org/officeDocument/2006/relationships" xmlns:m="http://schemas.openxmlformats.org/officeDocument/2006/math" xmlns:v="urn:schemas-microsoft-com:vml" xmlns:wp14="http://schemas.microsoft.com/office/word/2010/wordprocessingDrawing" xmlns:wp="http://schemas.openxmlformats.org/drawingml/2006/wordprocessingDrawing" xmlns:w10="urn:schemas-microsoft-com:office:word" xmlns:w="http://schemas.openxmlformats.org/wordprocessingml/2006/main" xmlns:w14="http://schemas.microsoft.com/office/word/2010/wordml" xmlns:wpg="http://schemas.microsoft.com/office/word/2010/wordprocessingGroup" xmlns:wpi="http://schemas.microsoft.com/office/word/2010/wordprocessingInk" xmlns:wne="http://schemas.microsoft.com/office/word/2006/wordml" xmlns:wps="http://schemas.microsoft.com/office/word/2010/wordprocessingShape" mc:Ignorable="w14 wp14">
   <w:docParts>
     <w:docPart>
       <w:docPartPr>
@@ -2426,7 +2620,7 @@
           </w:pPr>
           <w:r>
             <w:rPr>
-              <w:color w:val="2E74B5" w:themeColor="accent1" w:themeShade="BF"/>
+              <w:color w:val="365F91" w:themeColor="accent1" w:themeShade="BF"/>
               <w:sz w:val="24"/>
               <w:szCs w:val="24"/>
             </w:rPr>
@@ -2458,42 +2652,11 @@
           <w:r>
             <w:rPr>
               <w:rFonts w:asciiTheme="majorHAnsi" w:eastAsiaTheme="majorEastAsia" w:hAnsiTheme="majorHAnsi" w:cstheme="majorBidi"/>
-              <w:color w:val="5B9BD5" w:themeColor="accent1"/>
+              <w:color w:val="4F81BD" w:themeColor="accent1"/>
               <w:sz w:val="88"/>
               <w:szCs w:val="88"/>
             </w:rPr>
             <w:t>[Document title]</w:t>
-          </w:r>
-        </w:p>
-      </w:docPartBody>
-    </w:docPart>
-    <w:docPart>
-      <w:docPartPr>
-        <w:name w:val="E8BAA62212294F5FA4D3B06C15EE8389"/>
-        <w:category>
-          <w:name w:val="General"/>
-          <w:gallery w:val="placeholder"/>
-        </w:category>
-        <w:types>
-          <w:type w:val="bbPlcHdr"/>
-        </w:types>
-        <w:behaviors>
-          <w:behavior w:val="content"/>
-        </w:behaviors>
-        <w:guid w:val="{449FF1A5-BDA5-46BB-91F5-3DDAE1697DBF}"/>
-      </w:docPartPr>
-      <w:docPartBody>
-        <w:p>
-          <w:pPr>
-            <w:pStyle w:val="E8BAA62212294F5FA4D3B06C15EE8389"/>
-          </w:pPr>
-          <w:r>
-            <w:rPr>
-              <w:color w:val="2E74B5" w:themeColor="accent1" w:themeShade="BF"/>
-              <w:sz w:val="24"/>
-              <w:szCs w:val="24"/>
-            </w:rPr>
-            <w:t>[Document subtitle]</w:t>
           </w:r>
         </w:p>
       </w:docPartBody>
@@ -2503,7 +2666,7 @@
 </file>
 
 <file path=word/glossary/fontTable.xml><?xml version="1.0" encoding="utf-8"?>
-<w:fonts xmlns:mc="http://schemas.openxmlformats.org/markup-compatibility/2006" xmlns:r="http://schemas.openxmlformats.org/officeDocument/2006/relationships" xmlns:w="http://schemas.openxmlformats.org/wordprocessingml/2006/main" xmlns:w14="http://schemas.microsoft.com/office/word/2010/wordml" xmlns:w15="http://schemas.microsoft.com/office/word/2012/wordml" mc:Ignorable="w14 w15">
+<w:fonts xmlns:mc="http://schemas.openxmlformats.org/markup-compatibility/2006" xmlns:r="http://schemas.openxmlformats.org/officeDocument/2006/relationships" xmlns:w="http://schemas.openxmlformats.org/wordprocessingml/2006/main" xmlns:w14="http://schemas.microsoft.com/office/word/2010/wordml" mc:Ignorable="w14">
   <w:font w:name="Times New Roman">
     <w:panose1 w:val="02020603050405020304"/>
     <w:charset w:val="00"/>
@@ -2545,14 +2708,22 @@
     <w:panose1 w:val="020B0604030504040204"/>
     <w:charset w:val="00"/>
     <w:family w:val="swiss"/>
+    <w:notTrueType/>
     <w:pitch w:val="variable"/>
-    <w:sig w:usb0="E1002EFF" w:usb1="C000605B" w:usb2="00000029" w:usb3="00000000" w:csb0="000101FF" w:csb1="00000000"/>
+    <w:sig w:usb0="00000003" w:usb1="00000000" w:usb2="00000000" w:usb3="00000000" w:csb0="00000001" w:csb1="00000000"/>
+  </w:font>
+  <w:font w:name="Cambria">
+    <w:panose1 w:val="02040503050406030204"/>
+    <w:charset w:val="00"/>
+    <w:family w:val="roman"/>
+    <w:pitch w:val="variable"/>
+    <w:sig w:usb0="E00002FF" w:usb1="400004FF" w:usb2="00000000" w:usb3="00000000" w:csb0="0000019F" w:csb1="00000000"/>
   </w:font>
 </w:fonts>
 </file>
 
 <file path=word/glossary/settings.xml><?xml version="1.0" encoding="utf-8"?>
-<w:settings xmlns:mc="http://schemas.openxmlformats.org/markup-compatibility/2006" xmlns:o="urn:schemas-microsoft-com:office:office" xmlns:r="http://schemas.openxmlformats.org/officeDocument/2006/relationships" xmlns:m="http://schemas.openxmlformats.org/officeDocument/2006/math" xmlns:v="urn:schemas-microsoft-com:vml" xmlns:w10="urn:schemas-microsoft-com:office:word" xmlns:w="http://schemas.openxmlformats.org/wordprocessingml/2006/main" xmlns:w14="http://schemas.microsoft.com/office/word/2010/wordml" xmlns:w15="http://schemas.microsoft.com/office/word/2012/wordml" xmlns:sl="http://schemas.openxmlformats.org/schemaLibrary/2006/main" mc:Ignorable="w14 w15">
+<w:settings xmlns:mc="http://schemas.openxmlformats.org/markup-compatibility/2006" xmlns:o="urn:schemas-microsoft-com:office:office" xmlns:r="http://schemas.openxmlformats.org/officeDocument/2006/relationships" xmlns:m="http://schemas.openxmlformats.org/officeDocument/2006/math" xmlns:v="urn:schemas-microsoft-com:vml" xmlns:w10="urn:schemas-microsoft-com:office:word" xmlns:w="http://schemas.openxmlformats.org/wordprocessingml/2006/main" xmlns:w14="http://schemas.microsoft.com/office/word/2010/wordml" xmlns:sl="http://schemas.openxmlformats.org/schemaLibrary/2006/main" mc:Ignorable="w14">
   <w:view w:val="normal"/>
   <w:defaultTabStop w:val="720"/>
   <w:characterSpacingControl w:val="doNotCompress"/>
@@ -2565,6 +2736,7 @@
   </w:compat>
   <w:rsids>
     <w:rsidRoot w:val="003C5B16"/>
+    <w:rsid w:val="00095F36"/>
     <w:rsid w:val="000E46F0"/>
     <w:rsid w:val="001C097D"/>
     <w:rsid w:val="003C5B16"/>
@@ -2593,7 +2765,7 @@
 </file>
 
 <file path=word/glossary/styles.xml><?xml version="1.0" encoding="utf-8"?>
-<w:styles xmlns:mc="http://schemas.openxmlformats.org/markup-compatibility/2006" xmlns:r="http://schemas.openxmlformats.org/officeDocument/2006/relationships" xmlns:w="http://schemas.openxmlformats.org/wordprocessingml/2006/main" xmlns:w14="http://schemas.microsoft.com/office/word/2010/wordml" xmlns:w15="http://schemas.microsoft.com/office/word/2012/wordml" mc:Ignorable="w14 w15">
+<w:styles xmlns:mc="http://schemas.openxmlformats.org/markup-compatibility/2006" xmlns:r="http://schemas.openxmlformats.org/officeDocument/2006/relationships" xmlns:w="http://schemas.openxmlformats.org/wordprocessingml/2006/main" xmlns:w14="http://schemas.microsoft.com/office/word/2010/wordml" mc:Ignorable="w14">
   <w:docDefaults>
     <w:rPrDefault>
       <w:rPr>
@@ -2609,378 +2781,144 @@
       </w:pPr>
     </w:pPrDefault>
   </w:docDefaults>
-  <w:latentStyles w:defLockedState="0" w:defUIPriority="99" w:defSemiHidden="0" w:defUnhideWhenUsed="0" w:defQFormat="0" w:count="371">
-    <w:lsdException w:name="Normal" w:uiPriority="0" w:qFormat="1"/>
-    <w:lsdException w:name="heading 1" w:uiPriority="9" w:qFormat="1"/>
-    <w:lsdException w:name="heading 2" w:semiHidden="1" w:uiPriority="9" w:unhideWhenUsed="1" w:qFormat="1"/>
-    <w:lsdException w:name="heading 3" w:semiHidden="1" w:uiPriority="9" w:unhideWhenUsed="1" w:qFormat="1"/>
-    <w:lsdException w:name="heading 4" w:semiHidden="1" w:uiPriority="9" w:unhideWhenUsed="1" w:qFormat="1"/>
-    <w:lsdException w:name="heading 5" w:semiHidden="1" w:uiPriority="9" w:unhideWhenUsed="1" w:qFormat="1"/>
-    <w:lsdException w:name="heading 6" w:semiHidden="1" w:uiPriority="9" w:unhideWhenUsed="1" w:qFormat="1"/>
-    <w:lsdException w:name="heading 7" w:semiHidden="1" w:uiPriority="9" w:unhideWhenUsed="1" w:qFormat="1"/>
-    <w:lsdException w:name="heading 8" w:semiHidden="1" w:uiPriority="9" w:unhideWhenUsed="1" w:qFormat="1"/>
-    <w:lsdException w:name="heading 9" w:semiHidden="1" w:uiPriority="9" w:unhideWhenUsed="1" w:qFormat="1"/>
-    <w:lsdException w:name="index 1" w:semiHidden="1" w:unhideWhenUsed="1"/>
-    <w:lsdException w:name="index 2" w:semiHidden="1" w:unhideWhenUsed="1"/>
-    <w:lsdException w:name="index 3" w:semiHidden="1" w:unhideWhenUsed="1"/>
-    <w:lsdException w:name="index 4" w:semiHidden="1" w:unhideWhenUsed="1"/>
-    <w:lsdException w:name="index 5" w:semiHidden="1" w:unhideWhenUsed="1"/>
-    <w:lsdException w:name="index 6" w:semiHidden="1" w:unhideWhenUsed="1"/>
-    <w:lsdException w:name="index 7" w:semiHidden="1" w:unhideWhenUsed="1"/>
-    <w:lsdException w:name="index 8" w:semiHidden="1" w:unhideWhenUsed="1"/>
-    <w:lsdException w:name="index 9" w:semiHidden="1" w:unhideWhenUsed="1"/>
-    <w:lsdException w:name="toc 1" w:semiHidden="1" w:uiPriority="39" w:unhideWhenUsed="1"/>
-    <w:lsdException w:name="toc 2" w:semiHidden="1" w:uiPriority="39" w:unhideWhenUsed="1"/>
-    <w:lsdException w:name="toc 3" w:semiHidden="1" w:uiPriority="39" w:unhideWhenUsed="1"/>
-    <w:lsdException w:name="toc 4" w:semiHidden="1" w:uiPriority="39" w:unhideWhenUsed="1"/>
-    <w:lsdException w:name="toc 5" w:semiHidden="1" w:uiPriority="39" w:unhideWhenUsed="1"/>
-    <w:lsdException w:name="toc 6" w:semiHidden="1" w:uiPriority="39" w:unhideWhenUsed="1"/>
-    <w:lsdException w:name="toc 7" w:semiHidden="1" w:uiPriority="39" w:unhideWhenUsed="1"/>
-    <w:lsdException w:name="toc 8" w:semiHidden="1" w:uiPriority="39" w:unhideWhenUsed="1"/>
-    <w:lsdException w:name="toc 9" w:semiHidden="1" w:uiPriority="39" w:unhideWhenUsed="1"/>
-    <w:lsdException w:name="Normal Indent" w:semiHidden="1" w:unhideWhenUsed="1"/>
-    <w:lsdException w:name="footnote text" w:semiHidden="1" w:unhideWhenUsed="1"/>
-    <w:lsdException w:name="annotation text" w:semiHidden="1" w:unhideWhenUsed="1"/>
-    <w:lsdException w:name="header" w:semiHidden="1" w:unhideWhenUsed="1"/>
-    <w:lsdException w:name="footer" w:semiHidden="1" w:unhideWhenUsed="1"/>
-    <w:lsdException w:name="index heading" w:semiHidden="1" w:unhideWhenUsed="1"/>
-    <w:lsdException w:name="caption" w:semiHidden="1" w:uiPriority="35" w:unhideWhenUsed="1" w:qFormat="1"/>
-    <w:lsdException w:name="table of figures" w:semiHidden="1" w:unhideWhenUsed="1"/>
-    <w:lsdException w:name="envelope address" w:semiHidden="1" w:unhideWhenUsed="1"/>
-    <w:lsdException w:name="envelope return" w:semiHidden="1" w:unhideWhenUsed="1"/>
-    <w:lsdException w:name="footnote reference" w:semiHidden="1" w:unhideWhenUsed="1"/>
-    <w:lsdException w:name="annotation reference" w:semiHidden="1" w:unhideWhenUsed="1"/>
-    <w:lsdException w:name="line number" w:semiHidden="1" w:unhideWhenUsed="1"/>
-    <w:lsdException w:name="page number" w:semiHidden="1" w:unhideWhenUsed="1"/>
-    <w:lsdException w:name="endnote reference" w:semiHidden="1" w:unhideWhenUsed="1"/>
-    <w:lsdException w:name="endnote text" w:semiHidden="1" w:unhideWhenUsed="1"/>
-    <w:lsdException w:name="table of authorities" w:semiHidden="1" w:unhideWhenUsed="1"/>
-    <w:lsdException w:name="macro" w:semiHidden="1" w:unhideWhenUsed="1"/>
-    <w:lsdException w:name="toa heading" w:semiHidden="1" w:unhideWhenUsed="1"/>
-    <w:lsdException w:name="List" w:semiHidden="1" w:unhideWhenUsed="1"/>
-    <w:lsdException w:name="List Bullet" w:semiHidden="1" w:unhideWhenUsed="1"/>
-    <w:lsdException w:name="List Number" w:semiHidden="1" w:unhideWhenUsed="1"/>
-    <w:lsdException w:name="List 2" w:semiHidden="1" w:unhideWhenUsed="1"/>
-    <w:lsdException w:name="List 3" w:semiHidden="1" w:unhideWhenUsed="1"/>
-    <w:lsdException w:name="List 4" w:semiHidden="1" w:unhideWhenUsed="1"/>
-    <w:lsdException w:name="List 5" w:semiHidden="1" w:unhideWhenUsed="1"/>
-    <w:lsdException w:name="List Bullet 2" w:semiHidden="1" w:unhideWhenUsed="1"/>
-    <w:lsdException w:name="List Bullet 3" w:semiHidden="1" w:unhideWhenUsed="1"/>
-    <w:lsdException w:name="List Bullet 4" w:semiHidden="1" w:unhideWhenUsed="1"/>
-    <w:lsdException w:name="List Bullet 5" w:semiHidden="1" w:unhideWhenUsed="1"/>
-    <w:lsdException w:name="List Number 2" w:semiHidden="1" w:unhideWhenUsed="1"/>
-    <w:lsdException w:name="List Number 3" w:semiHidden="1" w:unhideWhenUsed="1"/>
-    <w:lsdException w:name="List Number 4" w:semiHidden="1" w:unhideWhenUsed="1"/>
-    <w:lsdException w:name="List Number 5" w:semiHidden="1" w:unhideWhenUsed="1"/>
-    <w:lsdException w:name="Title" w:uiPriority="10" w:qFormat="1"/>
-    <w:lsdException w:name="Closing" w:semiHidden="1" w:unhideWhenUsed="1"/>
-    <w:lsdException w:name="Signature" w:semiHidden="1" w:unhideWhenUsed="1"/>
-    <w:lsdException w:name="Default Paragraph Font" w:semiHidden="1" w:uiPriority="1" w:unhideWhenUsed="1"/>
-    <w:lsdException w:name="Body Text" w:semiHidden="1" w:unhideWhenUsed="1"/>
-    <w:lsdException w:name="Body Text Indent" w:semiHidden="1" w:unhideWhenUsed="1"/>
-    <w:lsdException w:name="List Continue" w:semiHidden="1" w:unhideWhenUsed="1"/>
-    <w:lsdException w:name="List Continue 2" w:semiHidden="1" w:unhideWhenUsed="1"/>
-    <w:lsdException w:name="List Continue 3" w:semiHidden="1" w:unhideWhenUsed="1"/>
-    <w:lsdException w:name="List Continue 4" w:semiHidden="1" w:unhideWhenUsed="1"/>
-    <w:lsdException w:name="List Continue 5" w:semiHidden="1" w:unhideWhenUsed="1"/>
-    <w:lsdException w:name="Message Header" w:semiHidden="1" w:unhideWhenUsed="1"/>
-    <w:lsdException w:name="Subtitle" w:uiPriority="11" w:qFormat="1"/>
-    <w:lsdException w:name="Salutation" w:semiHidden="1" w:unhideWhenUsed="1"/>
-    <w:lsdException w:name="Date" w:semiHidden="1" w:unhideWhenUsed="1"/>
-    <w:lsdException w:name="Body Text First Indent" w:semiHidden="1" w:unhideWhenUsed="1"/>
-    <w:lsdException w:name="Body Text First Indent 2" w:semiHidden="1" w:unhideWhenUsed="1"/>
-    <w:lsdException w:name="Note Heading" w:semiHidden="1" w:unhideWhenUsed="1"/>
-    <w:lsdException w:name="Body Text 2" w:semiHidden="1" w:unhideWhenUsed="1"/>
-    <w:lsdException w:name="Body Text 3" w:semiHidden="1" w:unhideWhenUsed="1"/>
-    <w:lsdException w:name="Body Text Indent 2" w:semiHidden="1" w:unhideWhenUsed="1"/>
-    <w:lsdException w:name="Body Text Indent 3" w:semiHidden="1" w:unhideWhenUsed="1"/>
-    <w:lsdException w:name="Block Text" w:semiHidden="1" w:unhideWhenUsed="1"/>
-    <w:lsdException w:name="Hyperlink" w:semiHidden="1" w:unhideWhenUsed="1"/>
-    <w:lsdException w:name="FollowedHyperlink" w:semiHidden="1" w:unhideWhenUsed="1"/>
-    <w:lsdException w:name="Strong" w:uiPriority="22" w:qFormat="1"/>
-    <w:lsdException w:name="Emphasis" w:uiPriority="20" w:qFormat="1"/>
-    <w:lsdException w:name="Document Map" w:semiHidden="1" w:unhideWhenUsed="1"/>
-    <w:lsdException w:name="Plain Text" w:semiHidden="1" w:unhideWhenUsed="1"/>
-    <w:lsdException w:name="E-mail Signature" w:semiHidden="1" w:unhideWhenUsed="1"/>
-    <w:lsdException w:name="HTML Top of Form" w:semiHidden="1" w:unhideWhenUsed="1"/>
-    <w:lsdException w:name="HTML Bottom of Form" w:semiHidden="1" w:unhideWhenUsed="1"/>
-    <w:lsdException w:name="Normal (Web)" w:semiHidden="1" w:unhideWhenUsed="1"/>
-    <w:lsdException w:name="HTML Acronym" w:semiHidden="1" w:unhideWhenUsed="1"/>
-    <w:lsdException w:name="HTML Address" w:semiHidden="1" w:unhideWhenUsed="1"/>
-    <w:lsdException w:name="HTML Cite" w:semiHidden="1" w:unhideWhenUsed="1"/>
-    <w:lsdException w:name="HTML Code" w:semiHidden="1" w:unhideWhenUsed="1"/>
-    <w:lsdException w:name="HTML Definition" w:semiHidden="1" w:unhideWhenUsed="1"/>
-    <w:lsdException w:name="HTML Keyboard" w:semiHidden="1" w:unhideWhenUsed="1"/>
-    <w:lsdException w:name="HTML Preformatted" w:semiHidden="1" w:unhideWhenUsed="1"/>
-    <w:lsdException w:name="HTML Sample" w:semiHidden="1" w:unhideWhenUsed="1"/>
-    <w:lsdException w:name="HTML Typewriter" w:semiHidden="1" w:unhideWhenUsed="1"/>
-    <w:lsdException w:name="HTML Variable" w:semiHidden="1" w:unhideWhenUsed="1"/>
-    <w:lsdException w:name="Normal Table" w:semiHidden="1" w:unhideWhenUsed="1"/>
-    <w:lsdException w:name="annotation subject" w:semiHidden="1" w:unhideWhenUsed="1"/>
-    <w:lsdException w:name="No List" w:semiHidden="1" w:unhideWhenUsed="1"/>
-    <w:lsdException w:name="Outline List 1" w:semiHidden="1" w:unhideWhenUsed="1"/>
-    <w:lsdException w:name="Outline List 2" w:semiHidden="1" w:unhideWhenUsed="1"/>
-    <w:lsdException w:name="Outline List 3" w:semiHidden="1" w:unhideWhenUsed="1"/>
-    <w:lsdException w:name="Table Simple 1" w:semiHidden="1" w:unhideWhenUsed="1"/>
-    <w:lsdException w:name="Table Simple 2" w:semiHidden="1" w:unhideWhenUsed="1"/>
-    <w:lsdException w:name="Table Simple 3" w:semiHidden="1" w:unhideWhenUsed="1"/>
-    <w:lsdException w:name="Table Classic 1" w:semiHidden="1" w:unhideWhenUsed="1"/>
-    <w:lsdException w:name="Table Classic 2" w:semiHidden="1" w:unhideWhenUsed="1"/>
-    <w:lsdException w:name="Table Classic 3" w:semiHidden="1" w:unhideWhenUsed="1"/>
-    <w:lsdException w:name="Table Classic 4" w:semiHidden="1" w:unhideWhenUsed="1"/>
-    <w:lsdException w:name="Table Colorful 1" w:semiHidden="1" w:unhideWhenUsed="1"/>
-    <w:lsdException w:name="Table Colorful 2" w:semiHidden="1" w:unhideWhenUsed="1"/>
-    <w:lsdException w:name="Table Colorful 3" w:semiHidden="1" w:unhideWhenUsed="1"/>
-    <w:lsdException w:name="Table Columns 1" w:semiHidden="1" w:unhideWhenUsed="1"/>
-    <w:lsdException w:name="Table Columns 2" w:semiHidden="1" w:unhideWhenUsed="1"/>
-    <w:lsdException w:name="Table Columns 3" w:semiHidden="1" w:unhideWhenUsed="1"/>
-    <w:lsdException w:name="Table Columns 4" w:semiHidden="1" w:unhideWhenUsed="1"/>
-    <w:lsdException w:name="Table Columns 5" w:semiHidden="1" w:unhideWhenUsed="1"/>
-    <w:lsdException w:name="Table Grid 1" w:semiHidden="1" w:unhideWhenUsed="1"/>
-    <w:lsdException w:name="Table Grid 2" w:semiHidden="1" w:unhideWhenUsed="1"/>
-    <w:lsdException w:name="Table Grid 3" w:semiHidden="1" w:unhideWhenUsed="1"/>
-    <w:lsdException w:name="Table Grid 4" w:semiHidden="1" w:unhideWhenUsed="1"/>
-    <w:lsdException w:name="Table Grid 5" w:semiHidden="1" w:unhideWhenUsed="1"/>
-    <w:lsdException w:name="Table Grid 6" w:semiHidden="1" w:unhideWhenUsed="1"/>
-    <w:lsdException w:name="Table Grid 7" w:semiHidden="1" w:unhideWhenUsed="1"/>
-    <w:lsdException w:name="Table Grid 8" w:semiHidden="1" w:unhideWhenUsed="1"/>
-    <w:lsdException w:name="Table List 1" w:semiHidden="1" w:unhideWhenUsed="1"/>
-    <w:lsdException w:name="Table List 2" w:semiHidden="1" w:unhideWhenUsed="1"/>
-    <w:lsdException w:name="Table List 3" w:semiHidden="1" w:unhideWhenUsed="1"/>
-    <w:lsdException w:name="Table List 4" w:semiHidden="1" w:unhideWhenUsed="1"/>
-    <w:lsdException w:name="Table List 5" w:semiHidden="1" w:unhideWhenUsed="1"/>
-    <w:lsdException w:name="Table List 6" w:semiHidden="1" w:unhideWhenUsed="1"/>
-    <w:lsdException w:name="Table List 7" w:semiHidden="1" w:unhideWhenUsed="1"/>
-    <w:lsdException w:name="Table List 8" w:semiHidden="1" w:unhideWhenUsed="1"/>
-    <w:lsdException w:name="Table 3D effects 1" w:semiHidden="1" w:unhideWhenUsed="1"/>
-    <w:lsdException w:name="Table 3D effects 2" w:semiHidden="1" w:unhideWhenUsed="1"/>
-    <w:lsdException w:name="Table 3D effects 3" w:semiHidden="1" w:unhideWhenUsed="1"/>
-    <w:lsdException w:name="Table Contemporary" w:semiHidden="1" w:unhideWhenUsed="1"/>
-    <w:lsdException w:name="Table Elegant" w:semiHidden="1" w:unhideWhenUsed="1"/>
-    <w:lsdException w:name="Table Professional" w:semiHidden="1" w:unhideWhenUsed="1"/>
-    <w:lsdException w:name="Table Subtle 1" w:semiHidden="1" w:unhideWhenUsed="1"/>
-    <w:lsdException w:name="Table Subtle 2" w:semiHidden="1" w:unhideWhenUsed="1"/>
-    <w:lsdException w:name="Table Web 1" w:semiHidden="1" w:unhideWhenUsed="1"/>
-    <w:lsdException w:name="Table Web 2" w:semiHidden="1" w:unhideWhenUsed="1"/>
-    <w:lsdException w:name="Table Web 3" w:semiHidden="1" w:unhideWhenUsed="1"/>
-    <w:lsdException w:name="Balloon Text" w:semiHidden="1" w:unhideWhenUsed="1"/>
-    <w:lsdException w:name="Table Grid" w:uiPriority="39"/>
-    <w:lsdException w:name="Table Theme" w:semiHidden="1" w:unhideWhenUsed="1"/>
-    <w:lsdException w:name="Placeholder Text" w:semiHidden="1"/>
-    <w:lsdException w:name="No Spacing" w:uiPriority="1" w:qFormat="1"/>
-    <w:lsdException w:name="Light Shading" w:uiPriority="60"/>
-    <w:lsdException w:name="Light List" w:uiPriority="61"/>
-    <w:lsdException w:name="Light Grid" w:uiPriority="62"/>
-    <w:lsdException w:name="Medium Shading 1" w:uiPriority="63"/>
-    <w:lsdException w:name="Medium Shading 2" w:uiPriority="64"/>
-    <w:lsdException w:name="Medium List 1" w:uiPriority="65"/>
-    <w:lsdException w:name="Medium List 2" w:uiPriority="66"/>
-    <w:lsdException w:name="Medium Grid 1" w:uiPriority="67"/>
-    <w:lsdException w:name="Medium Grid 2" w:uiPriority="68"/>
-    <w:lsdException w:name="Medium Grid 3" w:uiPriority="69"/>
-    <w:lsdException w:name="Dark List" w:uiPriority="70"/>
-    <w:lsdException w:name="Colorful Shading" w:uiPriority="71"/>
-    <w:lsdException w:name="Colorful List" w:uiPriority="72"/>
-    <w:lsdException w:name="Colorful Grid" w:uiPriority="73"/>
-    <w:lsdException w:name="Light Shading Accent 1" w:uiPriority="60"/>
-    <w:lsdException w:name="Light List Accent 1" w:uiPriority="61"/>
-    <w:lsdException w:name="Light Grid Accent 1" w:uiPriority="62"/>
-    <w:lsdException w:name="Medium Shading 1 Accent 1" w:uiPriority="63"/>
-    <w:lsdException w:name="Medium Shading 2 Accent 1" w:uiPriority="64"/>
-    <w:lsdException w:name="Medium List 1 Accent 1" w:uiPriority="65"/>
-    <w:lsdException w:name="Revision" w:semiHidden="1"/>
-    <w:lsdException w:name="List Paragraph" w:uiPriority="34" w:qFormat="1"/>
-    <w:lsdException w:name="Quote" w:uiPriority="29" w:qFormat="1"/>
-    <w:lsdException w:name="Intense Quote" w:uiPriority="30" w:qFormat="1"/>
-    <w:lsdException w:name="Medium List 2 Accent 1" w:uiPriority="66"/>
-    <w:lsdException w:name="Medium Grid 1 Accent 1" w:uiPriority="67"/>
-    <w:lsdException w:name="Medium Grid 2 Accent 1" w:uiPriority="68"/>
-    <w:lsdException w:name="Medium Grid 3 Accent 1" w:uiPriority="69"/>
-    <w:lsdException w:name="Dark List Accent 1" w:uiPriority="70"/>
-    <w:lsdException w:name="Colorful Shading Accent 1" w:uiPriority="71"/>
-    <w:lsdException w:name="Colorful List Accent 1" w:uiPriority="72"/>
-    <w:lsdException w:name="Colorful Grid Accent 1" w:uiPriority="73"/>
-    <w:lsdException w:name="Light Shading Accent 2" w:uiPriority="60"/>
-    <w:lsdException w:name="Light List Accent 2" w:uiPriority="61"/>
-    <w:lsdException w:name="Light Grid Accent 2" w:uiPriority="62"/>
-    <w:lsdException w:name="Medium Shading 1 Accent 2" w:uiPriority="63"/>
-    <w:lsdException w:name="Medium Shading 2 Accent 2" w:uiPriority="64"/>
-    <w:lsdException w:name="Medium List 1 Accent 2" w:uiPriority="65"/>
-    <w:lsdException w:name="Medium List 2 Accent 2" w:uiPriority="66"/>
-    <w:lsdException w:name="Medium Grid 1 Accent 2" w:uiPriority="67"/>
-    <w:lsdException w:name="Medium Grid 2 Accent 2" w:uiPriority="68"/>
-    <w:lsdException w:name="Medium Grid 3 Accent 2" w:uiPriority="69"/>
-    <w:lsdException w:name="Dark List Accent 2" w:uiPriority="70"/>
-    <w:lsdException w:name="Colorful Shading Accent 2" w:uiPriority="71"/>
-    <w:lsdException w:name="Colorful List Accent 2" w:uiPriority="72"/>
-    <w:lsdException w:name="Colorful Grid Accent 2" w:uiPriority="73"/>
-    <w:lsdException w:name="Light Shading Accent 3" w:uiPriority="60"/>
-    <w:lsdException w:name="Light List Accent 3" w:uiPriority="61"/>
-    <w:lsdException w:name="Light Grid Accent 3" w:uiPriority="62"/>
-    <w:lsdException w:name="Medium Shading 1 Accent 3" w:uiPriority="63"/>
-    <w:lsdException w:name="Medium Shading 2 Accent 3" w:uiPriority="64"/>
-    <w:lsdException w:name="Medium List 1 Accent 3" w:uiPriority="65"/>
-    <w:lsdException w:name="Medium List 2 Accent 3" w:uiPriority="66"/>
-    <w:lsdException w:name="Medium Grid 1 Accent 3" w:uiPriority="67"/>
-    <w:lsdException w:name="Medium Grid 2 Accent 3" w:uiPriority="68"/>
-    <w:lsdException w:name="Medium Grid 3 Accent 3" w:uiPriority="69"/>
-    <w:lsdException w:name="Dark List Accent 3" w:uiPriority="70"/>
-    <w:lsdException w:name="Colorful Shading Accent 3" w:uiPriority="71"/>
-    <w:lsdException w:name="Colorful List Accent 3" w:uiPriority="72"/>
-    <w:lsdException w:name="Colorful Grid Accent 3" w:uiPriority="73"/>
-    <w:lsdException w:name="Light Shading Accent 4" w:uiPriority="60"/>
-    <w:lsdException w:name="Light List Accent 4" w:uiPriority="61"/>
-    <w:lsdException w:name="Light Grid Accent 4" w:uiPriority="62"/>
-    <w:lsdException w:name="Medium Shading 1 Accent 4" w:uiPriority="63"/>
-    <w:lsdException w:name="Medium Shading 2 Accent 4" w:uiPriority="64"/>
-    <w:lsdException w:name="Medium List 1 Accent 4" w:uiPriority="65"/>
-    <w:lsdException w:name="Medium List 2 Accent 4" w:uiPriority="66"/>
-    <w:lsdException w:name="Medium Grid 1 Accent 4" w:uiPriority="67"/>
-    <w:lsdException w:name="Medium Grid 2 Accent 4" w:uiPriority="68"/>
-    <w:lsdException w:name="Medium Grid 3 Accent 4" w:uiPriority="69"/>
-    <w:lsdException w:name="Dark List Accent 4" w:uiPriority="70"/>
-    <w:lsdException w:name="Colorful Shading Accent 4" w:uiPriority="71"/>
-    <w:lsdException w:name="Colorful List Accent 4" w:uiPriority="72"/>
-    <w:lsdException w:name="Colorful Grid Accent 4" w:uiPriority="73"/>
-    <w:lsdException w:name="Light Shading Accent 5" w:uiPriority="60"/>
-    <w:lsdException w:name="Light List Accent 5" w:uiPriority="61"/>
-    <w:lsdException w:name="Light Grid Accent 5" w:uiPriority="62"/>
-    <w:lsdException w:name="Medium Shading 1 Accent 5" w:uiPriority="63"/>
-    <w:lsdException w:name="Medium Shading 2 Accent 5" w:uiPriority="64"/>
-    <w:lsdException w:name="Medium List 1 Accent 5" w:uiPriority="65"/>
-    <w:lsdException w:name="Medium List 2 Accent 5" w:uiPriority="66"/>
-    <w:lsdException w:name="Medium Grid 1 Accent 5" w:uiPriority="67"/>
-    <w:lsdException w:name="Medium Grid 2 Accent 5" w:uiPriority="68"/>
-    <w:lsdException w:name="Medium Grid 3 Accent 5" w:uiPriority="69"/>
-    <w:lsdException w:name="Dark List Accent 5" w:uiPriority="70"/>
-    <w:lsdException w:name="Colorful Shading Accent 5" w:uiPriority="71"/>
-    <w:lsdException w:name="Colorful List Accent 5" w:uiPriority="72"/>
-    <w:lsdException w:name="Colorful Grid Accent 5" w:uiPriority="73"/>
-    <w:lsdException w:name="Light Shading Accent 6" w:uiPriority="60"/>
-    <w:lsdException w:name="Light List Accent 6" w:uiPriority="61"/>
-    <w:lsdException w:name="Light Grid Accent 6" w:uiPriority="62"/>
-    <w:lsdException w:name="Medium Shading 1 Accent 6" w:uiPriority="63"/>
-    <w:lsdException w:name="Medium Shading 2 Accent 6" w:uiPriority="64"/>
-    <w:lsdException w:name="Medium List 1 Accent 6" w:uiPriority="65"/>
-    <w:lsdException w:name="Medium List 2 Accent 6" w:uiPriority="66"/>
-    <w:lsdException w:name="Medium Grid 1 Accent 6" w:uiPriority="67"/>
-    <w:lsdException w:name="Medium Grid 2 Accent 6" w:uiPriority="68"/>
-    <w:lsdException w:name="Medium Grid 3 Accent 6" w:uiPriority="69"/>
-    <w:lsdException w:name="Dark List Accent 6" w:uiPriority="70"/>
-    <w:lsdException w:name="Colorful Shading Accent 6" w:uiPriority="71"/>
-    <w:lsdException w:name="Colorful List Accent 6" w:uiPriority="72"/>
-    <w:lsdException w:name="Colorful Grid Accent 6" w:uiPriority="73"/>
-    <w:lsdException w:name="Subtle Emphasis" w:uiPriority="19" w:qFormat="1"/>
-    <w:lsdException w:name="Intense Emphasis" w:uiPriority="21" w:qFormat="1"/>
-    <w:lsdException w:name="Subtle Reference" w:uiPriority="31" w:qFormat="1"/>
-    <w:lsdException w:name="Intense Reference" w:uiPriority="32" w:qFormat="1"/>
-    <w:lsdException w:name="Book Title" w:uiPriority="33" w:qFormat="1"/>
-    <w:lsdException w:name="Bibliography" w:semiHidden="1" w:uiPriority="37" w:unhideWhenUsed="1"/>
-    <w:lsdException w:name="TOC Heading" w:semiHidden="1" w:uiPriority="39" w:unhideWhenUsed="1" w:qFormat="1"/>
-    <w:lsdException w:name="Plain Table 1" w:uiPriority="41"/>
-    <w:lsdException w:name="Plain Table 2" w:uiPriority="42"/>
-    <w:lsdException w:name="Plain Table 3" w:uiPriority="43"/>
-    <w:lsdException w:name="Plain Table 4" w:uiPriority="44"/>
-    <w:lsdException w:name="Plain Table 5" w:uiPriority="45"/>
-    <w:lsdException w:name="Grid Table Light" w:uiPriority="40"/>
-    <w:lsdException w:name="Grid Table 1 Light" w:uiPriority="46"/>
-    <w:lsdException w:name="Grid Table 2" w:uiPriority="47"/>
-    <w:lsdException w:name="Grid Table 3" w:uiPriority="48"/>
-    <w:lsdException w:name="Grid Table 4" w:uiPriority="49"/>
-    <w:lsdException w:name="Grid Table 5 Dark" w:uiPriority="50"/>
-    <w:lsdException w:name="Grid Table 6 Colorful" w:uiPriority="51"/>
-    <w:lsdException w:name="Grid Table 7 Colorful" w:uiPriority="52"/>
-    <w:lsdException w:name="Grid Table 1 Light Accent 1" w:uiPriority="46"/>
-    <w:lsdException w:name="Grid Table 2 Accent 1" w:uiPriority="47"/>
-    <w:lsdException w:name="Grid Table 3 Accent 1" w:uiPriority="48"/>
-    <w:lsdException w:name="Grid Table 4 Accent 1" w:uiPriority="49"/>
-    <w:lsdException w:name="Grid Table 5 Dark Accent 1" w:uiPriority="50"/>
-    <w:lsdException w:name="Grid Table 6 Colorful Accent 1" w:uiPriority="51"/>
-    <w:lsdException w:name="Grid Table 7 Colorful Accent 1" w:uiPriority="52"/>
-    <w:lsdException w:name="Grid Table 1 Light Accent 2" w:uiPriority="46"/>
-    <w:lsdException w:name="Grid Table 2 Accent 2" w:uiPriority="47"/>
-    <w:lsdException w:name="Grid Table 3 Accent 2" w:uiPriority="48"/>
-    <w:lsdException w:name="Grid Table 4 Accent 2" w:uiPriority="49"/>
-    <w:lsdException w:name="Grid Table 5 Dark Accent 2" w:uiPriority="50"/>
-    <w:lsdException w:name="Grid Table 6 Colorful Accent 2" w:uiPriority="51"/>
-    <w:lsdException w:name="Grid Table 7 Colorful Accent 2" w:uiPriority="52"/>
-    <w:lsdException w:name="Grid Table 1 Light Accent 3" w:uiPriority="46"/>
-    <w:lsdException w:name="Grid Table 2 Accent 3" w:uiPriority="47"/>
-    <w:lsdException w:name="Grid Table 3 Accent 3" w:uiPriority="48"/>
-    <w:lsdException w:name="Grid Table 4 Accent 3" w:uiPriority="49"/>
-    <w:lsdException w:name="Grid Table 5 Dark Accent 3" w:uiPriority="50"/>
-    <w:lsdException w:name="Grid Table 6 Colorful Accent 3" w:uiPriority="51"/>
-    <w:lsdException w:name="Grid Table 7 Colorful Accent 3" w:uiPriority="52"/>
-    <w:lsdException w:name="Grid Table 1 Light Accent 4" w:uiPriority="46"/>
-    <w:lsdException w:name="Grid Table 2 Accent 4" w:uiPriority="47"/>
-    <w:lsdException w:name="Grid Table 3 Accent 4" w:uiPriority="48"/>
-    <w:lsdException w:name="Grid Table 4 Accent 4" w:uiPriority="49"/>
-    <w:lsdException w:name="Grid Table 5 Dark Accent 4" w:uiPriority="50"/>
-    <w:lsdException w:name="Grid Table 6 Colorful Accent 4" w:uiPriority="51"/>
-    <w:lsdException w:name="Grid Table 7 Colorful Accent 4" w:uiPriority="52"/>
-    <w:lsdException w:name="Grid Table 1 Light Accent 5" w:uiPriority="46"/>
-    <w:lsdException w:name="Grid Table 2 Accent 5" w:uiPriority="47"/>
-    <w:lsdException w:name="Grid Table 3 Accent 5" w:uiPriority="48"/>
-    <w:lsdException w:name="Grid Table 4 Accent 5" w:uiPriority="49"/>
-    <w:lsdException w:name="Grid Table 5 Dark Accent 5" w:uiPriority="50"/>
-    <w:lsdException w:name="Grid Table 6 Colorful Accent 5" w:uiPriority="51"/>
-    <w:lsdException w:name="Grid Table 7 Colorful Accent 5" w:uiPriority="52"/>
-    <w:lsdException w:name="Grid Table 1 Light Accent 6" w:uiPriority="46"/>
-    <w:lsdException w:name="Grid Table 2 Accent 6" w:uiPriority="47"/>
-    <w:lsdException w:name="Grid Table 3 Accent 6" w:uiPriority="48"/>
-    <w:lsdException w:name="Grid Table 4 Accent 6" w:uiPriority="49"/>
-    <w:lsdException w:name="Grid Table 5 Dark Accent 6" w:uiPriority="50"/>
-    <w:lsdException w:name="Grid Table 6 Colorful Accent 6" w:uiPriority="51"/>
-    <w:lsdException w:name="Grid Table 7 Colorful Accent 6" w:uiPriority="52"/>
-    <w:lsdException w:name="List Table 1 Light" w:uiPriority="46"/>
-    <w:lsdException w:name="List Table 2" w:uiPriority="47"/>
-    <w:lsdException w:name="List Table 3" w:uiPriority="48"/>
-    <w:lsdException w:name="List Table 4" w:uiPriority="49"/>
-    <w:lsdException w:name="List Table 5 Dark" w:uiPriority="50"/>
-    <w:lsdException w:name="List Table 6 Colorful" w:uiPriority="51"/>
-    <w:lsdException w:name="List Table 7 Colorful" w:uiPriority="52"/>
-    <w:lsdException w:name="List Table 1 Light Accent 1" w:uiPriority="46"/>
-    <w:lsdException w:name="List Table 2 Accent 1" w:uiPriority="47"/>
-    <w:lsdException w:name="List Table 3 Accent 1" w:uiPriority="48"/>
-    <w:lsdException w:name="List Table 4 Accent 1" w:uiPriority="49"/>
-    <w:lsdException w:name="List Table 5 Dark Accent 1" w:uiPriority="50"/>
-    <w:lsdException w:name="List Table 6 Colorful Accent 1" w:uiPriority="51"/>
-    <w:lsdException w:name="List Table 7 Colorful Accent 1" w:uiPriority="52"/>
-    <w:lsdException w:name="List Table 1 Light Accent 2" w:uiPriority="46"/>
-    <w:lsdException w:name="List Table 2 Accent 2" w:uiPriority="47"/>
-    <w:lsdException w:name="List Table 3 Accent 2" w:uiPriority="48"/>
-    <w:lsdException w:name="List Table 4 Accent 2" w:uiPriority="49"/>
-    <w:lsdException w:name="List Table 5 Dark Accent 2" w:uiPriority="50"/>
-    <w:lsdException w:name="List Table 6 Colorful Accent 2" w:uiPriority="51"/>
-    <w:lsdException w:name="List Table 7 Colorful Accent 2" w:uiPriority="52"/>
-    <w:lsdException w:name="List Table 1 Light Accent 3" w:uiPriority="46"/>
-    <w:lsdException w:name="List Table 2 Accent 3" w:uiPriority="47"/>
-    <w:lsdException w:name="List Table 3 Accent 3" w:uiPriority="48"/>
-    <w:lsdException w:name="List Table 4 Accent 3" w:uiPriority="49"/>
-    <w:lsdException w:name="List Table 5 Dark Accent 3" w:uiPriority="50"/>
-    <w:lsdException w:name="List Table 6 Colorful Accent 3" w:uiPriority="51"/>
-    <w:lsdException w:name="List Table 7 Colorful Accent 3" w:uiPriority="52"/>
-    <w:lsdException w:name="List Table 1 Light Accent 4" w:uiPriority="46"/>
-    <w:lsdException w:name="List Table 2 Accent 4" w:uiPriority="47"/>
-    <w:lsdException w:name="List Table 3 Accent 4" w:uiPriority="48"/>
-    <w:lsdException w:name="List Table 4 Accent 4" w:uiPriority="49"/>
-    <w:lsdException w:name="List Table 5 Dark Accent 4" w:uiPriority="50"/>
-    <w:lsdException w:name="List Table 6 Colorful Accent 4" w:uiPriority="51"/>
-    <w:lsdException w:name="List Table 7 Colorful Accent 4" w:uiPriority="52"/>
-    <w:lsdException w:name="List Table 1 Light Accent 5" w:uiPriority="46"/>
-    <w:lsdException w:name="List Table 2 Accent 5" w:uiPriority="47"/>
-    <w:lsdException w:name="List Table 3 Accent 5" w:uiPriority="48"/>
-    <w:lsdException w:name="List Table 4 Accent 5" w:uiPriority="49"/>
-    <w:lsdException w:name="List Table 5 Dark Accent 5" w:uiPriority="50"/>
-    <w:lsdException w:name="List Table 6 Colorful Accent 5" w:uiPriority="51"/>
-    <w:lsdException w:name="List Table 7 Colorful Accent 5" w:uiPriority="52"/>
-    <w:lsdException w:name="List Table 1 Light Accent 6" w:uiPriority="46"/>
-    <w:lsdException w:name="List Table 2 Accent 6" w:uiPriority="47"/>
-    <w:lsdException w:name="List Table 3 Accent 6" w:uiPriority="48"/>
-    <w:lsdException w:name="List Table 4 Accent 6" w:uiPriority="49"/>
-    <w:lsdException w:name="List Table 5 Dark Accent 6" w:uiPriority="50"/>
-    <w:lsdException w:name="List Table 6 Colorful Accent 6" w:uiPriority="51"/>
-    <w:lsdException w:name="List Table 7 Colorful Accent 6" w:uiPriority="52"/>
+  <w:latentStyles w:defLockedState="0" w:defUIPriority="99" w:defSemiHidden="1" w:defUnhideWhenUsed="1" w:defQFormat="0" w:count="267">
+    <w:lsdException w:name="Normal" w:semiHidden="0" w:uiPriority="0" w:unhideWhenUsed="0" w:qFormat="1"/>
+    <w:lsdException w:name="heading 1" w:semiHidden="0" w:uiPriority="9" w:unhideWhenUsed="0" w:qFormat="1"/>
+    <w:lsdException w:name="heading 2" w:uiPriority="9" w:qFormat="1"/>
+    <w:lsdException w:name="heading 3" w:uiPriority="9" w:qFormat="1"/>
+    <w:lsdException w:name="heading 4" w:uiPriority="9" w:qFormat="1"/>
+    <w:lsdException w:name="heading 5" w:uiPriority="9" w:qFormat="1"/>
+    <w:lsdException w:name="heading 6" w:uiPriority="9" w:qFormat="1"/>
+    <w:lsdException w:name="heading 7" w:uiPriority="9" w:qFormat="1"/>
+    <w:lsdException w:name="heading 8" w:uiPriority="9" w:qFormat="1"/>
+    <w:lsdException w:name="heading 9" w:uiPriority="9" w:qFormat="1"/>
+    <w:lsdException w:name="toc 1" w:uiPriority="39"/>
+    <w:lsdException w:name="toc 2" w:uiPriority="39"/>
+    <w:lsdException w:name="toc 3" w:uiPriority="39"/>
+    <w:lsdException w:name="toc 4" w:uiPriority="39"/>
+    <w:lsdException w:name="toc 5" w:uiPriority="39"/>
+    <w:lsdException w:name="toc 6" w:uiPriority="39"/>
+    <w:lsdException w:name="toc 7" w:uiPriority="39"/>
+    <w:lsdException w:name="toc 8" w:uiPriority="39"/>
+    <w:lsdException w:name="toc 9" w:uiPriority="39"/>
+    <w:lsdException w:name="caption" w:uiPriority="35" w:qFormat="1"/>
+    <w:lsdException w:name="Title" w:semiHidden="0" w:uiPriority="10" w:unhideWhenUsed="0" w:qFormat="1"/>
+    <w:lsdException w:name="Default Paragraph Font" w:uiPriority="1"/>
+    <w:lsdException w:name="Subtitle" w:semiHidden="0" w:uiPriority="11" w:unhideWhenUsed="0" w:qFormat="1"/>
+    <w:lsdException w:name="Strong" w:semiHidden="0" w:uiPriority="22" w:unhideWhenUsed="0" w:qFormat="1"/>
+    <w:lsdException w:name="Emphasis" w:semiHidden="0" w:uiPriority="20" w:unhideWhenUsed="0" w:qFormat="1"/>
+    <w:lsdException w:name="Table Grid" w:semiHidden="0" w:uiPriority="39" w:unhideWhenUsed="0"/>
+    <w:lsdException w:name="Placeholder Text" w:unhideWhenUsed="0"/>
+    <w:lsdException w:name="No Spacing" w:semiHidden="0" w:uiPriority="1" w:unhideWhenUsed="0" w:qFormat="1"/>
+    <w:lsdException w:name="Light Shading" w:semiHidden="0" w:uiPriority="60" w:unhideWhenUsed="0"/>
+    <w:lsdException w:name="Light List" w:semiHidden="0" w:uiPriority="61" w:unhideWhenUsed="0"/>
+    <w:lsdException w:name="Light Grid" w:semiHidden="0" w:uiPriority="62" w:unhideWhenUsed="0"/>
+    <w:lsdException w:name="Medium Shading 1" w:semiHidden="0" w:uiPriority="63" w:unhideWhenUsed="0"/>
+    <w:lsdException w:name="Medium Shading 2" w:semiHidden="0" w:uiPriority="64" w:unhideWhenUsed="0"/>
+    <w:lsdException w:name="Medium List 1" w:semiHidden="0" w:uiPriority="65" w:unhideWhenUsed="0"/>
+    <w:lsdException w:name="Medium List 2" w:semiHidden="0" w:uiPriority="66" w:unhideWhenUsed="0"/>
+    <w:lsdException w:name="Medium Grid 1" w:semiHidden="0" w:uiPriority="67" w:unhideWhenUsed="0"/>
+    <w:lsdException w:name="Medium Grid 2" w:semiHidden="0" w:uiPriority="68" w:unhideWhenUsed="0"/>
+    <w:lsdException w:name="Medium Grid 3" w:semiHidden="0" w:uiPriority="69" w:unhideWhenUsed="0"/>
+    <w:lsdException w:name="Dark List" w:semiHidden="0" w:uiPriority="70" w:unhideWhenUsed="0"/>
+    <w:lsdException w:name="Colorful Shading" w:semiHidden="0" w:uiPriority="71" w:unhideWhenUsed="0"/>
+    <w:lsdException w:name="Colorful List" w:semiHidden="0" w:uiPriority="72" w:unhideWhenUsed="0"/>
+    <w:lsdException w:name="Colorful Grid" w:semiHidden="0" w:uiPriority="73" w:unhideWhenUsed="0"/>
+    <w:lsdException w:name="Light Shading Accent 1" w:semiHidden="0" w:uiPriority="60" w:unhideWhenUsed="0"/>
+    <w:lsdException w:name="Light List Accent 1" w:semiHidden="0" w:uiPriority="61" w:unhideWhenUsed="0"/>
+    <w:lsdException w:name="Light Grid Accent 1" w:semiHidden="0" w:uiPriority="62" w:unhideWhenUsed="0"/>
+    <w:lsdException w:name="Medium Shading 1 Accent 1" w:semiHidden="0" w:uiPriority="63" w:unhideWhenUsed="0"/>
+    <w:lsdException w:name="Medium Shading 2 Accent 1" w:semiHidden="0" w:uiPriority="64" w:unhideWhenUsed="0"/>
+    <w:lsdException w:name="Medium List 1 Accent 1" w:semiHidden="0" w:uiPriority="65" w:unhideWhenUsed="0"/>
+    <w:lsdException w:name="Revision" w:unhideWhenUsed="0"/>
+    <w:lsdException w:name="List Paragraph" w:semiHidden="0" w:uiPriority="34" w:unhideWhenUsed="0" w:qFormat="1"/>
+    <w:lsdException w:name="Quote" w:semiHidden="0" w:uiPriority="29" w:unhideWhenUsed="0" w:qFormat="1"/>
+    <w:lsdException w:name="Intense Quote" w:semiHidden="0" w:uiPriority="30" w:unhideWhenUsed="0" w:qFormat="1"/>
+    <w:lsdException w:name="Medium List 2 Accent 1" w:semiHidden="0" w:uiPriority="66" w:unhideWhenUsed="0"/>
+    <w:lsdException w:name="Medium Grid 1 Accent 1" w:semiHidden="0" w:uiPriority="67" w:unhideWhenUsed="0"/>
+    <w:lsdException w:name="Medium Grid 2 Accent 1" w:semiHidden="0" w:uiPriority="68" w:unhideWhenUsed="0"/>
+    <w:lsdException w:name="Medium Grid 3 Accent 1" w:semiHidden="0" w:uiPriority="69" w:unhideWhenUsed="0"/>
+    <w:lsdException w:name="Dark List Accent 1" w:semiHidden="0" w:uiPriority="70" w:unhideWhenUsed="0"/>
+    <w:lsdException w:name="Colorful Shading Accent 1" w:semiHidden="0" w:uiPriority="71" w:unhideWhenUsed="0"/>
+    <w:lsdException w:name="Colorful List Accent 1" w:semiHidden="0" w:uiPriority="72" w:unhideWhenUsed="0"/>
+    <w:lsdException w:name="Colorful Grid Accent 1" w:semiHidden="0" w:uiPriority="73" w:unhideWhenUsed="0"/>
+    <w:lsdException w:name="Light Shading Accent 2" w:semiHidden="0" w:uiPriority="60" w:unhideWhenUsed="0"/>
+    <w:lsdException w:name="Light List Accent 2" w:semiHidden="0" w:uiPriority="61" w:unhideWhenUsed="0"/>
+    <w:lsdException w:name="Light Grid Accent 2" w:semiHidden="0" w:uiPriority="62" w:unhideWhenUsed="0"/>
+    <w:lsdException w:name="Medium Shading 1 Accent 2" w:semiHidden="0" w:uiPriority="63" w:unhideWhenUsed="0"/>
+    <w:lsdException w:name="Medium Shading 2 Accent 2" w:semiHidden="0" w:uiPriority="64" w:unhideWhenUsed="0"/>
+    <w:lsdException w:name="Medium List 1 Accent 2" w:semiHidden="0" w:uiPriority="65" w:unhideWhenUsed="0"/>
+    <w:lsdException w:name="Medium List 2 Accent 2" w:semiHidden="0" w:uiPriority="66" w:unhideWhenUsed="0"/>
+    <w:lsdException w:name="Medium Grid 1 Accent 2" w:semiHidden="0" w:uiPriority="67" w:unhideWhenUsed="0"/>
+    <w:lsdException w:name="Medium Grid 2 Accent 2" w:semiHidden="0" w:uiPriority="68" w:unhideWhenUsed="0"/>
+    <w:lsdException w:name="Medium Grid 3 Accent 2" w:semiHidden="0" w:uiPriority="69" w:unhideWhenUsed="0"/>
+    <w:lsdException w:name="Dark List Accent 2" w:semiHidden="0" w:uiPriority="70" w:unhideWhenUsed="0"/>
+    <w:lsdException w:name="Colorful Shading Accent 2" w:semiHidden="0" w:uiPriority="71" w:unhideWhenUsed="0"/>
+    <w:lsdException w:name="Colorful List Accent 2" w:semiHidden="0" w:uiPriority="72" w:unhideWhenUsed="0"/>
+    <w:lsdException w:name="Colorful Grid Accent 2" w:semiHidden="0" w:uiPriority="73" w:unhideWhenUsed="0"/>
+    <w:lsdException w:name="Light Shading Accent 3" w:semiHidden="0" w:uiPriority="60" w:unhideWhenUsed="0"/>
+    <w:lsdException w:name="Light List Accent 3" w:semiHidden="0" w:uiPriority="61" w:unhideWhenUsed="0"/>
+    <w:lsdException w:name="Light Grid Accent 3" w:semiHidden="0" w:uiPriority="62" w:unhideWhenUsed="0"/>
+    <w:lsdException w:name="Medium Shading 1 Accent 3" w:semiHidden="0" w:uiPriority="63" w:unhideWhenUsed="0"/>
+    <w:lsdException w:name="Medium Shading 2 Accent 3" w:semiHidden="0" w:uiPriority="64" w:unhideWhenUsed="0"/>
+    <w:lsdException w:name="Medium List 1 Accent 3" w:semiHidden="0" w:uiPriority="65" w:unhideWhenUsed="0"/>
+    <w:lsdException w:name="Medium List 2 Accent 3" w:semiHidden="0" w:uiPriority="66" w:unhideWhenUsed="0"/>
+    <w:lsdException w:name="Medium Grid 1 Accent 3" w:semiHidden="0" w:uiPriority="67" w:unhideWhenUsed="0"/>
+    <w:lsdException w:name="Medium Grid 2 Accent 3" w:semiHidden="0" w:uiPriority="68" w:unhideWhenUsed="0"/>
+    <w:lsdException w:name="Medium Grid 3 Accent 3" w:semiHidden="0" w:uiPriority="69" w:unhideWhenUsed="0"/>
+    <w:lsdException w:name="Dark List Accent 3" w:semiHidden="0" w:uiPriority="70" w:unhideWhenUsed="0"/>
+    <w:lsdException w:name="Colorful Shading Accent 3" w:semiHidden="0" w:uiPriority="71" w:unhideWhenUsed="0"/>
+    <w:lsdException w:name="Colorful List Accent 3" w:semiHidden="0" w:uiPriority="72" w:unhideWhenUsed="0"/>
+    <w:lsdException w:name="Colorful Grid Accent 3" w:semiHidden="0" w:uiPriority="73" w:unhideWhenUsed="0"/>
+    <w:lsdException w:name="Light Shading Accent 4" w:semiHidden="0" w:uiPriority="60" w:unhideWhenUsed="0"/>
+    <w:lsdException w:name="Light List Accent 4" w:semiHidden="0" w:uiPriority="61" w:unhideWhenUsed="0"/>
+    <w:lsdException w:name="Light Grid Accent 4" w:semiHidden="0" w:uiPriority="62" w:unhideWhenUsed="0"/>
+    <w:lsdException w:name="Medium Shading 1 Accent 4" w:semiHidden="0" w:uiPriority="63" w:unhideWhenUsed="0"/>
+    <w:lsdException w:name="Medium Shading 2 Accent 4" w:semiHidden="0" w:uiPriority="64" w:unhideWhenUsed="0"/>
+    <w:lsdException w:name="Medium List 1 Accent 4" w:semiHidden="0" w:uiPriority="65" w:unhideWhenUsed="0"/>
+    <w:lsdException w:name="Medium List 2 Accent 4" w:semiHidden="0" w:uiPriority="66" w:unhideWhenUsed="0"/>
+    <w:lsdException w:name="Medium Grid 1 Accent 4" w:semiHidden="0" w:uiPriority="67" w:unhideWhenUsed="0"/>
+    <w:lsdException w:name="Medium Grid 2 Accent 4" w:semiHidden="0" w:uiPriority="68" w:unhideWhenUsed="0"/>
+    <w:lsdException w:name="Medium Grid 3 Accent 4" w:semiHidden="0" w:uiPriority="69" w:unhideWhenUsed="0"/>
+    <w:lsdException w:name="Dark List Accent 4" w:semiHidden="0" w:uiPriority="70" w:unhideWhenUsed="0"/>
+    <w:lsdException w:name="Colorful Shading Accent 4" w:semiHidden="0" w:uiPriority="71" w:unhideWhenUsed="0"/>
+    <w:lsdException w:name="Colorful List Accent 4" w:semiHidden="0" w:uiPriority="72" w:unhideWhenUsed="0"/>
+    <w:lsdException w:name="Colorful Grid Accent 4" w:semiHidden="0" w:uiPriority="73" w:unhideWhenUsed="0"/>
+    <w:lsdException w:name="Light Shading Accent 5" w:semiHidden="0" w:uiPriority="60" w:unhideWhenUsed="0"/>
+    <w:lsdException w:name="Light List Accent 5" w:semiHidden="0" w:uiPriority="61" w:unhideWhenUsed="0"/>
+    <w:lsdException w:name="Light Grid Accent 5" w:semiHidden="0" w:uiPriority="62" w:unhideWhenUsed="0"/>
+    <w:lsdException w:name="Medium Shading 1 Accent 5" w:semiHidden="0" w:uiPriority="63" w:unhideWhenUsed="0"/>
+    <w:lsdException w:name="Medium Shading 2 Accent 5" w:semiHidden="0" w:uiPriority="64" w:unhideWhenUsed="0"/>
+    <w:lsdException w:name="Medium List 1 Accent 5" w:semiHidden="0" w:uiPriority="65" w:unhideWhenUsed="0"/>
+    <w:lsdException w:name="Medium List 2 Accent 5" w:semiHidden="0" w:uiPriority="66" w:unhideWhenUsed="0"/>
+    <w:lsdException w:name="Medium Grid 1 Accent 5" w:semiHidden="0" w:uiPriority="67" w:unhideWhenUsed="0"/>
+    <w:lsdException w:name="Medium Grid 2 Accent 5" w:semiHidden="0" w:uiPriority="68" w:unhideWhenUsed="0"/>
+    <w:lsdException w:name="Medium Grid 3 Accent 5" w:semiHidden="0" w:uiPriority="69" w:unhideWhenUsed="0"/>
+    <w:lsdException w:name="Dark List Accent 5" w:semiHidden="0" w:uiPriority="70" w:unhideWhenUsed="0"/>
+    <w:lsdException w:name="Colorful Shading Accent 5" w:semiHidden="0" w:uiPriority="71" w:unhideWhenUsed="0"/>
+    <w:lsdException w:name="Colorful List Accent 5" w:semiHidden="0" w:uiPriority="72" w:unhideWhenUsed="0"/>
+    <w:lsdException w:name="Colorful Grid Accent 5" w:semiHidden="0" w:uiPriority="73" w:unhideWhenUsed="0"/>
+    <w:lsdException w:name="Light Shading Accent 6" w:semiHidden="0" w:uiPriority="60" w:unhideWhenUsed="0"/>
+    <w:lsdException w:name="Light List Accent 6" w:semiHidden="0" w:uiPriority="61" w:unhideWhenUsed="0"/>
+    <w:lsdException w:name="Light Grid Accent 6" w:semiHidden="0" w:uiPriority="62" w:unhideWhenUsed="0"/>
+    <w:lsdException w:name="Medium Shading 1 Accent 6" w:semiHidden="0" w:uiPriority="63" w:unhideWhenUsed="0"/>
+    <w:lsdException w:name="Medium Shading 2 Accent 6" w:semiHidden="0" w:uiPriority="64" w:unhideWhenUsed="0"/>
+    <w:lsdException w:name="Medium List 1 Accent 6" w:semiHidden="0" w:uiPriority="65" w:unhideWhenUsed="0"/>
+    <w:lsdException w:name="Medium List 2 Accent 6" w:semiHidden="0" w:uiPriority="66" w:unhideWhenUsed="0"/>
+    <w:lsdException w:name="Medium Grid 1 Accent 6" w:semiHidden="0" w:uiPriority="67" w:unhideWhenUsed="0"/>
+    <w:lsdException w:name="Medium Grid 2 Accent 6" w:semiHidden="0" w:uiPriority="68" w:unhideWhenUsed="0"/>
+    <w:lsdException w:name="Medium Grid 3 Accent 6" w:semiHidden="0" w:uiPriority="69" w:unhideWhenUsed="0"/>
+    <w:lsdException w:name="Dark List Accent 6" w:semiHidden="0" w:uiPriority="70" w:unhideWhenUsed="0"/>
+    <w:lsdException w:name="Colorful Shading Accent 6" w:semiHidden="0" w:uiPriority="71" w:unhideWhenUsed="0"/>
+    <w:lsdException w:name="Colorful List Accent 6" w:semiHidden="0" w:uiPriority="72" w:unhideWhenUsed="0"/>
+    <w:lsdException w:name="Colorful Grid Accent 6" w:semiHidden="0" w:uiPriority="73" w:unhideWhenUsed="0"/>
+    <w:lsdException w:name="Subtle Emphasis" w:semiHidden="0" w:uiPriority="19" w:unhideWhenUsed="0" w:qFormat="1"/>
+    <w:lsdException w:name="Intense Emphasis" w:semiHidden="0" w:uiPriority="21" w:unhideWhenUsed="0" w:qFormat="1"/>
+    <w:lsdException w:name="Subtle Reference" w:semiHidden="0" w:uiPriority="31" w:unhideWhenUsed="0" w:qFormat="1"/>
+    <w:lsdException w:name="Intense Reference" w:semiHidden="0" w:uiPriority="32" w:unhideWhenUsed="0" w:qFormat="1"/>
+    <w:lsdException w:name="Book Title" w:semiHidden="0" w:uiPriority="33" w:unhideWhenUsed="0" w:qFormat="1"/>
+    <w:lsdException w:name="Bibliography" w:uiPriority="37"/>
+    <w:lsdException w:name="TOC Heading" w:uiPriority="39" w:qFormat="1"/>
   </w:latentStyles>
   <w:style w:type="paragraph" w:default="1" w:styleId="Normal">
     <w:name w:val="Normal"/>
@@ -3062,8 +3000,244 @@
 </w:styles>
 </file>
 
+<file path=word/glossary/stylesWithEffects.xml><?xml version="1.0" encoding="utf-8"?>
+<w:styles xmlns:wpc="http://schemas.microsoft.com/office/word/2010/wordprocessingCanvas" xmlns:mc="http://schemas.openxmlformats.org/markup-compatibility/2006" xmlns:o="urn:schemas-microsoft-com:office:office" xmlns:r="http://schemas.openxmlformats.org/officeDocument/2006/relationships" xmlns:m="http://schemas.openxmlformats.org/officeDocument/2006/math" xmlns:v="urn:schemas-microsoft-com:vml" xmlns:wp14="http://schemas.microsoft.com/office/word/2010/wordprocessingDrawing" xmlns:wp="http://schemas.openxmlformats.org/drawingml/2006/wordprocessingDrawing" xmlns:w10="urn:schemas-microsoft-com:office:word" xmlns:w="http://schemas.openxmlformats.org/wordprocessingml/2006/main" xmlns:w14="http://schemas.microsoft.com/office/word/2010/wordml" xmlns:wpg="http://schemas.microsoft.com/office/word/2010/wordprocessingGroup" xmlns:wpi="http://schemas.microsoft.com/office/word/2010/wordprocessingInk" xmlns:wne="http://schemas.microsoft.com/office/word/2006/wordml" xmlns:wps="http://schemas.microsoft.com/office/word/2010/wordprocessingShape" mc:Ignorable="w14 wp14">
+  <w:docDefaults>
+    <w:rPrDefault>
+      <w:rPr>
+        <w:rFonts w:asciiTheme="minorHAnsi" w:eastAsiaTheme="minorEastAsia" w:hAnsiTheme="minorHAnsi" w:cstheme="minorBidi"/>
+        <w:sz w:val="22"/>
+        <w:szCs w:val="22"/>
+        <w:lang w:val="en-US" w:eastAsia="ja-JP" w:bidi="ar-SA"/>
+      </w:rPr>
+    </w:rPrDefault>
+    <w:pPrDefault>
+      <w:pPr>
+        <w:spacing w:after="160" w:line="259" w:lineRule="auto"/>
+      </w:pPr>
+    </w:pPrDefault>
+  </w:docDefaults>
+  <w:latentStyles w:defLockedState="0" w:defUIPriority="99" w:defSemiHidden="1" w:defUnhideWhenUsed="1" w:defQFormat="0" w:count="267">
+    <w:lsdException w:name="Normal" w:semiHidden="0" w:uiPriority="0" w:unhideWhenUsed="0" w:qFormat="1"/>
+    <w:lsdException w:name="heading 1" w:semiHidden="0" w:uiPriority="9" w:unhideWhenUsed="0" w:qFormat="1"/>
+    <w:lsdException w:name="heading 2" w:uiPriority="9" w:qFormat="1"/>
+    <w:lsdException w:name="heading 3" w:uiPriority="9" w:qFormat="1"/>
+    <w:lsdException w:name="heading 4" w:uiPriority="9" w:qFormat="1"/>
+    <w:lsdException w:name="heading 5" w:uiPriority="9" w:qFormat="1"/>
+    <w:lsdException w:name="heading 6" w:uiPriority="9" w:qFormat="1"/>
+    <w:lsdException w:name="heading 7" w:uiPriority="9" w:qFormat="1"/>
+    <w:lsdException w:name="heading 8" w:uiPriority="9" w:qFormat="1"/>
+    <w:lsdException w:name="heading 9" w:uiPriority="9" w:qFormat="1"/>
+    <w:lsdException w:name="toc 1" w:uiPriority="39"/>
+    <w:lsdException w:name="toc 2" w:uiPriority="39"/>
+    <w:lsdException w:name="toc 3" w:uiPriority="39"/>
+    <w:lsdException w:name="toc 4" w:uiPriority="39"/>
+    <w:lsdException w:name="toc 5" w:uiPriority="39"/>
+    <w:lsdException w:name="toc 6" w:uiPriority="39"/>
+    <w:lsdException w:name="toc 7" w:uiPriority="39"/>
+    <w:lsdException w:name="toc 8" w:uiPriority="39"/>
+    <w:lsdException w:name="toc 9" w:uiPriority="39"/>
+    <w:lsdException w:name="caption" w:uiPriority="35" w:qFormat="1"/>
+    <w:lsdException w:name="Title" w:semiHidden="0" w:uiPriority="10" w:unhideWhenUsed="0" w:qFormat="1"/>
+    <w:lsdException w:name="Default Paragraph Font" w:uiPriority="1"/>
+    <w:lsdException w:name="Subtitle" w:semiHidden="0" w:uiPriority="11" w:unhideWhenUsed="0" w:qFormat="1"/>
+    <w:lsdException w:name="Strong" w:semiHidden="0" w:uiPriority="22" w:unhideWhenUsed="0" w:qFormat="1"/>
+    <w:lsdException w:name="Emphasis" w:semiHidden="0" w:uiPriority="20" w:unhideWhenUsed="0" w:qFormat="1"/>
+    <w:lsdException w:name="Table Grid" w:semiHidden="0" w:uiPriority="39" w:unhideWhenUsed="0"/>
+    <w:lsdException w:name="Placeholder Text" w:unhideWhenUsed="0"/>
+    <w:lsdException w:name="No Spacing" w:semiHidden="0" w:uiPriority="1" w:unhideWhenUsed="0" w:qFormat="1"/>
+    <w:lsdException w:name="Light Shading" w:semiHidden="0" w:uiPriority="60" w:unhideWhenUsed="0"/>
+    <w:lsdException w:name="Light List" w:semiHidden="0" w:uiPriority="61" w:unhideWhenUsed="0"/>
+    <w:lsdException w:name="Light Grid" w:semiHidden="0" w:uiPriority="62" w:unhideWhenUsed="0"/>
+    <w:lsdException w:name="Medium Shading 1" w:semiHidden="0" w:uiPriority="63" w:unhideWhenUsed="0"/>
+    <w:lsdException w:name="Medium Shading 2" w:semiHidden="0" w:uiPriority="64" w:unhideWhenUsed="0"/>
+    <w:lsdException w:name="Medium List 1" w:semiHidden="0" w:uiPriority="65" w:unhideWhenUsed="0"/>
+    <w:lsdException w:name="Medium List 2" w:semiHidden="0" w:uiPriority="66" w:unhideWhenUsed="0"/>
+    <w:lsdException w:name="Medium Grid 1" w:semiHidden="0" w:uiPriority="67" w:unhideWhenUsed="0"/>
+    <w:lsdException w:name="Medium Grid 2" w:semiHidden="0" w:uiPriority="68" w:unhideWhenUsed="0"/>
+    <w:lsdException w:name="Medium Grid 3" w:semiHidden="0" w:uiPriority="69" w:unhideWhenUsed="0"/>
+    <w:lsdException w:name="Dark List" w:semiHidden="0" w:uiPriority="70" w:unhideWhenUsed="0"/>
+    <w:lsdException w:name="Colorful Shading" w:semiHidden="0" w:uiPriority="71" w:unhideWhenUsed="0"/>
+    <w:lsdException w:name="Colorful List" w:semiHidden="0" w:uiPriority="72" w:unhideWhenUsed="0"/>
+    <w:lsdException w:name="Colorful Grid" w:semiHidden="0" w:uiPriority="73" w:unhideWhenUsed="0"/>
+    <w:lsdException w:name="Light Shading Accent 1" w:semiHidden="0" w:uiPriority="60" w:unhideWhenUsed="0"/>
+    <w:lsdException w:name="Light List Accent 1" w:semiHidden="0" w:uiPriority="61" w:unhideWhenUsed="0"/>
+    <w:lsdException w:name="Light Grid Accent 1" w:semiHidden="0" w:uiPriority="62" w:unhideWhenUsed="0"/>
+    <w:lsdException w:name="Medium Shading 1 Accent 1" w:semiHidden="0" w:uiPriority="63" w:unhideWhenUsed="0"/>
+    <w:lsdException w:name="Medium Shading 2 Accent 1" w:semiHidden="0" w:uiPriority="64" w:unhideWhenUsed="0"/>
+    <w:lsdException w:name="Medium List 1 Accent 1" w:semiHidden="0" w:uiPriority="65" w:unhideWhenUsed="0"/>
+    <w:lsdException w:name="Revision" w:unhideWhenUsed="0"/>
+    <w:lsdException w:name="List Paragraph" w:semiHidden="0" w:uiPriority="34" w:unhideWhenUsed="0" w:qFormat="1"/>
+    <w:lsdException w:name="Quote" w:semiHidden="0" w:uiPriority="29" w:unhideWhenUsed="0" w:qFormat="1"/>
+    <w:lsdException w:name="Intense Quote" w:semiHidden="0" w:uiPriority="30" w:unhideWhenUsed="0" w:qFormat="1"/>
+    <w:lsdException w:name="Medium List 2 Accent 1" w:semiHidden="0" w:uiPriority="66" w:unhideWhenUsed="0"/>
+    <w:lsdException w:name="Medium Grid 1 Accent 1" w:semiHidden="0" w:uiPriority="67" w:unhideWhenUsed="0"/>
+    <w:lsdException w:name="Medium Grid 2 Accent 1" w:semiHidden="0" w:uiPriority="68" w:unhideWhenUsed="0"/>
+    <w:lsdException w:name="Medium Grid 3 Accent 1" w:semiHidden="0" w:uiPriority="69" w:unhideWhenUsed="0"/>
+    <w:lsdException w:name="Dark List Accent 1" w:semiHidden="0" w:uiPriority="70" w:unhideWhenUsed="0"/>
+    <w:lsdException w:name="Colorful Shading Accent 1" w:semiHidden="0" w:uiPriority="71" w:unhideWhenUsed="0"/>
+    <w:lsdException w:name="Colorful List Accent 1" w:semiHidden="0" w:uiPriority="72" w:unhideWhenUsed="0"/>
+    <w:lsdException w:name="Colorful Grid Accent 1" w:semiHidden="0" w:uiPriority="73" w:unhideWhenUsed="0"/>
+    <w:lsdException w:name="Light Shading Accent 2" w:semiHidden="0" w:uiPriority="60" w:unhideWhenUsed="0"/>
+    <w:lsdException w:name="Light List Accent 2" w:semiHidden="0" w:uiPriority="61" w:unhideWhenUsed="0"/>
+    <w:lsdException w:name="Light Grid Accent 2" w:semiHidden="0" w:uiPriority="62" w:unhideWhenUsed="0"/>
+    <w:lsdException w:name="Medium Shading 1 Accent 2" w:semiHidden="0" w:uiPriority="63" w:unhideWhenUsed="0"/>
+    <w:lsdException w:name="Medium Shading 2 Accent 2" w:semiHidden="0" w:uiPriority="64" w:unhideWhenUsed="0"/>
+    <w:lsdException w:name="Medium List 1 Accent 2" w:semiHidden="0" w:uiPriority="65" w:unhideWhenUsed="0"/>
+    <w:lsdException w:name="Medium List 2 Accent 2" w:semiHidden="0" w:uiPriority="66" w:unhideWhenUsed="0"/>
+    <w:lsdException w:name="Medium Grid 1 Accent 2" w:semiHidden="0" w:uiPriority="67" w:unhideWhenUsed="0"/>
+    <w:lsdException w:name="Medium Grid 2 Accent 2" w:semiHidden="0" w:uiPriority="68" w:unhideWhenUsed="0"/>
+    <w:lsdException w:name="Medium Grid 3 Accent 2" w:semiHidden="0" w:uiPriority="69" w:unhideWhenUsed="0"/>
+    <w:lsdException w:name="Dark List Accent 2" w:semiHidden="0" w:uiPriority="70" w:unhideWhenUsed="0"/>
+    <w:lsdException w:name="Colorful Shading Accent 2" w:semiHidden="0" w:uiPriority="71" w:unhideWhenUsed="0"/>
+    <w:lsdException w:name="Colorful List Accent 2" w:semiHidden="0" w:uiPriority="72" w:unhideWhenUsed="0"/>
+    <w:lsdException w:name="Colorful Grid Accent 2" w:semiHidden="0" w:uiPriority="73" w:unhideWhenUsed="0"/>
+    <w:lsdException w:name="Light Shading Accent 3" w:semiHidden="0" w:uiPriority="60" w:unhideWhenUsed="0"/>
+    <w:lsdException w:name="Light List Accent 3" w:semiHidden="0" w:uiPriority="61" w:unhideWhenUsed="0"/>
+    <w:lsdException w:name="Light Grid Accent 3" w:semiHidden="0" w:uiPriority="62" w:unhideWhenUsed="0"/>
+    <w:lsdException w:name="Medium Shading 1 Accent 3" w:semiHidden="0" w:uiPriority="63" w:unhideWhenUsed="0"/>
+    <w:lsdException w:name="Medium Shading 2 Accent 3" w:semiHidden="0" w:uiPriority="64" w:unhideWhenUsed="0"/>
+    <w:lsdException w:name="Medium List 1 Accent 3" w:semiHidden="0" w:uiPriority="65" w:unhideWhenUsed="0"/>
+    <w:lsdException w:name="Medium List 2 Accent 3" w:semiHidden="0" w:uiPriority="66" w:unhideWhenUsed="0"/>
+    <w:lsdException w:name="Medium Grid 1 Accent 3" w:semiHidden="0" w:uiPriority="67" w:unhideWhenUsed="0"/>
+    <w:lsdException w:name="Medium Grid 2 Accent 3" w:semiHidden="0" w:uiPriority="68" w:unhideWhenUsed="0"/>
+    <w:lsdException w:name="Medium Grid 3 Accent 3" w:semiHidden="0" w:uiPriority="69" w:unhideWhenUsed="0"/>
+    <w:lsdException w:name="Dark List Accent 3" w:semiHidden="0" w:uiPriority="70" w:unhideWhenUsed="0"/>
+    <w:lsdException w:name="Colorful Shading Accent 3" w:semiHidden="0" w:uiPriority="71" w:unhideWhenUsed="0"/>
+    <w:lsdException w:name="Colorful List Accent 3" w:semiHidden="0" w:uiPriority="72" w:unhideWhenUsed="0"/>
+    <w:lsdException w:name="Colorful Grid Accent 3" w:semiHidden="0" w:uiPriority="73" w:unhideWhenUsed="0"/>
+    <w:lsdException w:name="Light Shading Accent 4" w:semiHidden="0" w:uiPriority="60" w:unhideWhenUsed="0"/>
+    <w:lsdException w:name="Light List Accent 4" w:semiHidden="0" w:uiPriority="61" w:unhideWhenUsed="0"/>
+    <w:lsdException w:name="Light Grid Accent 4" w:semiHidden="0" w:uiPriority="62" w:unhideWhenUsed="0"/>
+    <w:lsdException w:name="Medium Shading 1 Accent 4" w:semiHidden="0" w:uiPriority="63" w:unhideWhenUsed="0"/>
+    <w:lsdException w:name="Medium Shading 2 Accent 4" w:semiHidden="0" w:uiPriority="64" w:unhideWhenUsed="0"/>
+    <w:lsdException w:name="Medium List 1 Accent 4" w:semiHidden="0" w:uiPriority="65" w:unhideWhenUsed="0"/>
+    <w:lsdException w:name="Medium List 2 Accent 4" w:semiHidden="0" w:uiPriority="66" w:unhideWhenUsed="0"/>
+    <w:lsdException w:name="Medium Grid 1 Accent 4" w:semiHidden="0" w:uiPriority="67" w:unhideWhenUsed="0"/>
+    <w:lsdException w:name="Medium Grid 2 Accent 4" w:semiHidden="0" w:uiPriority="68" w:unhideWhenUsed="0"/>
+    <w:lsdException w:name="Medium Grid 3 Accent 4" w:semiHidden="0" w:uiPriority="69" w:unhideWhenUsed="0"/>
+    <w:lsdException w:name="Dark List Accent 4" w:semiHidden="0" w:uiPriority="70" w:unhideWhenUsed="0"/>
+    <w:lsdException w:name="Colorful Shading Accent 4" w:semiHidden="0" w:uiPriority="71" w:unhideWhenUsed="0"/>
+    <w:lsdException w:name="Colorful List Accent 4" w:semiHidden="0" w:uiPriority="72" w:unhideWhenUsed="0"/>
+    <w:lsdException w:name="Colorful Grid Accent 4" w:semiHidden="0" w:uiPriority="73" w:unhideWhenUsed="0"/>
+    <w:lsdException w:name="Light Shading Accent 5" w:semiHidden="0" w:uiPriority="60" w:unhideWhenUsed="0"/>
+    <w:lsdException w:name="Light List Accent 5" w:semiHidden="0" w:uiPriority="61" w:unhideWhenUsed="0"/>
+    <w:lsdException w:name="Light Grid Accent 5" w:semiHidden="0" w:uiPriority="62" w:unhideWhenUsed="0"/>
+    <w:lsdException w:name="Medium Shading 1 Accent 5" w:semiHidden="0" w:uiPriority="63" w:unhideWhenUsed="0"/>
+    <w:lsdException w:name="Medium Shading 2 Accent 5" w:semiHidden="0" w:uiPriority="64" w:unhideWhenUsed="0"/>
+    <w:lsdException w:name="Medium List 1 Accent 5" w:semiHidden="0" w:uiPriority="65" w:unhideWhenUsed="0"/>
+    <w:lsdException w:name="Medium List 2 Accent 5" w:semiHidden="0" w:uiPriority="66" w:unhideWhenUsed="0"/>
+    <w:lsdException w:name="Medium Grid 1 Accent 5" w:semiHidden="0" w:uiPriority="67" w:unhideWhenUsed="0"/>
+    <w:lsdException w:name="Medium Grid 2 Accent 5" w:semiHidden="0" w:uiPriority="68" w:unhideWhenUsed="0"/>
+    <w:lsdException w:name="Medium Grid 3 Accent 5" w:semiHidden="0" w:uiPriority="69" w:unhideWhenUsed="0"/>
+    <w:lsdException w:name="Dark List Accent 5" w:semiHidden="0" w:uiPriority="70" w:unhideWhenUsed="0"/>
+    <w:lsdException w:name="Colorful Shading Accent 5" w:semiHidden="0" w:uiPriority="71" w:unhideWhenUsed="0"/>
+    <w:lsdException w:name="Colorful List Accent 5" w:semiHidden="0" w:uiPriority="72" w:unhideWhenUsed="0"/>
+    <w:lsdException w:name="Colorful Grid Accent 5" w:semiHidden="0" w:uiPriority="73" w:unhideWhenUsed="0"/>
+    <w:lsdException w:name="Light Shading Accent 6" w:semiHidden="0" w:uiPriority="60" w:unhideWhenUsed="0"/>
+    <w:lsdException w:name="Light List Accent 6" w:semiHidden="0" w:uiPriority="61" w:unhideWhenUsed="0"/>
+    <w:lsdException w:name="Light Grid Accent 6" w:semiHidden="0" w:uiPriority="62" w:unhideWhenUsed="0"/>
+    <w:lsdException w:name="Medium Shading 1 Accent 6" w:semiHidden="0" w:uiPriority="63" w:unhideWhenUsed="0"/>
+    <w:lsdException w:name="Medium Shading 2 Accent 6" w:semiHidden="0" w:uiPriority="64" w:unhideWhenUsed="0"/>
+    <w:lsdException w:name="Medium List 1 Accent 6" w:semiHidden="0" w:uiPriority="65" w:unhideWhenUsed="0"/>
+    <w:lsdException w:name="Medium List 2 Accent 6" w:semiHidden="0" w:uiPriority="66" w:unhideWhenUsed="0"/>
+    <w:lsdException w:name="Medium Grid 1 Accent 6" w:semiHidden="0" w:uiPriority="67" w:unhideWhenUsed="0"/>
+    <w:lsdException w:name="Medium Grid 2 Accent 6" w:semiHidden="0" w:uiPriority="68" w:unhideWhenUsed="0"/>
+    <w:lsdException w:name="Medium Grid 3 Accent 6" w:semiHidden="0" w:uiPriority="69" w:unhideWhenUsed="0"/>
+    <w:lsdException w:name="Dark List Accent 6" w:semiHidden="0" w:uiPriority="70" w:unhideWhenUsed="0"/>
+    <w:lsdException w:name="Colorful Shading Accent 6" w:semiHidden="0" w:uiPriority="71" w:unhideWhenUsed="0"/>
+    <w:lsdException w:name="Colorful List Accent 6" w:semiHidden="0" w:uiPriority="72" w:unhideWhenUsed="0"/>
+    <w:lsdException w:name="Colorful Grid Accent 6" w:semiHidden="0" w:uiPriority="73" w:unhideWhenUsed="0"/>
+    <w:lsdException w:name="Subtle Emphasis" w:semiHidden="0" w:uiPriority="19" w:unhideWhenUsed="0" w:qFormat="1"/>
+    <w:lsdException w:name="Intense Emphasis" w:semiHidden="0" w:uiPriority="21" w:unhideWhenUsed="0" w:qFormat="1"/>
+    <w:lsdException w:name="Subtle Reference" w:semiHidden="0" w:uiPriority="31" w:unhideWhenUsed="0" w:qFormat="1"/>
+    <w:lsdException w:name="Intense Reference" w:semiHidden="0" w:uiPriority="32" w:unhideWhenUsed="0" w:qFormat="1"/>
+    <w:lsdException w:name="Book Title" w:semiHidden="0" w:uiPriority="33" w:unhideWhenUsed="0" w:qFormat="1"/>
+    <w:lsdException w:name="Bibliography" w:uiPriority="37"/>
+    <w:lsdException w:name="TOC Heading" w:uiPriority="39" w:qFormat="1"/>
+  </w:latentStyles>
+  <w:style w:type="paragraph" w:default="1" w:styleId="Normal">
+    <w:name w:val="Normal"/>
+    <w:qFormat/>
+  </w:style>
+  <w:style w:type="character" w:default="1" w:styleId="DefaultParagraphFont">
+    <w:name w:val="Default Paragraph Font"/>
+    <w:uiPriority w:val="1"/>
+    <w:semiHidden/>
+    <w:unhideWhenUsed/>
+  </w:style>
+  <w:style w:type="table" w:default="1" w:styleId="TableNormal">
+    <w:name w:val="Normal Table"/>
+    <w:uiPriority w:val="99"/>
+    <w:semiHidden/>
+    <w:unhideWhenUsed/>
+    <w:tblPr>
+      <w:tblInd w:w="0" w:type="dxa"/>
+      <w:tblCellMar>
+        <w:top w:w="0" w:type="dxa"/>
+        <w:left w:w="108" w:type="dxa"/>
+        <w:bottom w:w="0" w:type="dxa"/>
+        <w:right w:w="108" w:type="dxa"/>
+      </w:tblCellMar>
+    </w:tblPr>
+  </w:style>
+  <w:style w:type="numbering" w:default="1" w:styleId="NoList">
+    <w:name w:val="No List"/>
+    <w:uiPriority w:val="99"/>
+    <w:semiHidden/>
+    <w:unhideWhenUsed/>
+  </w:style>
+  <w:style w:type="paragraph" w:customStyle="1" w:styleId="4C990BBD20954D279C88F1B8CF029CC2">
+    <w:name w:val="4C990BBD20954D279C88F1B8CF029CC2"/>
+    <w:rsid w:val="003C5B16"/>
+  </w:style>
+  <w:style w:type="paragraph" w:customStyle="1" w:styleId="D2C8339C71C74918971B58FC46A506D4">
+    <w:name w:val="D2C8339C71C74918971B58FC46A506D4"/>
+    <w:rsid w:val="003C5B16"/>
+  </w:style>
+  <w:style w:type="paragraph" w:customStyle="1" w:styleId="A3AAEFD2907942AF93A37E044B42A5E3">
+    <w:name w:val="A3AAEFD2907942AF93A37E044B42A5E3"/>
+    <w:rsid w:val="003C5B16"/>
+  </w:style>
+  <w:style w:type="paragraph" w:customStyle="1" w:styleId="A3561EE093BA4AFFB372DD0A6E51394C">
+    <w:name w:val="A3561EE093BA4AFFB372DD0A6E51394C"/>
+    <w:rsid w:val="003C5B16"/>
+  </w:style>
+  <w:style w:type="paragraph" w:customStyle="1" w:styleId="E8BAA62212294F5FA4D3B06C15EE8389">
+    <w:name w:val="E8BAA62212294F5FA4D3B06C15EE8389"/>
+    <w:rsid w:val="003C5B16"/>
+  </w:style>
+  <w:style w:type="paragraph" w:customStyle="1" w:styleId="13362998EEC541BF945293F176A979A7">
+    <w:name w:val="13362998EEC541BF945293F176A979A7"/>
+    <w:rsid w:val="003C5B16"/>
+  </w:style>
+  <w:style w:type="paragraph" w:customStyle="1" w:styleId="C400AD17D31C48B59D38A266F8108BF4">
+    <w:name w:val="C400AD17D31C48B59D38A266F8108BF4"/>
+    <w:rsid w:val="003C5B16"/>
+  </w:style>
+  <w:style w:type="paragraph" w:customStyle="1" w:styleId="CAE3BAAF6BBC4F52B3B65DA9D9A4BFE1">
+    <w:name w:val="CAE3BAAF6BBC4F52B3B65DA9D9A4BFE1"/>
+    <w:rsid w:val="003C5B16"/>
+  </w:style>
+  <w:style w:type="paragraph" w:customStyle="1" w:styleId="134DD981729C4FF091F245747183BE7B">
+    <w:name w:val="134DD981729C4FF091F245747183BE7B"/>
+    <w:rsid w:val="003C5B16"/>
+  </w:style>
+  <w:style w:type="paragraph" w:customStyle="1" w:styleId="28399B70176045A7A0AF1FAE0ED9FD7E">
+    <w:name w:val="28399B70176045A7A0AF1FAE0ED9FD7E"/>
+    <w:rsid w:val="000E46F0"/>
+    <w:pPr>
+      <w:spacing w:after="200" w:line="276" w:lineRule="auto"/>
+    </w:pPr>
+    <w:rPr>
+      <w:lang w:val="en-CA" w:eastAsia="en-CA"/>
+    </w:rPr>
+  </w:style>
+</w:styles>
+</file>
+
 <file path=word/glossary/webSettings.xml><?xml version="1.0" encoding="utf-8"?>
-<w:webSettings xmlns:mc="http://schemas.openxmlformats.org/markup-compatibility/2006" xmlns:r="http://schemas.openxmlformats.org/officeDocument/2006/relationships" xmlns:w="http://schemas.openxmlformats.org/wordprocessingml/2006/main" xmlns:w14="http://schemas.microsoft.com/office/word/2010/wordml" xmlns:w15="http://schemas.microsoft.com/office/word/2012/wordml" mc:Ignorable="w14 w15">
+<w:webSettings xmlns:mc="http://schemas.openxmlformats.org/markup-compatibility/2006" xmlns:r="http://schemas.openxmlformats.org/officeDocument/2006/relationships" xmlns:w="http://schemas.openxmlformats.org/wordprocessingml/2006/main" xmlns:w14="http://schemas.microsoft.com/office/word/2010/wordml" mc:Ignorable="w14">
   <w:optimizeForBrowser/>
   <w:allowPNG/>
 </w:webSettings>
@@ -3324,7 +3498,7 @@
   <a:extraClrSchemeLst/>
   <a:extLst>
     <a:ext uri="{05A4C25C-085E-4340-85A3-A5531E510DB2}">
-      <thm15:themeFamily xmlns:thm15="http://schemas.microsoft.com/office/thememl/2012/main" name="Office Theme" id="{62F939B6-93AF-4DB8-9C6B-D6C7DFDC589F}" vid="{4A3C46E8-61CC-4603-A589-7422A47A8E4A}"/>
+      <thm15:themeFamily xmlns:thm15="http://schemas.microsoft.com/office/thememl/2012/main" xmlns="" name="Office Theme" id="{62F939B6-93AF-4DB8-9C6B-D6C7DFDC589F}" vid="{4A3C46E8-61CC-4603-A589-7422A47A8E4A}"/>
     </a:ext>
   </a:extLst>
 </a:theme>
@@ -3420,7 +3594,7 @@
 </file>
 
 <file path=customXml/itemProps2.xml><?xml version="1.0" encoding="utf-8"?>
-<ds:datastoreItem xmlns:ds="http://schemas.openxmlformats.org/officeDocument/2006/customXml" ds:itemID="{023BB99C-88E9-49EF-9633-E9F6108996D0}">
+<ds:datastoreItem xmlns:ds="http://schemas.openxmlformats.org/officeDocument/2006/customXml" ds:itemID="{FB83C5C8-DE75-45B4-AFA3-3C48D1A1C77F}">
   <ds:schemaRefs>
     <ds:schemaRef ds:uri="http://schemas.openxmlformats.org/officeDocument/2006/bibliography"/>
   </ds:schemaRefs>

</xml_diff>